<commit_message>
added word count script from RD to use in latex
finished a new phytologist draft of the gmes manuscript which was sent to SVC
</commit_message>
<xml_diff>
--- a/gm_newphyt/manuscript_gmes.docx
+++ b/gm_newphyt/manuscript_gmes.docx
@@ -7,18 +7,6 @@
         <w:pStyle w:val="Title"/>
       </w:pPr>
       <w:r>
-        <w:t xml:space="preserve">Chapter</w:t>
-      </w:r>
-      <w:r>
-        <w:t xml:space="preserve"> </w:t>
-      </w:r>
-      <w:r>
-        <w:t xml:space="preserve">3</w:t>
-      </w:r>
-      <w:r>
-        <w:br w:type="textWrapping"/>
-      </w:r>
-      <w:r>
         <w:t xml:space="preserve">Rapid</w:t>
       </w:r>
       <w:r>
@@ -129,15 +117,6 @@
         <w:t xml:space="preserve">1</w:t>
       </w:r>
       <w:r>
-        <w:t xml:space="preserve">, Belinda Medlyn</w:t>
-      </w:r>
-      <w:r>
-        <w:rPr>
-          <w:vertAlign w:val="superscript"/>
-        </w:rPr>
-        <w:t xml:space="preserve">1</w:t>
-      </w:r>
-      <w:r>
         <w:t xml:space="preserve">, Mark Tjoelker</w:t>
       </w:r>
       <w:r>
@@ -187,6 +166,21 @@
       <w:r>
         <w:t xml:space="preserve">Hawkesbury Institute for the Environment, Western Sydney University, Locked Bag 1797, Penrith, NSW, Australia</w:t>
       </w:r>
+      <w:r>
+        <w:t xml:space="preserve"> </w:t>
+      </w:r>
+      <w:r>
+        <w:rPr>
+          <w:vertAlign w:val="superscript"/>
+        </w:rPr>
+        <w:t xml:space="preserve">2</w:t>
+      </w:r>
+      <w:r>
+        <w:t xml:space="preserve"> </w:t>
+      </w:r>
+      <w:r>
+        <w:t xml:space="preserve">Plant Science Division, Research School of Biology, The Australian National University, Canberra, ACT, Australia</w:t>
+      </w:r>
     </w:p>
     <w:p>
       <w:pPr>
@@ -196,22 +190,8 @@
         <w:br w:type="textWrapping"/>
       </w:r>
       <w:r>
-        <w:rPr>
-          <w:vertAlign w:val="superscript"/>
-        </w:rPr>
-        <w:t xml:space="preserve">2</w:t>
-      </w:r>
-      <w:r>
-        <w:t xml:space="preserve"> </w:t>
-      </w:r>
-      <w:r>
-        <w:t xml:space="preserve">Plant Science Division, Research School of Biology, The Australian National University, Canberra, ACT, Australia</w:t>
-      </w:r>
-    </w:p>
-    <w:p>
-      <w:pPr>
-        <w:pStyle w:val="BodyText"/>
-      </w:pPr>
+        <w:t xml:space="preserve">Author for Correspondence:</w:t>
+      </w:r>
       <w:r>
         <w:br w:type="textWrapping"/>
       </w:r>
@@ -219,232 +199,610 @@
         <w:rPr>
           <w:i/>
         </w:rPr>
-        <w:t xml:space="preserve">Corresponding author</w:t>
-      </w:r>
-      <w:r>
-        <w:t xml:space="preserve">: Courtney Campany E:</w:t>
-      </w:r>
-      <w:r>
+        <w:t xml:space="preserve">Courtney Campany</w:t>
+      </w:r>
+      <w:r>
+        <w:br w:type="textWrapping"/>
+      </w:r>
+      <w:r>
+        <w:rPr>
+          <w:i/>
+        </w:rPr>
+        <w:t xml:space="preserve">Tel: +61(0)432391114</w:t>
+      </w:r>
+      <w:r>
+        <w:br w:type="textWrapping"/>
+      </w:r>
+      <w:r>
+        <w:rPr>
+          <w:i/>
+        </w:rPr>
+        <w:t xml:space="preserve">Email:</w:t>
+      </w:r>
+      <w:r>
+        <w:rPr>
+          <w:i/>
+        </w:rPr>
         <w:t xml:space="preserve"> </w:t>
       </w:r>
       <w:hyperlink r:id="rId21">
         <w:r>
           <w:rPr>
             <w:rStyle w:val="Hyperlink"/>
+            <w:i/>
           </w:rPr>
           <w:t xml:space="preserve">courtneycampany@gmail.com</w:t>
         </w:r>
       </w:hyperlink>
     </w:p>
+    <w:tbl>
+      <w:tblPr>
+        <w:tblStyle w:val="TableNormal"/>
+        <w:tblW w:type="pct" w:w="7152.777777777779"/>
+        <w:tblLook w:firstRow="1"/>
+      </w:tblPr>
+      <w:tblGrid>
+        <w:gridCol w:w="3410"/>
+        <w:gridCol w:w="880"/>
+        <w:gridCol w:w="4180"/>
+        <w:gridCol w:w="2860"/>
+      </w:tblGrid>
+      <w:tr>
+        <w:trPr>
+          <w:cnfStyle w:firstRow="1"/>
+        </w:trPr>
+        <w:tc>
+          <w:tcPr>
+            <w:tcBorders>
+              <w:bottom w:val="single"/>
+            </w:tcBorders>
+            <w:vAlign w:val="bottom"/>
+          </w:tcPr>
+          <w:p>
+            <w:pPr>
+              <w:pStyle w:val="Compact"/>
+              <w:jc w:val="left"/>
+            </w:pPr>
+            <w:r>
+              <w:t xml:space="preserve">count</w:t>
+            </w:r>
+          </w:p>
+        </w:tc>
+        <w:tc>
+          <w:tcPr>
+            <w:tcBorders>
+              <w:bottom w:val="single"/>
+            </w:tcBorders>
+            <w:vAlign w:val="bottom"/>
+          </w:tcPr>
+          <w:p>
+            <w:pPr>
+              <w:pStyle w:val="Compact"/>
+              <w:jc w:val="right"/>
+            </w:pPr>
+            <w:r>
+              <w:t xml:space="preserve">answer</w:t>
+            </w:r>
+          </w:p>
+        </w:tc>
+        <w:tc>
+          <w:tcPr>
+            <w:tcBorders>
+              <w:bottom w:val="single"/>
+            </w:tcBorders>
+            <w:vAlign w:val="bottom"/>
+          </w:tcPr>
+          <w:p>
+            <w:pPr>
+              <w:pStyle w:val="Compact"/>
+              <w:jc w:val="left"/>
+            </w:pPr>
+            <w:r>
+              <w:t xml:space="preserve">count2</w:t>
+            </w:r>
+          </w:p>
+        </w:tc>
+        <w:tc>
+          <w:tcPr>
+            <w:tcBorders>
+              <w:bottom w:val="single"/>
+            </w:tcBorders>
+            <w:vAlign w:val="bottom"/>
+          </w:tcPr>
+          <w:p>
+            <w:pPr>
+              <w:pStyle w:val="Compact"/>
+              <w:jc w:val="left"/>
+            </w:pPr>
+            <w:r>
+              <w:t xml:space="preserve">answer2</w:t>
+            </w:r>
+          </w:p>
+        </w:tc>
+      </w:tr>
+      <w:tr>
+        <w:tc>
+          <w:p>
+            <w:pPr>
+              <w:pStyle w:val="Compact"/>
+              <w:jc w:val="left"/>
+            </w:pPr>
+            <w:r>
+              <w:t xml:space="preserve">Total word count (main body):</w:t>
+            </w:r>
+          </w:p>
+        </w:tc>
+        <w:tc>
+          <w:p>
+            <w:pPr>
+              <w:pStyle w:val="Compact"/>
+              <w:jc w:val="right"/>
+            </w:pPr>
+            <w:r>
+              <w:t xml:space="preserve">5535</w:t>
+            </w:r>
+          </w:p>
+        </w:tc>
+        <w:tc>
+          <w:p>
+            <w:pPr>
+              <w:pStyle w:val="Compact"/>
+              <w:jc w:val="left"/>
+            </w:pPr>
+            <w:r>
+              <w:t xml:space="preserve">No. of Figures:</w:t>
+            </w:r>
+          </w:p>
+        </w:tc>
+        <w:tc>
+          <w:p>
+            <w:pPr>
+              <w:pStyle w:val="Compact"/>
+              <w:jc w:val="left"/>
+            </w:pPr>
+            <w:r>
+              <w:t xml:space="preserve">6 (all in color)</w:t>
+            </w:r>
+          </w:p>
+        </w:tc>
+      </w:tr>
+      <w:tr>
+        <w:tc>
+          <w:p>
+            <w:pPr>
+              <w:pStyle w:val="Compact"/>
+              <w:jc w:val="left"/>
+            </w:pPr>
+            <w:r>
+              <w:t xml:space="preserve">Summary:</w:t>
+            </w:r>
+          </w:p>
+        </w:tc>
+        <w:tc>
+          <w:p>
+            <w:pPr>
+              <w:pStyle w:val="Compact"/>
+              <w:jc w:val="right"/>
+            </w:pPr>
+            <w:r>
+              <w:t xml:space="preserve">219</w:t>
+            </w:r>
+          </w:p>
+        </w:tc>
+        <w:tc>
+          <w:p>
+            <w:pPr>
+              <w:pStyle w:val="Compact"/>
+              <w:jc w:val="left"/>
+            </w:pPr>
+            <w:r>
+              <w:t xml:space="preserve">No of Tables:</w:t>
+            </w:r>
+          </w:p>
+        </w:tc>
+        <w:tc>
+          <w:p>
+            <w:pPr>
+              <w:pStyle w:val="Compact"/>
+              <w:jc w:val="left"/>
+            </w:pPr>
+            <w:r>
+              <w:t xml:space="preserve">2</w:t>
+            </w:r>
+          </w:p>
+        </w:tc>
+      </w:tr>
+      <w:tr>
+        <w:tc>
+          <w:p>
+            <w:pPr>
+              <w:pStyle w:val="Compact"/>
+              <w:jc w:val="left"/>
+            </w:pPr>
+            <w:r>
+              <w:t xml:space="preserve">Introduction:</w:t>
+            </w:r>
+          </w:p>
+        </w:tc>
+        <w:tc>
+          <w:p>
+            <w:pPr>
+              <w:pStyle w:val="Compact"/>
+              <w:jc w:val="right"/>
+            </w:pPr>
+            <w:r>
+              <w:t xml:space="preserve">1207</w:t>
+            </w:r>
+          </w:p>
+        </w:tc>
+        <w:tc>
+          <w:p>
+            <w:pPr>
+              <w:pStyle w:val="Compact"/>
+              <w:jc w:val="left"/>
+            </w:pPr>
+            <w:r>
+              <w:t xml:space="preserve">No. of Supporting Information files:</w:t>
+            </w:r>
+          </w:p>
+        </w:tc>
+        <w:tc>
+          <w:p>
+            <w:pPr>
+              <w:pStyle w:val="Compact"/>
+              <w:jc w:val="left"/>
+            </w:pPr>
+            <w:r>
+              <w:t xml:space="preserve">6 (5 Figures, 1 Methods)</w:t>
+            </w:r>
+          </w:p>
+        </w:tc>
+      </w:tr>
+      <w:tr>
+        <w:tc>
+          <w:p>
+            <w:pPr>
+              <w:pStyle w:val="Compact"/>
+              <w:jc w:val="left"/>
+            </w:pPr>
+            <w:r>
+              <w:t xml:space="preserve">Materials and Methods:</w:t>
+            </w:r>
+          </w:p>
+        </w:tc>
+        <w:tc>
+          <w:p>
+            <w:pPr>
+              <w:pStyle w:val="Compact"/>
+              <w:jc w:val="right"/>
+            </w:pPr>
+            <w:r>
+              <w:t xml:space="preserve">1847</w:t>
+            </w:r>
+          </w:p>
+        </w:tc>
+        <w:tc>
+          <w:p>
+            <w:pStyle w:val="Compact"/>
+          </w:p>
+        </w:tc>
+        <w:tc>
+          <w:p>
+            <w:pStyle w:val="Compact"/>
+          </w:p>
+        </w:tc>
+      </w:tr>
+      <w:tr>
+        <w:tc>
+          <w:p>
+            <w:pPr>
+              <w:pStyle w:val="Compact"/>
+              <w:jc w:val="left"/>
+            </w:pPr>
+            <w:r>
+              <w:t xml:space="preserve">Results:</w:t>
+            </w:r>
+          </w:p>
+        </w:tc>
+        <w:tc>
+          <w:p>
+            <w:pPr>
+              <w:pStyle w:val="Compact"/>
+              <w:jc w:val="right"/>
+            </w:pPr>
+            <w:r>
+              <w:t xml:space="preserve">1102</w:t>
+            </w:r>
+          </w:p>
+        </w:tc>
+        <w:tc>
+          <w:p>
+            <w:pStyle w:val="Compact"/>
+          </w:p>
+        </w:tc>
+        <w:tc>
+          <w:p>
+            <w:pStyle w:val="Compact"/>
+          </w:p>
+        </w:tc>
+      </w:tr>
+      <w:tr>
+        <w:tc>
+          <w:p>
+            <w:pPr>
+              <w:pStyle w:val="Compact"/>
+              <w:jc w:val="left"/>
+            </w:pPr>
+            <w:r>
+              <w:t xml:space="preserve">Discussion:</w:t>
+            </w:r>
+          </w:p>
+        </w:tc>
+        <w:tc>
+          <w:p>
+            <w:pPr>
+              <w:pStyle w:val="Compact"/>
+              <w:jc w:val="right"/>
+            </w:pPr>
+            <w:r>
+              <w:t xml:space="preserve">1359</w:t>
+            </w:r>
+          </w:p>
+        </w:tc>
+        <w:tc>
+          <w:p>
+            <w:pStyle w:val="Compact"/>
+          </w:p>
+        </w:tc>
+        <w:tc>
+          <w:p>
+            <w:pStyle w:val="Compact"/>
+          </w:p>
+        </w:tc>
+      </w:tr>
+      <w:tr>
+        <w:tc>
+          <w:p>
+            <w:pPr>
+              <w:pStyle w:val="Compact"/>
+              <w:jc w:val="left"/>
+            </w:pPr>
+            <w:r>
+              <w:t xml:space="preserve">Acknowledgements:</w:t>
+            </w:r>
+          </w:p>
+        </w:tc>
+        <w:tc>
+          <w:p>
+            <w:pPr>
+              <w:pStyle w:val="Compact"/>
+              <w:jc w:val="right"/>
+            </w:pPr>
+            <w:r>
+              <w:t xml:space="preserve">20</w:t>
+            </w:r>
+          </w:p>
+        </w:tc>
+        <w:tc>
+          <w:p>
+            <w:pStyle w:val="Compact"/>
+          </w:p>
+        </w:tc>
+        <w:tc>
+          <w:p>
+            <w:pStyle w:val="Compact"/>
+          </w:p>
+        </w:tc>
+      </w:tr>
+    </w:tbl>
     <w:p>
       <w:pPr>
         <w:pStyle w:val="Heading1"/>
       </w:pPr>
-      <w:bookmarkStart w:id="22" w:name="abstract"/>
+      <w:bookmarkStart w:id="22" w:name="summary"/>
       <w:bookmarkEnd w:id="22"/>
       <w:r>
-        <w:t xml:space="preserve">Abstract</w:t>
+        <w:t xml:space="preserve">Summary</w:t>
       </w:r>
     </w:p>
     <w:p>
       <w:pPr>
-        <w:pStyle w:val="FirstParagraph"/>
-      </w:pPr>
-      <w:r>
-        <w:t xml:space="preserve">Light gradients within tree canopies play a major role in the distribution of plant resources that define photosynthetic capacity of individual leaves. A lack of empirical data relating photosynthesis to leaf physiological behavior within tree canopies, however, impedes our ability to assess the contribution of shade leaves to canopy carbon gain. To investigate the CO</w:t>
-      </w:r>
-      <w:r>
-        <w:rPr>
-          <w:vertAlign w:val="subscript"/>
-        </w:rPr>
-        <w:t xml:space="preserve">2</w:t>
-      </w:r>
-      <w:r>
-        <w:t xml:space="preserve"> </w:t>
-      </w:r>
-      <w:r>
-        <w:t xml:space="preserve">diffusion pathway of sun and shade leaves, leaf gas exchange was coupled with online carbon isotope discrimination to measure net leaf photosynthesis (</w:t>
-      </w:r>
-      <w:r>
-        <w:rPr>
-          <w:i/>
-        </w:rPr>
-        <w:t xml:space="preserve">A</w:t>
-      </w:r>
-      <w:r>
-        <w:rPr>
-          <w:vertAlign w:val="subscript"/>
-          <w:i/>
-        </w:rPr>
-        <w:t xml:space="preserve">n</w:t>
-      </w:r>
-      <w:r>
-        <w:t xml:space="preserve">), stomatal conductance (g</w:t>
-      </w:r>
-      <w:r>
-        <w:rPr>
-          <w:vertAlign w:val="subscript"/>
-        </w:rPr>
-        <w:t xml:space="preserve">s</w:t>
-      </w:r>
-      <w:r>
-        <w:t xml:space="preserve">) and mesophyll conductance (g</w:t>
-      </w:r>
-      <w:r>
-        <w:rPr>
-          <w:vertAlign w:val="subscript"/>
-        </w:rPr>
-        <w:t xml:space="preserve">m</w:t>
-      </w:r>
-      <w:r>
-        <w:t xml:space="preserve">) in</w:t>
-      </w:r>
-      <w:r>
-        <w:t xml:space="preserve"> </w:t>
-      </w:r>
-      <w:r>
-        <w:rPr>
-          <w:i/>
-        </w:rPr>
-        <w:t xml:space="preserve">Eucalyptus tereticornis</w:t>
-      </w:r>
-      <w:r>
-        <w:t xml:space="preserve"> </w:t>
-      </w:r>
-      <w:r>
-        <w:t xml:space="preserve">trees grown in climate controlled whole tree chambers. Compared to sun leaves, shade leaves had lower</w:t>
-      </w:r>
-      <w:r>
-        <w:t xml:space="preserve"> </w:t>
-      </w:r>
-      <w:r>
-        <w:rPr>
-          <w:i/>
-        </w:rPr>
-        <w:t xml:space="preserve">A</w:t>
-      </w:r>
-      <w:r>
-        <w:rPr>
-          <w:vertAlign w:val="subscript"/>
-          <w:i/>
-        </w:rPr>
-        <w:t xml:space="preserve">n</w:t>
-      </w:r>
-      <w:r>
-        <w:t xml:space="preserve">, g</w:t>
-      </w:r>
-      <w:r>
-        <w:rPr>
-          <w:vertAlign w:val="subscript"/>
-        </w:rPr>
-        <w:t xml:space="preserve">m</w:t>
-      </w:r>
-      <w:r>
-        <w:t xml:space="preserve">, Vc</w:t>
-      </w:r>
-      <w:r>
-        <w:rPr>
-          <w:vertAlign w:val="subscript"/>
-        </w:rPr>
-        <w:t xml:space="preserve">max</w:t>
-      </w:r>
-      <w:r>
-        <w:t xml:space="preserve">, J</w:t>
-      </w:r>
-      <w:r>
-        <w:rPr>
-          <w:vertAlign w:val="subscript"/>
-        </w:rPr>
-        <w:t xml:space="preserve">max</w:t>
-      </w:r>
-      <w:r>
-        <w:t xml:space="preserve"> </w:t>
-      </w:r>
-      <w:r>
-        <w:t xml:space="preserve">and leaf nitrogen but maintained similar rates of g</w:t>
-      </w:r>
-      <w:r>
-        <w:rPr>
-          <w:vertAlign w:val="subscript"/>
-        </w:rPr>
-        <w:t xml:space="preserve">s</w:t>
-      </w:r>
-      <w:r>
-        <w:t xml:space="preserve">. When light intensity was increased from low light to high light for shade leaves both g</w:t>
-      </w:r>
-      <w:r>
-        <w:rPr>
-          <w:vertAlign w:val="subscript"/>
-        </w:rPr>
-        <w:t xml:space="preserve">s</w:t>
-      </w:r>
-      <w:r>
-        <w:t xml:space="preserve"> </w:t>
-      </w:r>
-      <w:r>
-        <w:t xml:space="preserve">and g</w:t>
-      </w:r>
-      <w:r>
-        <w:rPr>
-          <w:vertAlign w:val="subscript"/>
-        </w:rPr>
-        <w:t xml:space="preserve">m</w:t>
-      </w:r>
-      <w:r>
-        <w:t xml:space="preserve"> </w:t>
-      </w:r>
-      <w:r>
-        <w:t xml:space="preserve">increased rapidly, leading to increases in</w:t>
-      </w:r>
-      <w:r>
-        <w:t xml:space="preserve"> </w:t>
-      </w:r>
-      <w:r>
-        <w:rPr>
-          <w:i/>
-        </w:rPr>
-        <w:t xml:space="preserve">A</w:t>
-      </w:r>
-      <w:r>
-        <w:rPr>
-          <w:vertAlign w:val="subscript"/>
-          <w:i/>
-        </w:rPr>
-        <w:t xml:space="preserve">n</w:t>
-      </w:r>
-      <w:r>
-        <w:t xml:space="preserve"> </w:t>
-      </w:r>
-      <w:r>
-        <w:t xml:space="preserve">greater than sun leaves at the same photosynthetic photon flux density. Here we show that dynamic physiological responses of shade leaves to altered light environments has important implications for upscaling leaf level measurements and predicting whole canopy carbon gain. We argue that the rapid response of g</w:t>
-      </w:r>
-      <w:r>
-        <w:rPr>
-          <w:vertAlign w:val="subscript"/>
-        </w:rPr>
-        <w:t xml:space="preserve">m</w:t>
-      </w:r>
-      <w:r>
-        <w:t xml:space="preserve"> </w:t>
-      </w:r>
-      <w:r>
-        <w:t xml:space="preserve">with light enables shade leaves to respond quickly to sunflecks. Evidence that g</w:t>
-      </w:r>
-      <w:r>
-        <w:rPr>
-          <w:vertAlign w:val="subscript"/>
-        </w:rPr>
-        <w:t xml:space="preserve">m</w:t>
-      </w:r>
-      <w:r>
-        <w:t xml:space="preserve"> </w:t>
-      </w:r>
-      <w:r>
-        <w:t xml:space="preserve">not only varies within a canopy but can be up-regulated over short time intervals possibly represents a new mechanism underpinning leaf gas exchange responses to light.</w:t>
+        <w:pStyle w:val="Compact"/>
+        <w:numPr>
+          <w:numId w:val="1001"/>
+          <w:ilvl w:val="0"/>
+        </w:numPr>
+      </w:pPr>
+      <w:r>
+        <w:t xml:space="preserve">Light gradients within tree canopies play a major role in the distribution of plant resources that define leaf photosynthetic capacity. A lack of empirical data relating photosynthesis to leaf physiological behavior within tree canopies, however, impedes our ability to assess the contribution of shade leaves to canopy carbon gain.</w:t>
       </w:r>
     </w:p>
     <w:p>
       <w:pPr>
+        <w:pStyle w:val="Compact"/>
+        <w:numPr>
+          <w:numId w:val="1001"/>
+          <w:ilvl w:val="0"/>
+        </w:numPr>
+      </w:pPr>
+      <w:r>
+        <w:t xml:space="preserve">To investigate the CO</w:t>
+      </w:r>
+      <w:r>
+        <w:rPr>
+          <w:vertAlign w:val="subscript"/>
+        </w:rPr>
+        <w:t xml:space="preserve">2</w:t>
+      </w:r>
+      <w:r>
+        <w:t xml:space="preserve"> </w:t>
+      </w:r>
+      <w:r>
+        <w:t xml:space="preserve">diffusion pathway of sun and shade leaves, leaf gas exchange was coupled with online carbon isotope discrimination to measure net leaf photosynthesis (</w:t>
+      </w:r>
+      <w:r>
+        <w:rPr>
+          <w:i/>
+        </w:rPr>
+        <w:t xml:space="preserve">A</w:t>
+      </w:r>
+      <w:r>
+        <w:rPr>
+          <w:vertAlign w:val="subscript"/>
+          <w:i/>
+        </w:rPr>
+        <w:t xml:space="preserve">n</w:t>
+      </w:r>
+      <w:r>
+        <w:t xml:space="preserve">), stomatal conductance (g</w:t>
+      </w:r>
+      <w:r>
+        <w:rPr>
+          <w:vertAlign w:val="subscript"/>
+        </w:rPr>
+        <w:t xml:space="preserve">s</w:t>
+      </w:r>
+      <w:r>
+        <w:t xml:space="preserve">) and mesophyll conductance (g</w:t>
+      </w:r>
+      <w:r>
+        <w:rPr>
+          <w:vertAlign w:val="subscript"/>
+        </w:rPr>
+        <w:t xml:space="preserve">m</w:t>
+      </w:r>
+      <w:r>
+        <w:t xml:space="preserve">) in</w:t>
+      </w:r>
+      <w:r>
+        <w:t xml:space="preserve"> </w:t>
+      </w:r>
+      <w:r>
+        <w:rPr>
+          <w:i/>
+        </w:rPr>
+        <w:t xml:space="preserve">Eucalyptus tereticornis</w:t>
+      </w:r>
+      <w:r>
+        <w:t xml:space="preserve"> </w:t>
+      </w:r>
+      <w:r>
+        <w:t xml:space="preserve">trees grown in climate controlled whole tree chambers.</w:t>
+      </w:r>
+    </w:p>
+    <w:p>
+      <w:pPr>
+        <w:pStyle w:val="Compact"/>
+        <w:numPr>
+          <w:numId w:val="1001"/>
+          <w:ilvl w:val="0"/>
+        </w:numPr>
+      </w:pPr>
+      <w:r>
+        <w:t xml:space="preserve">Compared to sun leaves, shade leaves had lower A, g</w:t>
+      </w:r>
+      <w:r>
+        <w:rPr>
+          <w:vertAlign w:val="subscript"/>
+        </w:rPr>
+        <w:t xml:space="preserve">m</w:t>
+      </w:r>
+      <w:r>
+        <w:t xml:space="preserve">, Vc</w:t>
+      </w:r>
+      <w:r>
+        <w:rPr>
+          <w:vertAlign w:val="subscript"/>
+        </w:rPr>
+        <w:t xml:space="preserve">max</w:t>
+      </w:r>
+      <w:r>
+        <w:t xml:space="preserve">, J</w:t>
+      </w:r>
+      <w:r>
+        <w:rPr>
+          <w:vertAlign w:val="subscript"/>
+        </w:rPr>
+        <w:t xml:space="preserve">max</w:t>
+      </w:r>
+      <w:r>
+        <w:t xml:space="preserve"> </w:t>
+      </w:r>
+      <w:r>
+        <w:t xml:space="preserve">and leaf nitrogen but maintained similar rates of g</w:t>
+      </w:r>
+      <w:r>
+        <w:rPr>
+          <w:vertAlign w:val="subscript"/>
+        </w:rPr>
+        <w:t xml:space="preserve">s</w:t>
+      </w:r>
+      <w:r>
+        <w:t xml:space="preserve">. When light intensity was increased from low light to high light for shade leaves both g</w:t>
+      </w:r>
+      <w:r>
+        <w:rPr>
+          <w:vertAlign w:val="subscript"/>
+        </w:rPr>
+        <w:t xml:space="preserve">s</w:t>
+      </w:r>
+      <w:r>
+        <w:t xml:space="preserve"> </w:t>
+      </w:r>
+      <w:r>
+        <w:t xml:space="preserve">and g</w:t>
+      </w:r>
+      <w:r>
+        <w:rPr>
+          <w:vertAlign w:val="subscript"/>
+        </w:rPr>
+        <w:t xml:space="preserve">m</w:t>
+      </w:r>
+      <w:r>
+        <w:t xml:space="preserve"> </w:t>
+      </w:r>
+      <w:r>
+        <w:t xml:space="preserve">increased rapidly, leading to increases in A greater than sun leaves.</w:t>
+      </w:r>
+    </w:p>
+    <w:p>
+      <w:pPr>
+        <w:pStyle w:val="Compact"/>
+        <w:numPr>
+          <w:numId w:val="1001"/>
+          <w:ilvl w:val="0"/>
+        </w:numPr>
+      </w:pPr>
+      <w:r>
+        <w:t xml:space="preserve">Here we show that dynamic physiological responses of shade leaves to altered light environments has important implications for upscaling leaf level measurements and predicting whole canopy carbon gain. We argue that the rapid response of g</w:t>
+      </w:r>
+      <w:r>
+        <w:rPr>
+          <w:vertAlign w:val="subscript"/>
+        </w:rPr>
+        <w:t xml:space="preserve">m</w:t>
+      </w:r>
+      <w:r>
+        <w:t xml:space="preserve"> </w:t>
+      </w:r>
+      <w:r>
+        <w:t xml:space="preserve">with light enables shade leaves to respond quickly to sunflecks. Evidence that g</w:t>
+      </w:r>
+      <w:r>
+        <w:rPr>
+          <w:vertAlign w:val="subscript"/>
+        </w:rPr>
+        <w:t xml:space="preserve">m</w:t>
+      </w:r>
+      <w:r>
+        <w:t xml:space="preserve"> </w:t>
+      </w:r>
+      <w:r>
+        <w:t xml:space="preserve">not only varies within a canopy but can be up-regulated over short time intervals possibly represents a new mechanism underpinning leaf gas exchange responses to light.</w:t>
+      </w:r>
+    </w:p>
+    <w:p>
+      <w:pPr>
         <w:pStyle w:val="Heading2"/>
       </w:pPr>
       <w:bookmarkStart w:id="23" w:name="key-words"/>
@@ -458,7 +816,7 @@
         <w:pStyle w:val="FirstParagraph"/>
       </w:pPr>
       <w:r>
-        <w:t xml:space="preserve">photosynthesis, stomatal conductance, mesophyll conductance, shade, leaf optimal behavior</w:t>
+        <w:t xml:space="preserve">leaf optimal behavior, mesophyll conductance, photosynthesis, shade, stomatal conductance,</w:t>
       </w:r>
     </w:p>
     <w:p>
@@ -656,7 +1014,7 @@
         <w:t xml:space="preserve">, 2012)</w:t>
       </w:r>
       <w:r>
-        <w:t xml:space="preserve">. Changes in chlorophyll per unit N, chlorophyll a:b ratios, electron transport capacity per unit chlorophyll, and ratios of electron transport capacity to Rubisco activity can also occur in response to changes in irradiance</w:t>
+        <w:t xml:space="preserve">. Changes in chlorophyll per unit N, chlorophyll a:b ratios, electron transport capacity per unit chlorophyll and ratios of electron transport capacity to Rubisco activity can also occur in response to changes in irradiance</w:t>
       </w:r>
       <w:r>
         <w:t xml:space="preserve"> </w:t>
@@ -1557,7 +1915,7 @@
         <w:t xml:space="preserve"> </w:t>
       </w:r>
       <w:r>
-        <w:t xml:space="preserve">Sm. trees, planted in climate controlled whole tree chambers with ambient and elevated temperature (ambient +3°C) treatments, to empirically evaluate the distribution of nitrogen and water supply and leaf physiological behaviour of sun and shade leaves. Our hypotheses are as follows:</w:t>
+        <w:t xml:space="preserve">trees, planted in climate controlled whole tree chambers with ambient and elevated temperature (ambient +3°C) treatments, to empirically evaluate the distribution of nitrogen and water supply and leaf physiological behaviour of sun and shade leaves. Our hypotheses are as follows:</w:t>
       </w:r>
     </w:p>
     <w:p>
@@ -1712,7 +2070,7 @@
         <w:t xml:space="preserve"> </w:t>
       </w:r>
       <w:r>
-        <w:t xml:space="preserve">seedlings, chosen from a single local Cumberland plain cohort, were planted in March 2013 into 12 whole-tree chambers (WTC) at the Hawkesbury Forest Experiment site near Richmond, NSW, Australia. Each chamber has a height of 9 m and seedlings were grown for 15 months. A detailed description of the WTC operation and design is available in</w:t>
+        <w:t xml:space="preserve">Sm. seedlings, chosen from a single local Cumberland plain cohort, were planted in March 2013 into 12 whole-tree chambers (WTC) at the Hawkesbury Forest Experiment site near Richmond, NSW, Australia. Each chamber has a height of 9 m and seedlings were grown for 15 months. A detailed description of the WTC operation and design is available in</w:t>
       </w:r>
       <w:r>
         <w:t xml:space="preserve"> </w:t>
@@ -1796,18 +2154,11 @@
     </w:p>
     <w:p>
       <w:pPr>
-        <w:pStyle w:val="Heading3"/>
-      </w:pPr>
-      <w:bookmarkStart w:id="28" w:name="condensed-methods-cite-in-supplem"/>
-      <w:bookmarkEnd w:id="28"/>
-      <w:r>
-        <w:t xml:space="preserve">condensed methods (cite in supplem)</w:t>
-      </w:r>
-    </w:p>
-    <w:p>
-      <w:pPr>
-        <w:pStyle w:val="FirstParagraph"/>
-      </w:pPr>
+        <w:pStyle w:val="BodyText"/>
+      </w:pPr>
+      <w:r>
+        <w:br w:type="textWrapping"/>
+      </w:r>
       <w:r>
         <w:t xml:space="preserve">Synchronized gas exchange and C isotope discrimination measurements were made similarly as described in Tazoe et al.</w:t>
       </w:r>
@@ -1993,11 +2344,6 @@
       <w:r>
         <w:t xml:space="preserve">) were auto-logged every 15 s for each gas exchange system over the 12 min interval.</w:t>
       </w:r>
-    </w:p>
-    <w:p>
-      <w:pPr>
-        <w:pStyle w:val="BodyText"/>
-      </w:pPr>
       <w:r>
         <w:br w:type="textWrapping"/>
       </w:r>
@@ -2373,7 +2719,7 @@
         <w:t xml:space="preserve">m</w:t>
       </w:r>
       <w:r>
-        <w:t xml:space="preserve">. Full descriptions of the carbon isotope discrimination equations, with ternary corrections, are available in the Supporting Information. The variation in</w:t>
+        <w:t xml:space="preserve">. Full descriptions of the carbon isotope discrimination equations, with ternary corrections, are presented in Supporting Information Methods S1. The variation in</w:t>
       </w:r>
       <w:r>
         <w:t xml:space="preserve"> </w:t>
@@ -2424,7 +2770,7 @@
         <w:t xml:space="preserve"> </w:t>
       </w:r>
       <w:r>
-        <w:t xml:space="preserve">was caluclated the chloroplast CO</w:t>
+        <w:t xml:space="preserve">was calculated the chloroplast CO</w:t>
       </w:r>
       <w:r>
         <w:rPr>
@@ -2531,30 +2877,20 @@
               <m:type m:val="bar"/>
             </m:fPr>
             <m:num>
-              <m:r>
-                <m:rPr/>
-                <m:t>*</m:t>
-              </m:r>
-              <m:r>
-                <m:rPr/>
-                <m:t>A</m:t>
-              </m:r>
-              <m:r>
-                <m:rPr/>
-                <m:t> </m:t>
-              </m:r>
-              <m:r>
-                <m:rPr/>
-                <m:t>n</m:t>
-              </m:r>
-              <m:r>
-                <m:rPr/>
-                <m:t> </m:t>
-              </m:r>
-              <m:r>
-                <m:rPr/>
-                <m:t>*</m:t>
-              </m:r>
+              <m:sSub>
+                <m:e>
+                  <m:r>
+                    <m:rPr/>
+                    <m:t>A</m:t>
+                  </m:r>
+                </m:e>
+                <m:sub>
+                  <m:r>
+                    <m:rPr/>
+                    <m:t>n</m:t>
+                  </m:r>
+                </m:sub>
+              </m:sSub>
             </m:num>
             <m:den>
               <m:sSub>
@@ -2598,8 +2934,8 @@
       <w:pPr>
         <w:pStyle w:val="Heading2"/>
       </w:pPr>
-      <w:bookmarkStart w:id="29" w:name="biochemical-parameters-of-photosynthesis"/>
-      <w:bookmarkEnd w:id="29"/>
+      <w:bookmarkStart w:id="28" w:name="biochemical-parameters-of-photosynthesis"/>
+      <w:bookmarkEnd w:id="28"/>
       <w:r>
         <w:t xml:space="preserve">Biochemical parameters of photosynthesis</w:t>
       </w:r>
@@ -2817,8 +3153,8 @@
       <w:pPr>
         <w:pStyle w:val="Heading2"/>
       </w:pPr>
-      <w:bookmarkStart w:id="30" w:name="leaf-chemistry-and-hydraulic-parameters"/>
-      <w:bookmarkEnd w:id="30"/>
+      <w:bookmarkStart w:id="29" w:name="leaf-chemistry-and-hydraulic-parameters"/>
+      <w:bookmarkEnd w:id="29"/>
       <w:r>
         <w:t xml:space="preserve">Leaf chemistry and hydraulic parameters</w:t>
       </w:r>
@@ -3220,7 +3556,7 @@
         <w:t xml:space="preserve"> </w:t>
       </w:r>
       <w:r>
-        <w:t xml:space="preserve">using non-linear regression, where k=0.5</w:t>
+        <w:t xml:space="preserve">using non-linear regression</w:t>
       </w:r>
       <w:r>
         <w:t xml:space="preserve"> </w:t>
@@ -3281,8 +3617,8 @@
       <w:pPr>
         <w:pStyle w:val="Heading2"/>
       </w:pPr>
-      <w:bookmarkStart w:id="31" w:name="data-analysis"/>
-      <w:bookmarkEnd w:id="31"/>
+      <w:bookmarkStart w:id="30" w:name="data-analysis"/>
+      <w:bookmarkEnd w:id="30"/>
       <w:r>
         <w:t xml:space="preserve">Data analysis</w:t>
       </w:r>
@@ -3389,8 +3725,8 @@
       <w:pPr>
         <w:pStyle w:val="Heading1"/>
       </w:pPr>
-      <w:bookmarkStart w:id="32" w:name="results"/>
-      <w:bookmarkEnd w:id="32"/>
+      <w:bookmarkStart w:id="31" w:name="results"/>
+      <w:bookmarkEnd w:id="31"/>
       <w:r>
         <w:t xml:space="preserve">Results</w:t>
       </w:r>
@@ -3399,8 +3735,8 @@
       <w:pPr>
         <w:pStyle w:val="Heading2"/>
       </w:pPr>
-      <w:bookmarkStart w:id="33" w:name="leaf-resource-distribution"/>
-      <w:bookmarkEnd w:id="33"/>
+      <w:bookmarkStart w:id="32" w:name="leaf-resource-distribution"/>
+      <w:bookmarkEnd w:id="32"/>
       <w:r>
         <w:t xml:space="preserve">Leaf resource distribution</w:t>
       </w:r>
@@ -3556,106 +3892,68 @@
     </w:p>
     <w:p>
       <w:pPr>
-        <w:pStyle w:val="BodyText"/>
-      </w:pPr>
-      <w:r>
-        <w:br w:type="textWrapping"/>
-      </w:r>
-      <w:r>
-        <w:t xml:space="preserve">##Photosynthetic capacity and leaf photosynthesis rates The photosynthetic parameters J</w:t>
-      </w:r>
-      <w:r>
-        <w:rPr>
-          <w:vertAlign w:val="subscript"/>
-        </w:rPr>
-        <w:t xml:space="preserve">max</w:t>
-      </w:r>
-      <w:r>
-        <w:t xml:space="preserve"> </w:t>
-      </w:r>
-      <w:r>
-        <w:t xml:space="preserve">and Vc</w:t>
-      </w:r>
-      <w:r>
-        <w:rPr>
-          <w:vertAlign w:val="subscript"/>
-        </w:rPr>
-        <w:t xml:space="preserve">max</w:t>
-      </w:r>
-      <w:r>
-        <w:t xml:space="preserve"> </w:t>
-      </w:r>
-      <w:r>
-        <w:t xml:space="preserve">were higher in sun compared to shade leaves (Table 1), as estimated from AC</w:t>
-      </w:r>
-      <w:r>
-        <w:rPr>
-          <w:vertAlign w:val="subscript"/>
-        </w:rPr>
-        <w:t xml:space="preserve">i</w:t>
-      </w:r>
-      <w:r>
-        <w:t xml:space="preserve"> </w:t>
-      </w:r>
-      <w:r>
-        <w:t xml:space="preserve">curves (Figure 2a). Within leaf types, no effect of the warming treatment was detected on either parameter. Among the sampled leaves, Vc</w:t>
-      </w:r>
-      <w:r>
-        <w:rPr>
-          <w:vertAlign w:val="subscript"/>
-        </w:rPr>
-        <w:t xml:space="preserve">max</w:t>
-      </w:r>
-      <w:r>
-        <w:t xml:space="preserve"> </w:t>
-      </w:r>
-      <w:r>
-        <w:t xml:space="preserve">was positively related to leaf N</w:t>
-      </w:r>
-      <w:r>
-        <w:rPr>
-          <w:vertAlign w:val="subscript"/>
-        </w:rPr>
-        <w:t xml:space="preserve">a</w:t>
-      </w:r>
-      <w:r>
-        <w:t xml:space="preserve"> </w:t>
-      </w:r>
-      <w:r>
-        <w:t xml:space="preserve">across leaf types and temperature treatments (P = 0.01, Figure 2b).</w:t>
+        <w:pStyle w:val="Heading2"/>
+      </w:pPr>
+      <w:bookmarkStart w:id="33" w:name="photosynthetic-capacity-and-leaf-photosynthesis-rates"/>
+      <w:bookmarkEnd w:id="33"/>
+      <w:r>
+        <w:t xml:space="preserve">Photosynthetic capacity and leaf photosynthesis rates</w:t>
       </w:r>
     </w:p>
     <w:p>
       <w:pPr>
-        <w:pStyle w:val="BodyText"/>
-      </w:pPr>
-      <w:r>
-        <w:br w:type="textWrapping"/>
-      </w:r>
-      <w:r>
-        <w:t xml:space="preserve">Mean</w:t>
-      </w:r>
-      <w:r>
-        <w:t xml:space="preserve"> </w:t>
-      </w:r>
-      <w:r>
-        <w:rPr>
-          <w:i/>
-        </w:rPr>
-        <w:t xml:space="preserve">A</w:t>
-      </w:r>
-      <w:r>
-        <w:rPr>
-          <w:vertAlign w:val="subscript"/>
-          <w:i/>
-        </w:rPr>
-        <w:t xml:space="preserve">n</w:t>
-      </w:r>
-      <w:r>
-        <w:t xml:space="preserve"> </w:t>
-      </w:r>
-      <w:r>
-        <w:t xml:space="preserve">was significantly higher in sun compared to shade leaves (+23%), when measured at their local light environment (Table 2). Additionally, leaf N</w:t>
+        <w:pStyle w:val="FirstParagraph"/>
+      </w:pPr>
+      <w:r>
+        <w:t xml:space="preserve">The photosynthetic parameters J</w:t>
+      </w:r>
+      <w:r>
+        <w:rPr>
+          <w:vertAlign w:val="subscript"/>
+        </w:rPr>
+        <w:t xml:space="preserve">max</w:t>
+      </w:r>
+      <w:r>
+        <w:t xml:space="preserve"> </w:t>
+      </w:r>
+      <w:r>
+        <w:t xml:space="preserve">and Vc</w:t>
+      </w:r>
+      <w:r>
+        <w:rPr>
+          <w:vertAlign w:val="subscript"/>
+        </w:rPr>
+        <w:t xml:space="preserve">max</w:t>
+      </w:r>
+      <w:r>
+        <w:t xml:space="preserve"> </w:t>
+      </w:r>
+      <w:r>
+        <w:t xml:space="preserve">were higher in sun compared to shade leaves (Table 1), as estimated from AC</w:t>
+      </w:r>
+      <w:r>
+        <w:rPr>
+          <w:vertAlign w:val="subscript"/>
+        </w:rPr>
+        <w:t xml:space="preserve">i</w:t>
+      </w:r>
+      <w:r>
+        <w:t xml:space="preserve"> </w:t>
+      </w:r>
+      <w:r>
+        <w:t xml:space="preserve">curves (Figure 2a). Within leaf types, no effect of the warming treatment was detected on either parameter. Among the sampled leaves, Vc</w:t>
+      </w:r>
+      <w:r>
+        <w:rPr>
+          <w:vertAlign w:val="subscript"/>
+        </w:rPr>
+        <w:t xml:space="preserve">max</w:t>
+      </w:r>
+      <w:r>
+        <w:t xml:space="preserve"> </w:t>
+      </w:r>
+      <w:r>
+        <w:t xml:space="preserve">was positively related to leaf N</w:t>
       </w:r>
       <w:r>
         <w:rPr>
@@ -3667,77 +3965,122 @@
         <w:t xml:space="preserve"> </w:t>
       </w:r>
       <w:r>
-        <w:t xml:space="preserve">was positively related to</w:t>
-      </w:r>
-      <w:r>
-        <w:t xml:space="preserve"> </w:t>
-      </w:r>
-      <w:r>
-        <w:rPr>
-          <w:i/>
-        </w:rPr>
-        <w:t xml:space="preserve">A</w:t>
-      </w:r>
-      <w:r>
-        <w:rPr>
-          <w:vertAlign w:val="subscript"/>
-          <w:i/>
-        </w:rPr>
-        <w:t xml:space="preserve">n</w:t>
-      </w:r>
-      <w:r>
-        <w:t xml:space="preserve"> </w:t>
-      </w:r>
-      <w:r>
-        <w:t xml:space="preserve">across gas exchange campaigns and leaf types measured under ambient light and temperature conditions (P &lt; 0.001, Figure 2c). Following an increase in light intensity to match high-light conditions,</w:t>
-      </w:r>
-      <w:r>
-        <w:t xml:space="preserve"> </w:t>
-      </w:r>
-      <w:r>
-        <w:rPr>
-          <w:i/>
-        </w:rPr>
-        <w:t xml:space="preserve">A</w:t>
-      </w:r>
-      <w:r>
-        <w:rPr>
-          <w:vertAlign w:val="subscript"/>
-          <w:i/>
-        </w:rPr>
-        <w:t xml:space="preserve">n</w:t>
-      </w:r>
-      <w:r>
-        <w:t xml:space="preserve"> </w:t>
-      </w:r>
-      <w:r>
-        <w:t xml:space="preserve">of shade leaves increased to values significantly greater than sun leaves at high light (P &lt; 0.001, Table 2). No effect of the warming treatment was detected on</w:t>
-      </w:r>
-      <w:r>
-        <w:t xml:space="preserve"> </w:t>
-      </w:r>
-      <w:r>
-        <w:rPr>
-          <w:i/>
-        </w:rPr>
-        <w:t xml:space="preserve">A</w:t>
-      </w:r>
-      <w:r>
-        <w:rPr>
-          <w:vertAlign w:val="subscript"/>
-          <w:i/>
-        </w:rPr>
-        <w:t xml:space="preserve">n</w:t>
-      </w:r>
-      <w:r>
-        <w:t xml:space="preserve"> </w:t>
-      </w:r>
-      <w:r>
-        <w:t xml:space="preserve">of sun leaves measured at high light or shade leaves at either low or high light. Photosynthesis within leaf types and treatments was similar through time and across the range of leaf temperatures measured (Figure S3a).</w:t>
+        <w:t xml:space="preserve">across leaf types and temperature treatments (P = 0.01, Figure 2b).</w:t>
       </w:r>
     </w:p>
     <w:p>
       <w:pPr>
+        <w:pStyle w:val="BodyText"/>
+      </w:pPr>
+      <w:r>
+        <w:br w:type="textWrapping"/>
+      </w:r>
+      <w:r>
+        <w:t xml:space="preserve">Mean</w:t>
+      </w:r>
+      <w:r>
+        <w:t xml:space="preserve"> </w:t>
+      </w:r>
+      <w:r>
+        <w:rPr>
+          <w:i/>
+        </w:rPr>
+        <w:t xml:space="preserve">A</w:t>
+      </w:r>
+      <w:r>
+        <w:rPr>
+          <w:vertAlign w:val="subscript"/>
+          <w:i/>
+        </w:rPr>
+        <w:t xml:space="preserve">n</w:t>
+      </w:r>
+      <w:r>
+        <w:t xml:space="preserve"> </w:t>
+      </w:r>
+      <w:r>
+        <w:t xml:space="preserve">was significantly higher in sun compared to shade leaves (+23%), when measured at their local light environment (Table 2). Additionally, leaf N</w:t>
+      </w:r>
+      <w:r>
+        <w:rPr>
+          <w:vertAlign w:val="subscript"/>
+        </w:rPr>
+        <w:t xml:space="preserve">a</w:t>
+      </w:r>
+      <w:r>
+        <w:t xml:space="preserve"> </w:t>
+      </w:r>
+      <w:r>
+        <w:t xml:space="preserve">was positively related to</w:t>
+      </w:r>
+      <w:r>
+        <w:t xml:space="preserve"> </w:t>
+      </w:r>
+      <w:r>
+        <w:rPr>
+          <w:i/>
+        </w:rPr>
+        <w:t xml:space="preserve">A</w:t>
+      </w:r>
+      <w:r>
+        <w:rPr>
+          <w:vertAlign w:val="subscript"/>
+          <w:i/>
+        </w:rPr>
+        <w:t xml:space="preserve">n</w:t>
+      </w:r>
+      <w:r>
+        <w:t xml:space="preserve"> </w:t>
+      </w:r>
+      <w:r>
+        <w:t xml:space="preserve">across gas exchange campaigns and leaf types measured under ambient light and temperature conditions (P &lt; 0.001, Figure 2c). Following an increase in light intensity to match high-light conditions,</w:t>
+      </w:r>
+      <w:r>
+        <w:t xml:space="preserve"> </w:t>
+      </w:r>
+      <w:r>
+        <w:rPr>
+          <w:i/>
+        </w:rPr>
+        <w:t xml:space="preserve">A</w:t>
+      </w:r>
+      <w:r>
+        <w:rPr>
+          <w:vertAlign w:val="subscript"/>
+          <w:i/>
+        </w:rPr>
+        <w:t xml:space="preserve">n</w:t>
+      </w:r>
+      <w:r>
+        <w:t xml:space="preserve"> </w:t>
+      </w:r>
+      <w:r>
+        <w:t xml:space="preserve">of shade leaves increased to values significantly greater than sun leaves at high light (P &lt; 0.001, Table 2). No effect of the warming treatment was detected on</w:t>
+      </w:r>
+      <w:r>
+        <w:t xml:space="preserve"> </w:t>
+      </w:r>
+      <w:r>
+        <w:rPr>
+          <w:i/>
+        </w:rPr>
+        <w:t xml:space="preserve">A</w:t>
+      </w:r>
+      <w:r>
+        <w:rPr>
+          <w:vertAlign w:val="subscript"/>
+          <w:i/>
+        </w:rPr>
+        <w:t xml:space="preserve">n</w:t>
+      </w:r>
+      <w:r>
+        <w:t xml:space="preserve"> </w:t>
+      </w:r>
+      <w:r>
+        <w:t xml:space="preserve">of sun leaves measured at high light or shade leaves at either low or high light. Photosynthesis within leaf types and treatments was similar through time and across the range of leaf temperatures measured (Figure S4a).</w:t>
+      </w:r>
+    </w:p>
+    <w:p>
+      <w:pPr>
         <w:pStyle w:val="Heading2"/>
       </w:pPr>
       <w:bookmarkStart w:id="34" w:name="stomatal-conductance-and-leaf-water-use-efficiency"/>
@@ -3833,7 +4176,7 @@
         <w:t xml:space="preserve"> </w:t>
       </w:r>
       <w:r>
-        <w:t xml:space="preserve">within or across leaf types. Stomatal conductance within leaf types and treatments was similar through time and across the range of leaf temperatures measured (Figure S4b).</w:t>
+        <w:t xml:space="preserve">within or across leaf types. Stomatal conductance within leaf types and treatments was similar through time and across the range of leaf temperatures measured (Figure S5b).</w:t>
       </w:r>
     </w:p>
     <w:p>
@@ -3868,7 +4211,7 @@
         <w:t xml:space="preserve"> </w:t>
       </w:r>
       <w:r>
-        <w:t xml:space="preserve">value for each leaf type and treatment (Figure 5a). Within leaf types and light treatments the response of VPD to leaf temperature was similar across all measurement campaigns (Figure S4a).</w:t>
+        <w:t xml:space="preserve">value for each leaf type and treatment (Figure 5a). Within leaf types and light treatments the response of VPD to leaf temperature was similar across all measurement campaigns (Figure S5a).</w:t>
       </w:r>
     </w:p>
     <w:p>
@@ -4261,7 +4604,7 @@
         <w:t xml:space="preserve"> </w:t>
       </w:r>
       <w:r>
-        <w:t xml:space="preserve">were detected with the warming treatment within leaf types. Mesophyll conductance did not vary across measurements campaigns within leaf types and light treatments (Figure S3b), but a weak negative relationship with increasing leaf temperature was detected with sun and shade leaves under their local light environment (P = 0.001 &amp; 0.04, respectively). We also simulated AC</w:t>
+        <w:t xml:space="preserve">were detected with the warming treatment within leaf types. Mesophyll conductance did not vary across measurements campaigns within leaf types and light treatments (Figure S4b), but a weak negative relationship with increasing leaf temperature was detected with sun and shade leaves under their local light environment (P = 0.001 &amp; 0.04, respectively). We also simulated AC</w:t>
       </w:r>
       <w:r>
         <w:rPr>
@@ -4578,7 +4921,7 @@
         <w:t xml:space="preserve"> </w:t>
       </w:r>
       <w:r>
-        <w:t xml:space="preserve">were both relatively stable across the range of temperatures measured and gas exchange campaigns (Figure S4c and S3c, respectively).</w:t>
+        <w:t xml:space="preserve">were both relatively stable across the range of temperatures measured and gas exchange campaigns (Figure S5c and S4c, respectively).</w:t>
       </w:r>
     </w:p>
     <w:p>
@@ -8642,20 +8985,66 @@
     </w:p>
     <w:p>
       <w:pPr>
-        <w:pStyle w:val="Heading1"/>
-      </w:pPr>
-      <w:bookmarkStart w:id="49" w:name="supporting-information"/>
+        <w:pStyle w:val="Heading3"/>
+      </w:pPr>
+      <w:bookmarkStart w:id="49" w:name="acknowledgements"/>
       <w:bookmarkEnd w:id="49"/>
       <w:r>
-        <w:t xml:space="preserve">Supporting Information</w:t>
+        <w:t xml:space="preserve">Acknowledgements</w:t>
       </w:r>
     </w:p>
     <w:p>
       <w:pPr>
+        <w:pStyle w:val="FirstParagraph"/>
+      </w:pPr>
+      <w:r>
+        <w:t xml:space="preserve">We thank Craig Barton and Burhan Amiji for maintaining the Whole Tree Chambers experiment and for their outstanding technical assitance.</w:t>
+      </w:r>
+    </w:p>
+    <w:p>
+      <w:pPr>
+        <w:pStyle w:val="Heading3"/>
+      </w:pPr>
+      <w:bookmarkStart w:id="50" w:name="author-contributions"/>
+      <w:bookmarkEnd w:id="50"/>
+      <w:r>
+        <w:t xml:space="preserve">Author Contributions</w:t>
+      </w:r>
+    </w:p>
+    <w:p>
+      <w:pPr>
+        <w:pStyle w:val="FirstParagraph"/>
+      </w:pPr>
+      <w:r>
+        <w:t xml:space="preserve">CC contributed to the design of the research, data analysis, collection, interpretation and writing the manuscript. MT contributed to the design of the research, interpretation and writing the manuscript. SC contributed to the design of the research, performance of the research and interpretation. RD contributed to the design of the research, data analysis, interpretation and writing the manuscript.</w:t>
+      </w:r>
+    </w:p>
+    <w:p>
+      <w:pPr>
+        <w:pStyle w:val="Heading1"/>
+      </w:pPr>
+      <w:bookmarkStart w:id="51" w:name="references"/>
+      <w:bookmarkEnd w:id="51"/>
+      <w:r>
+        <w:t xml:space="preserve">References</w:t>
+      </w:r>
+    </w:p>
+    <w:p>
+      <w:pPr>
+        <w:pStyle w:val="Heading1"/>
+      </w:pPr>
+      <w:bookmarkStart w:id="52" w:name="supporting-information"/>
+      <w:bookmarkEnd w:id="52"/>
+      <w:r>
+        <w:t xml:space="preserve">Supporting Information</w:t>
+      </w:r>
+    </w:p>
+    <w:p>
+      <w:pPr>
         <w:pStyle w:val="Heading2"/>
       </w:pPr>
-      <w:bookmarkStart w:id="50" w:name="figures-1"/>
-      <w:bookmarkEnd w:id="50"/>
+      <w:bookmarkStart w:id="53" w:name="figures-1"/>
+      <w:bookmarkEnd w:id="53"/>
       <w:r>
         <w:t xml:space="preserve">Figures</w:t>
       </w:r>
@@ -8680,7 +9069,7 @@
                     </pic:cNvPicPr>
                   </pic:nvPicPr>
                   <pic:blipFill>
-                    <a:blip r:embed="rId51"/>
+                    <a:blip r:embed="rId54"/>
                     <a:stretch>
                       <a:fillRect/>
                     </a:stretch>
@@ -8737,7 +9126,7 @@
                     </pic:cNvPicPr>
                   </pic:nvPicPr>
                   <pic:blipFill>
-                    <a:blip r:embed="rId52"/>
+                    <a:blip r:embed="rId55"/>
                     <a:stretch>
                       <a:fillRect/>
                     </a:stretch>
@@ -8867,7 +9256,7 @@
                     </pic:cNvPicPr>
                   </pic:nvPicPr>
                   <pic:blipFill>
-                    <a:blip r:embed="rId53"/>
+                    <a:blip r:embed="rId56"/>
                     <a:stretch>
                       <a:fillRect/>
                     </a:stretch>
@@ -9005,7 +9394,7 @@
                     </pic:cNvPicPr>
                   </pic:nvPicPr>
                   <pic:blipFill>
-                    <a:blip r:embed="rId54"/>
+                    <a:blip r:embed="rId57"/>
                     <a:stretch>
                       <a:fillRect/>
                     </a:stretch>
@@ -9141,7 +9530,7 @@
                     </pic:cNvPicPr>
                   </pic:nvPicPr>
                   <pic:blipFill>
-                    <a:blip r:embed="rId55"/>
+                    <a:blip r:embed="rId58"/>
                     <a:stretch>
                       <a:fillRect/>
                     </a:stretch>
@@ -9229,18 +9618,18 @@
       <w:pPr>
         <w:pStyle w:val="Heading2"/>
       </w:pPr>
-      <w:bookmarkStart w:id="56" w:name="methods"/>
-      <w:bookmarkEnd w:id="56"/>
-      <w:r>
-        <w:t xml:space="preserve">Methods</w:t>
+      <w:bookmarkStart w:id="59" w:name="methods-s1"/>
+      <w:bookmarkEnd w:id="59"/>
+      <w:r>
+        <w:t xml:space="preserve">Methods S1</w:t>
       </w:r>
     </w:p>
     <w:p>
       <w:pPr>
         <w:pStyle w:val="Heading3"/>
       </w:pPr>
-      <w:bookmarkStart w:id="57" w:name="description-of-the-calculation-of-gm-from-carbon-isotope-discrimination-during-c3-photosynthesis"/>
-      <w:bookmarkEnd w:id="57"/>
+      <w:bookmarkStart w:id="60" w:name="description-of-the-calculation-of-gm-from-carbon-isotope-discrimination-during-c3-photosynthesis"/>
+      <w:bookmarkEnd w:id="60"/>
       <w:r>
         <w:t xml:space="preserve">Description of the calculation of g</w:t>
       </w:r>
@@ -11823,16 +12212,6 @@
     </w:p>
     <w:p>
       <w:pPr>
-        <w:pStyle w:val="Heading1"/>
-      </w:pPr>
-      <w:bookmarkStart w:id="58" w:name="references"/>
-      <w:bookmarkEnd w:id="58"/>
-      <w:r>
-        <w:t xml:space="preserve">References</w:t>
-      </w:r>
-    </w:p>
-    <w:p>
-      <w:pPr>
         <w:pStyle w:val="Bibliography"/>
       </w:pPr>
       <w:r>
@@ -18091,7 +18470,7 @@
           <w:rPr>
             <w:noProof/>
           </w:rPr>
-          <w:t>2</w:t>
+          <w:t>10</w:t>
         </w:r>
         <w:r>
           <w:rPr>
@@ -18132,9 +18511,9 @@
 <file path=word/numbering.xml><?xml version="1.0" encoding="utf-8"?>
 <w:numbering xmlns:wpc="http://schemas.microsoft.com/office/word/2010/wordprocessingCanvas" xmlns:mc="http://schemas.openxmlformats.org/markup-compatibility/2006" xmlns:o="urn:schemas-microsoft-com:office:office" xmlns:r="http://schemas.openxmlformats.org/officeDocument/2006/relationships" xmlns:m="http://schemas.openxmlformats.org/officeDocument/2006/math" xmlns:v="urn:schemas-microsoft-com:vml" xmlns:wp14="http://schemas.microsoft.com/office/word/2010/wordprocessingDrawing" xmlns:wp="http://schemas.openxmlformats.org/drawingml/2006/wordprocessingDrawing" xmlns:w10="urn:schemas-microsoft-com:office:word" xmlns:w="http://schemas.openxmlformats.org/wordprocessingml/2006/main" xmlns:w14="http://schemas.microsoft.com/office/word/2010/wordml" xmlns:wpg="http://schemas.microsoft.com/office/word/2010/wordprocessingGroup" xmlns:wpi="http://schemas.microsoft.com/office/word/2010/wordprocessingInk" xmlns:wne="http://schemas.microsoft.com/office/word/2006/wordml" xmlns:wps="http://schemas.microsoft.com/office/word/2010/wordprocessingShape" mc:Ignorable="w14 wp14">
   <w:abstractNum w:abstractNumId="0">
-    <w:nsid w:val="E17F69BA"/>
+    <w:nsid w:val="A1EA6CD7"/>
     <w:multiLevelType w:val="multilevel"/>
-    <w:tmpl w:val="B43C11E8"/>
+    <w:tmpl w:val="0E482D64"/>
     <w:lvl w:ilvl="0">
       <w:numFmt w:val="bullet"/>
       <w:lvlText w:val=" "/>
@@ -18224,6 +18603,98 @@
     </w:lvl>
   </w:abstractNum>
   <w:abstractNum w:abstractNumId="1">
+    <w:nsid w:val="E17F69BA"/>
+    <w:multiLevelType w:val="multilevel"/>
+    <w:tmpl w:val="B43C11E8"/>
+    <w:lvl w:ilvl="0">
+      <w:numFmt w:val="bullet"/>
+      <w:lvlText w:val=" "/>
+      <w:lvlJc w:val="left"/>
+      <w:pPr>
+        <w:tabs>
+          <w:tab w:val="num" w:pos="0"/>
+        </w:tabs>
+        <w:ind w:left="480" w:hanging="480"/>
+      </w:pPr>
+    </w:lvl>
+    <w:lvl w:ilvl="1">
+      <w:numFmt w:val="bullet"/>
+      <w:lvlText w:val=" "/>
+      <w:lvlJc w:val="left"/>
+      <w:pPr>
+        <w:tabs>
+          <w:tab w:val="num" w:pos="720"/>
+        </w:tabs>
+        <w:ind w:left="1200" w:hanging="480"/>
+      </w:pPr>
+    </w:lvl>
+    <w:lvl w:ilvl="2">
+      <w:numFmt w:val="bullet"/>
+      <w:lvlText w:val=" "/>
+      <w:lvlJc w:val="left"/>
+      <w:pPr>
+        <w:tabs>
+          <w:tab w:val="num" w:pos="1440"/>
+        </w:tabs>
+        <w:ind w:left="1920" w:hanging="480"/>
+      </w:pPr>
+    </w:lvl>
+    <w:lvl w:ilvl="3">
+      <w:numFmt w:val="bullet"/>
+      <w:lvlText w:val=" "/>
+      <w:lvlJc w:val="left"/>
+      <w:pPr>
+        <w:tabs>
+          <w:tab w:val="num" w:pos="2160"/>
+        </w:tabs>
+        <w:ind w:left="2640" w:hanging="480"/>
+      </w:pPr>
+    </w:lvl>
+    <w:lvl w:ilvl="4">
+      <w:numFmt w:val="bullet"/>
+      <w:lvlText w:val=" "/>
+      <w:lvlJc w:val="left"/>
+      <w:pPr>
+        <w:tabs>
+          <w:tab w:val="num" w:pos="2880"/>
+        </w:tabs>
+        <w:ind w:left="3360" w:hanging="480"/>
+      </w:pPr>
+    </w:lvl>
+    <w:lvl w:ilvl="5">
+      <w:numFmt w:val="bullet"/>
+      <w:lvlText w:val=" "/>
+      <w:lvlJc w:val="left"/>
+      <w:pPr>
+        <w:tabs>
+          <w:tab w:val="num" w:pos="3600"/>
+        </w:tabs>
+        <w:ind w:left="4080" w:hanging="480"/>
+      </w:pPr>
+    </w:lvl>
+    <w:lvl w:ilvl="6">
+      <w:numFmt w:val="bullet"/>
+      <w:lvlText w:val=" "/>
+      <w:lvlJc w:val="left"/>
+      <w:pPr>
+        <w:tabs>
+          <w:tab w:val="num" w:pos="4320"/>
+        </w:tabs>
+        <w:ind w:left="4800" w:hanging="480"/>
+      </w:pPr>
+    </w:lvl>
+    <w:lvl w:ilvl="7">
+      <w:numFmt w:val="decimal"/>
+      <w:lvlText w:val=""/>
+      <w:lvlJc w:val="left"/>
+    </w:lvl>
+    <w:lvl w:ilvl="8">
+      <w:numFmt w:val="decimal"/>
+      <w:lvlText w:val=""/>
+      <w:lvlJc w:val="left"/>
+    </w:lvl>
+  </w:abstractNum>
+  <w:abstractNum w:abstractNumId="2">
     <w:nsid w:val="6F94FA20"/>
     <w:multiLevelType w:val="multilevel"/>
     <w:tmpl w:val="6168474E"/>
@@ -18316,7 +18787,7 @@
     </w:lvl>
   </w:abstractNum>
   <w:abstractNum w:abstractNumId="990">
-    <w:nsid w:val="a1ea6cd7"/>
+    <w:nsid w:val="d0e231d9"/>
     <w:multiLevelType w:val="multilevel"/>
     <w:lvl w:ilvl="0">
       <w:numFmt w:val="bullet"/>
@@ -18396,12 +18867,12 @@
       </w:pPr>
     </w:lvl>
   </w:abstractNum>
-  <w:abstractNum w:abstractNumId="990">
-    <w:nsid w:val="940b2db1"/>
+  <w:abstractNum w:abstractNumId="991">
+    <w:nsid w:val="b74e9a90"/>
     <w:multiLevelType w:val="multilevel"/>
     <w:lvl w:ilvl="0">
       <w:numFmt w:val="bullet"/>
-      <w:lvlText w:val=" "/>
+      <w:lvlText w:val="•"/>
       <w:lvlJc w:val="left"/>
       <w:pPr>
         <w:tabs>
@@ -18412,7 +18883,7 @@
     </w:lvl>
     <w:lvl w:ilvl="1">
       <w:numFmt w:val="bullet"/>
-      <w:lvlText w:val=" "/>
+      <w:lvlText w:val="–"/>
       <w:lvlJc w:val="left"/>
       <w:pPr>
         <w:tabs>
@@ -18423,7 +18894,7 @@
     </w:lvl>
     <w:lvl w:ilvl="2">
       <w:numFmt w:val="bullet"/>
-      <w:lvlText w:val=" "/>
+      <w:lvlText w:val="•"/>
       <w:lvlJc w:val="left"/>
       <w:pPr>
         <w:tabs>
@@ -18434,7 +18905,7 @@
     </w:lvl>
     <w:lvl w:ilvl="3">
       <w:numFmt w:val="bullet"/>
-      <w:lvlText w:val=" "/>
+      <w:lvlText w:val="–"/>
       <w:lvlJc w:val="left"/>
       <w:pPr>
         <w:tabs>
@@ -18445,7 +18916,7 @@
     </w:lvl>
     <w:lvl w:ilvl="4">
       <w:numFmt w:val="bullet"/>
-      <w:lvlText w:val=" "/>
+      <w:lvlText w:val="•"/>
       <w:lvlJc w:val="left"/>
       <w:pPr>
         <w:tabs>
@@ -18456,7 +18927,7 @@
     </w:lvl>
     <w:lvl w:ilvl="5">
       <w:numFmt w:val="bullet"/>
-      <w:lvlText w:val=" "/>
+      <w:lvlText w:val="–"/>
       <w:lvlJc w:val="left"/>
       <w:pPr>
         <w:tabs>
@@ -18467,7 +18938,7 @@
     </w:lvl>
     <w:lvl w:ilvl="6">
       <w:numFmt w:val="bullet"/>
-      <w:lvlText w:val=" "/>
+      <w:lvlText w:val="•"/>
       <w:lvlJc w:val="left"/>
       <w:pPr>
         <w:tabs>
@@ -18478,16 +18949,19 @@
     </w:lvl>
   </w:abstractNum>
   <w:num w:numId="1">
-    <w:abstractNumId w:val="0"/>
+    <w:abstractNumId w:val="1"/>
   </w:num>
   <w:num w:numId="2">
-    <w:abstractNumId w:val="1"/>
+    <w:abstractNumId w:val="2"/>
+  </w:num>
+  <w:num w:numId="3">
+    <w:abstractNumId w:val="0"/>
   </w:num>
   <w:num w:numId="1000">
     <w:abstractNumId w:val="990"/>
   </w:num>
-  <w:num w:numId="1000">
-    <w:abstractNumId w:val="990"/>
+  <w:num w:numId="1001">
+    <w:abstractNumId w:val="991"/>
   </w:num>
 </w:numbering>
 </file>
@@ -18535,9 +19009,9 @@
   <w:style w:type="paragraph" w:default="1" w:styleId="Normal">
     <w:name w:val="Normal"/>
     <w:qFormat/>
-    <w:rsid w:val="00EC1C64"/>
+    <w:rsid w:val="00E25CC7"/>
     <w:pPr>
-      <w:spacing w:line="480" w:lineRule="auto"/>
+      <w:spacing w:line="360" w:lineRule="auto"/>
     </w:pPr>
     <w:rPr>
       <w:sz w:val="24"/>
@@ -19061,10 +19535,9 @@
       <w:sz w:val="22"/>
     </w:rPr>
   </w:style>
-  <w:style w:type="paragraph" w:customStyle="1" w:styleId="SourceCode">
+  <w:style w:type="paragraph" w:customStyle="1" w:styleId="SourceCode1">
     <w:name w:val="Source Code"/>
     <w:basedOn w:val="Normal"/>
-    <w:link w:val="VerbatimChar"/>
     <w:pPr>
       <w:shd w:val="clear" w:color="auto" w:fill="F8F8F8"/>
       <w:wordWrap w:val="0"/>
@@ -19591,120 +20064,148 @@
     <w:basedOn w:val="Normal"/>
     <w:link w:val="VerbatimChar"/>
     <w:pPr>
-      <w:wordWrap w:val="off"/>
-      <w:shd w:val="clear" w:fill="f8f8f8"/>
+      <w:shd w:val="clear" w:color="auto" w:fill="F8F8F8"/>
+      <w:wordWrap w:val="0"/>
     </w:pPr>
   </w:style>
-  <w:style w:type="character" w:customStyle="1" w:styleId="KeywordTok">
+  <w:style w:type="character" w:customStyle="1" w:styleId="KeywordTok1">
     <w:name w:val="KeywordTok"/>
     <w:basedOn w:val="VerbatimChar"/>
     <w:rPr>
-      <w:color w:val="204a87"/>
-      <w:shd w:val="clear" w:fill="f8f8f8"/>
+      <w:rFonts w:ascii="Consolas" w:hAnsi="Consolas"/>
       <w:b/>
+      <w:color w:val="204A87"/>
+      <w:sz w:val="22"/>
+      <w:shd w:val="clear" w:color="auto" w:fill="F8F8F8"/>
     </w:rPr>
   </w:style>
-  <w:style w:type="character" w:customStyle="1" w:styleId="DataTypeTok">
+  <w:style w:type="character" w:customStyle="1" w:styleId="DataTypeTok1">
     <w:name w:val="DataTypeTok"/>
     <w:basedOn w:val="VerbatimChar"/>
     <w:rPr>
-      <w:color w:val="204a87"/>
-      <w:shd w:val="clear" w:fill="f8f8f8"/>
+      <w:rFonts w:ascii="Consolas" w:hAnsi="Consolas"/>
+      <w:color w:val="204A87"/>
+      <w:sz w:val="22"/>
+      <w:shd w:val="clear" w:color="auto" w:fill="F8F8F8"/>
     </w:rPr>
   </w:style>
-  <w:style w:type="character" w:customStyle="1" w:styleId="DecValTok">
+  <w:style w:type="character" w:customStyle="1" w:styleId="DecValTok1">
     <w:name w:val="DecValTok"/>
     <w:basedOn w:val="VerbatimChar"/>
     <w:rPr>
-      <w:color w:val="0000cf"/>
-      <w:shd w:val="clear" w:fill="f8f8f8"/>
+      <w:rFonts w:ascii="Consolas" w:hAnsi="Consolas"/>
+      <w:color w:val="0000CF"/>
+      <w:sz w:val="22"/>
+      <w:shd w:val="clear" w:color="auto" w:fill="F8F8F8"/>
     </w:rPr>
   </w:style>
-  <w:style w:type="character" w:customStyle="1" w:styleId="BaseNTok">
+  <w:style w:type="character" w:customStyle="1" w:styleId="BaseNTok1">
     <w:name w:val="BaseNTok"/>
     <w:basedOn w:val="VerbatimChar"/>
     <w:rPr>
-      <w:color w:val="0000cf"/>
-      <w:shd w:val="clear" w:fill="f8f8f8"/>
+      <w:rFonts w:ascii="Consolas" w:hAnsi="Consolas"/>
+      <w:color w:val="0000CF"/>
+      <w:sz w:val="22"/>
+      <w:shd w:val="clear" w:color="auto" w:fill="F8F8F8"/>
     </w:rPr>
   </w:style>
-  <w:style w:type="character" w:customStyle="1" w:styleId="FloatTok">
+  <w:style w:type="character" w:customStyle="1" w:styleId="FloatTok1">
     <w:name w:val="FloatTok"/>
     <w:basedOn w:val="VerbatimChar"/>
     <w:rPr>
-      <w:color w:val="0000cf"/>
-      <w:shd w:val="clear" w:fill="f8f8f8"/>
+      <w:rFonts w:ascii="Consolas" w:hAnsi="Consolas"/>
+      <w:color w:val="0000CF"/>
+      <w:sz w:val="22"/>
+      <w:shd w:val="clear" w:color="auto" w:fill="F8F8F8"/>
     </w:rPr>
   </w:style>
-  <w:style w:type="character" w:customStyle="1" w:styleId="CharTok">
+  <w:style w:type="character" w:customStyle="1" w:styleId="CharTok1">
     <w:name w:val="CharTok"/>
     <w:basedOn w:val="VerbatimChar"/>
     <w:rPr>
-      <w:color w:val="4e9a06"/>
-      <w:shd w:val="clear" w:fill="f8f8f8"/>
+      <w:rFonts w:ascii="Consolas" w:hAnsi="Consolas"/>
+      <w:color w:val="4E9A06"/>
+      <w:sz w:val="22"/>
+      <w:shd w:val="clear" w:color="auto" w:fill="F8F8F8"/>
     </w:rPr>
   </w:style>
-  <w:style w:type="character" w:customStyle="1" w:styleId="StringTok">
+  <w:style w:type="character" w:customStyle="1" w:styleId="StringTok1">
     <w:name w:val="StringTok"/>
     <w:basedOn w:val="VerbatimChar"/>
     <w:rPr>
-      <w:color w:val="4e9a06"/>
-      <w:shd w:val="clear" w:fill="f8f8f8"/>
+      <w:rFonts w:ascii="Consolas" w:hAnsi="Consolas"/>
+      <w:color w:val="4E9A06"/>
+      <w:sz w:val="22"/>
+      <w:shd w:val="clear" w:color="auto" w:fill="F8F8F8"/>
     </w:rPr>
   </w:style>
-  <w:style w:type="character" w:customStyle="1" w:styleId="CommentTok">
+  <w:style w:type="character" w:customStyle="1" w:styleId="CommentTok1">
     <w:name w:val="CommentTok"/>
     <w:basedOn w:val="VerbatimChar"/>
     <w:rPr>
-      <w:color w:val="8f5902"/>
-      <w:shd w:val="clear" w:fill="f8f8f8"/>
+      <w:rFonts w:ascii="Consolas" w:hAnsi="Consolas"/>
       <w:i/>
+      <w:color w:val="8F5902"/>
+      <w:sz w:val="22"/>
+      <w:shd w:val="clear" w:color="auto" w:fill="F8F8F8"/>
     </w:rPr>
   </w:style>
-  <w:style w:type="character" w:customStyle="1" w:styleId="OtherTok">
+  <w:style w:type="character" w:customStyle="1" w:styleId="OtherTok1">
     <w:name w:val="OtherTok"/>
     <w:basedOn w:val="VerbatimChar"/>
     <w:rPr>
-      <w:color w:val="8f5902"/>
-      <w:shd w:val="clear" w:fill="f8f8f8"/>
+      <w:rFonts w:ascii="Consolas" w:hAnsi="Consolas"/>
+      <w:color w:val="8F5902"/>
+      <w:sz w:val="22"/>
+      <w:shd w:val="clear" w:color="auto" w:fill="F8F8F8"/>
     </w:rPr>
   </w:style>
-  <w:style w:type="character" w:customStyle="1" w:styleId="AlertTok">
+  <w:style w:type="character" w:customStyle="1" w:styleId="AlertTok1">
     <w:name w:val="AlertTok"/>
     <w:basedOn w:val="VerbatimChar"/>
     <w:rPr>
-      <w:color w:val="ef2929"/>
-      <w:shd w:val="clear" w:fill="f8f8f8"/>
+      <w:rFonts w:ascii="Consolas" w:hAnsi="Consolas"/>
+      <w:color w:val="EF2929"/>
+      <w:sz w:val="22"/>
+      <w:shd w:val="clear" w:color="auto" w:fill="F8F8F8"/>
     </w:rPr>
   </w:style>
-  <w:style w:type="character" w:customStyle="1" w:styleId="FunctionTok">
+  <w:style w:type="character" w:customStyle="1" w:styleId="FunctionTok1">
     <w:name w:val="FunctionTok"/>
     <w:basedOn w:val="VerbatimChar"/>
     <w:rPr>
+      <w:rFonts w:ascii="Consolas" w:hAnsi="Consolas"/>
       <w:color w:val="000000"/>
-      <w:shd w:val="clear" w:fill="f8f8f8"/>
+      <w:sz w:val="22"/>
+      <w:shd w:val="clear" w:color="auto" w:fill="F8F8F8"/>
     </w:rPr>
   </w:style>
-  <w:style w:type="character" w:customStyle="1" w:styleId="RegionMarkerTok">
+  <w:style w:type="character" w:customStyle="1" w:styleId="RegionMarkerTok1">
     <w:name w:val="RegionMarkerTok"/>
     <w:basedOn w:val="VerbatimChar"/>
     <w:rPr>
-      <w:shd w:val="clear" w:fill="f8f8f8"/>
+      <w:rFonts w:ascii="Consolas" w:hAnsi="Consolas"/>
+      <w:sz w:val="22"/>
+      <w:shd w:val="clear" w:color="auto" w:fill="F8F8F8"/>
     </w:rPr>
   </w:style>
-  <w:style w:type="character" w:customStyle="1" w:styleId="ErrorTok">
+  <w:style w:type="character" w:customStyle="1" w:styleId="ErrorTok1">
     <w:name w:val="ErrorTok"/>
     <w:basedOn w:val="VerbatimChar"/>
     <w:rPr>
-      <w:shd w:val="clear" w:fill="f8f8f8"/>
+      <w:rFonts w:ascii="Consolas" w:hAnsi="Consolas"/>
       <w:b/>
+      <w:sz w:val="22"/>
+      <w:shd w:val="clear" w:color="auto" w:fill="F8F8F8"/>
     </w:rPr>
   </w:style>
-  <w:style w:type="character" w:customStyle="1" w:styleId="NormalTok">
+  <w:style w:type="character" w:customStyle="1" w:styleId="NormalTok1">
     <w:name w:val="NormalTok"/>
     <w:basedOn w:val="VerbatimChar"/>
     <w:rPr>
-      <w:shd w:val="clear" w:fill="f8f8f8"/>
+      <w:rFonts w:ascii="Consolas" w:hAnsi="Consolas"/>
+      <w:sz w:val="22"/>
+      <w:shd w:val="clear" w:color="auto" w:fill="F8F8F8"/>
     </w:rPr>
   </w:style>
   <w:style w:type="character" w:customStyle="1" w:styleId="ConstantTok">

</xml_diff>

<commit_message>
updating manuscrupt with SVC comments (mostly ACC and gm_bar)
rapid gm no longer written
</commit_message>
<xml_diff>
--- a/gm_newphyt/manuscript_gmes.docx
+++ b/gm_newphyt/manuscript_gmes.docx
@@ -419,7 +419,7 @@
         <w:t xml:space="preserve"> </w:t>
       </w:r>
       <w:r>
-        <w:t xml:space="preserve">increased rapidly, leading to increases in A greater than sun leaves.</w:t>
+        <w:t xml:space="preserve">increased, leading to increases in A greater than sun leaves.</w:t>
       </w:r>
     </w:p>
     <w:p>
@@ -4081,69 +4081,309 @@
         <w:t xml:space="preserve"> </w:t>
       </w:r>
       <w:r>
-        <w:t xml:space="preserve">was higher in sun compared to shade leaves (+27%) under their local light environment (P &lt; 0.001).</w:t>
+        <w:t xml:space="preserve">was higher in sun compared to shade leaves (+27%) under their local light environment (P &lt; 0.001). Following the increase in PPFD from low to high light on the same leaf, g</w:t>
+      </w:r>
+      <w:r>
+        <w:rPr>
+          <w:vertAlign w:val="subscript"/>
+        </w:rPr>
+        <w:t xml:space="preserve">m</w:t>
+      </w:r>
+      <w:r>
+        <w:t xml:space="preserve"> </w:t>
+      </w:r>
+      <w:r>
+        <w:t xml:space="preserve">values of shade leaves increased on average 55% after approximately 25 min (Figure 6). These measured values of g</w:t>
+      </w:r>
+      <w:r>
+        <w:rPr>
+          <w:vertAlign w:val="subscript"/>
+        </w:rPr>
+        <w:t xml:space="preserve">m</w:t>
+      </w:r>
+      <w:r>
+        <w:t xml:space="preserve"> </w:t>
+      </w:r>
+      <w:r>
+        <w:t xml:space="preserve">for shade leaves at high light were also equivalent or greater than those of sun leaves (Table 2). Proportional increases in g</w:t>
+      </w:r>
+      <w:r>
+        <w:rPr>
+          <w:vertAlign w:val="subscript"/>
+        </w:rPr>
+        <w:t xml:space="preserve">m</w:t>
+      </w:r>
+      <w:r>
+        <w:t xml:space="preserve"> </w:t>
+      </w:r>
+      <w:r>
+        <w:t xml:space="preserve">were matched by proportional increases in</w:t>
+      </w:r>
+      <w:r>
+        <w:t xml:space="preserve"> </w:t>
+      </w:r>
+      <w:r>
+        <w:rPr>
+          <w:i/>
+        </w:rPr>
+        <w:t xml:space="preserve">A</w:t>
+      </w:r>
+      <w:r>
+        <w:rPr>
+          <w:vertAlign w:val="subscript"/>
+          <w:i/>
+        </w:rPr>
+        <w:t xml:space="preserve">n</w:t>
+      </w:r>
+      <w:r>
+        <w:t xml:space="preserve"> </w:t>
+      </w:r>
+      <w:r>
+        <w:t xml:space="preserve">from low to high light in shade leaves (Figure 4b,c). Photosynthesis scaled positively with increases in g</w:t>
+      </w:r>
+      <w:r>
+        <w:rPr>
+          <w:vertAlign w:val="subscript"/>
+        </w:rPr>
+        <w:t xml:space="preserve">m</w:t>
+      </w:r>
+      <w:r>
+        <w:t xml:space="preserve"> </w:t>
+      </w:r>
+      <w:r>
+        <w:t xml:space="preserve">for all leaves, with similar intercepts but different slopes between leaf type and light treatment (P = 0.0186). The large increases in g</w:t>
+      </w:r>
+      <w:r>
+        <w:rPr>
+          <w:vertAlign w:val="subscript"/>
+        </w:rPr>
+        <w:t xml:space="preserve">m</w:t>
+      </w:r>
+      <w:r>
+        <w:t xml:space="preserve"> </w:t>
+      </w:r>
+      <w:r>
+        <w:t xml:space="preserve">in shade leaves under high light likely resulted in the highest rates of</w:t>
+      </w:r>
+      <w:r>
+        <w:t xml:space="preserve"> </w:t>
+      </w:r>
+      <w:r>
+        <w:rPr>
+          <w:i/>
+        </w:rPr>
+        <w:t xml:space="preserve">A</w:t>
+      </w:r>
+      <w:r>
+        <w:rPr>
+          <w:vertAlign w:val="subscript"/>
+          <w:i/>
+        </w:rPr>
+        <w:t xml:space="preserve">n</w:t>
+      </w:r>
+      <w:r>
+        <w:t xml:space="preserve"> </w:t>
+      </w:r>
+      <w:r>
+        <w:t xml:space="preserve">(Figure 3b). No differences in g</w:t>
+      </w:r>
+      <w:r>
+        <w:rPr>
+          <w:vertAlign w:val="subscript"/>
+        </w:rPr>
+        <w:t xml:space="preserve">m</w:t>
+      </w:r>
+      <w:r>
+        <w:t xml:space="preserve"> </w:t>
+      </w:r>
+      <w:r>
+        <w:t xml:space="preserve">were detected with the warming treatment within leaf types. Mesophyll conductance did not vary across measurements campaigns within leaf types and light treatments (Figure S4b), but a weak negative relationship with increasing leaf temperature was detected with sun and shade leaves under their local light environment (P = 0.001 &amp; 0.04, respectively). We also simulated AC</w:t>
+      </w:r>
+      <w:r>
+        <w:rPr>
+          <w:vertAlign w:val="subscript"/>
+        </w:rPr>
+        <w:t xml:space="preserve">c</w:t>
+      </w:r>
+      <w:r>
+        <w:t xml:space="preserve"> </w:t>
+      </w:r>
+      <w:r>
+        <w:t xml:space="preserve">curves to determine if treatment differences in J</w:t>
+      </w:r>
+      <w:r>
+        <w:rPr>
+          <w:vertAlign w:val="subscript"/>
+        </w:rPr>
+        <w:t xml:space="preserve">max</w:t>
+      </w:r>
+      <w:r>
+        <w:t xml:space="preserve"> </w:t>
+      </w:r>
+      <w:r>
+        <w:t xml:space="preserve">and Vc</w:t>
+      </w:r>
+      <w:r>
+        <w:rPr>
+          <w:vertAlign w:val="subscript"/>
+        </w:rPr>
+        <w:t xml:space="preserve">max</w:t>
+      </w:r>
+      <w:r>
+        <w:t xml:space="preserve"> </w:t>
+      </w:r>
+      <w:r>
+        <w:t xml:space="preserve">where instead the result of differences in g</w:t>
+      </w:r>
+      <w:r>
+        <w:rPr>
+          <w:vertAlign w:val="subscript"/>
+        </w:rPr>
+        <w:t xml:space="preserve">m</w:t>
+      </w:r>
+      <w:r>
+        <w:t xml:space="preserve">. Comparison of AC</w:t>
+      </w:r>
+      <w:r>
+        <w:rPr>
+          <w:vertAlign w:val="subscript"/>
+        </w:rPr>
+        <w:t xml:space="preserve">c</w:t>
+      </w:r>
+      <w:r>
+        <w:t xml:space="preserve"> </w:t>
+      </w:r>
+      <w:r>
+        <w:t xml:space="preserve">curves (Figure S3) and AC</w:t>
+      </w:r>
+      <w:r>
+        <w:rPr>
+          <w:vertAlign w:val="subscript"/>
+        </w:rPr>
+        <w:t xml:space="preserve">i</w:t>
+      </w:r>
+      <w:r>
+        <w:t xml:space="preserve"> </w:t>
+      </w:r>
+      <w:r>
+        <w:t xml:space="preserve">curves revealed similar differences between sun and shade leaves.</w:t>
       </w:r>
     </w:p>
     <w:p>
       <w:pPr>
-        <w:pStyle w:val="BodyText"/>
-      </w:pPr>
-      <w:r>
-        <w:t xml:space="preserve">Following a short-term increase in PPFD from low to high light, g</w:t>
-      </w:r>
-      <w:r>
-        <w:rPr>
-          <w:vertAlign w:val="subscript"/>
-        </w:rPr>
-        <w:t xml:space="preserve">m</w:t>
-      </w:r>
-      <w:r>
-        <w:t xml:space="preserve"> </w:t>
-      </w:r>
-      <w:r>
-        <w:t xml:space="preserve">of shade leaves increased to values significantly greater than sun leaves (Table 2). Proportional increases in g</w:t>
-      </w:r>
-      <w:r>
-        <w:rPr>
-          <w:vertAlign w:val="subscript"/>
-        </w:rPr>
-        <w:t xml:space="preserve">m</w:t>
-      </w:r>
-      <w:r>
-        <w:t xml:space="preserve"> </w:t>
-      </w:r>
-      <w:r>
-        <w:t xml:space="preserve">were matched by proportional increases in</w:t>
-      </w:r>
-      <w:r>
-        <w:t xml:space="preserve"> </w:t>
-      </w:r>
-      <w:r>
-        <w:rPr>
-          <w:i/>
-        </w:rPr>
-        <w:t xml:space="preserve">A</w:t>
-      </w:r>
-      <w:r>
-        <w:rPr>
-          <w:vertAlign w:val="subscript"/>
-          <w:i/>
-        </w:rPr>
-        <w:t xml:space="preserve">n</w:t>
-      </w:r>
-      <w:r>
-        <w:t xml:space="preserve"> </w:t>
-      </w:r>
-      <w:r>
-        <w:t xml:space="preserve">from low to high light in shade leaves (Figure 4b,c).</w:t>
+        <w:pStyle w:val="Heading2"/>
+      </w:pPr>
+      <w:bookmarkStart w:id="36" w:name="variation-in-intercellular-and-chloroplastic-co2-concentrations"/>
+      <w:bookmarkEnd w:id="36"/>
+      <w:r>
+        <w:t xml:space="preserve">Variation in intercellular and chloroplastic CO</w:t>
+      </w:r>
+      <w:r>
+        <w:rPr>
+          <w:vertAlign w:val="subscript"/>
+        </w:rPr>
+        <w:t xml:space="preserve">2</w:t>
+      </w:r>
+      <w:r>
+        <w:t xml:space="preserve"> </w:t>
+      </w:r>
+      <w:r>
+        <w:t xml:space="preserve">concentrations</w:t>
       </w:r>
     </w:p>
     <w:p>
       <w:pPr>
-        <w:pStyle w:val="BodyText"/>
-      </w:pPr>
-      <w:r>
-        <w:t xml:space="preserve">Photosynthesis scaled positively with increases in g</w:t>
+        <w:pStyle w:val="FirstParagraph"/>
+      </w:pPr>
+      <w:r>
+        <w:t xml:space="preserve">Higher rates of g</w:t>
+      </w:r>
+      <w:r>
+        <w:rPr>
+          <w:vertAlign w:val="subscript"/>
+        </w:rPr>
+        <w:t xml:space="preserve">s</w:t>
+      </w:r>
+      <w:r>
+        <w:t xml:space="preserve"> </w:t>
+      </w:r>
+      <w:r>
+        <w:t xml:space="preserve">in shade leaves under low and high light led to significant increases in C</w:t>
+      </w:r>
+      <w:r>
+        <w:rPr>
+          <w:vertAlign w:val="subscript"/>
+        </w:rPr>
+        <w:t xml:space="preserve">i</w:t>
+      </w:r>
+      <w:r>
+        <w:t xml:space="preserve"> </w:t>
+      </w:r>
+      <w:r>
+        <w:t xml:space="preserve">compared to sun leaves (Figure 7a). The chloroplast CO</w:t>
+      </w:r>
+      <w:r>
+        <w:rPr>
+          <w:vertAlign w:val="subscript"/>
+        </w:rPr>
+        <w:t xml:space="preserve">2</w:t>
+      </w:r>
+      <w:r>
+        <w:t xml:space="preserve"> </w:t>
+      </w:r>
+      <w:r>
+        <w:t xml:space="preserve">partial pressure was comparable between shade leaves when measured at both low and high light conditions (Figure 7c). In sun leaves C</w:t>
+      </w:r>
+      <w:r>
+        <w:rPr>
+          <w:vertAlign w:val="subscript"/>
+        </w:rPr>
+        <w:t xml:space="preserve">c</w:t>
+      </w:r>
+      <w:r>
+        <w:t xml:space="preserve"> </w:t>
+      </w:r>
+      <w:r>
+        <w:t xml:space="preserve">was significantly lower than shade leaves, consistent with a lower C</w:t>
+      </w:r>
+      <w:r>
+        <w:rPr>
+          <w:vertAlign w:val="subscript"/>
+        </w:rPr>
+        <w:t xml:space="preserve">i</w:t>
+      </w:r>
+      <w:r>
+        <w:t xml:space="preserve">. The drawdown of CO</w:t>
+      </w:r>
+      <w:r>
+        <w:rPr>
+          <w:vertAlign w:val="subscript"/>
+        </w:rPr>
+        <w:t xml:space="preserve">2</w:t>
+      </w:r>
+      <w:r>
+        <w:t xml:space="preserve"> </w:t>
+      </w:r>
+      <w:r>
+        <w:t xml:space="preserve">from intercellular spaces to the chloroplast, C</w:t>
+      </w:r>
+      <w:r>
+        <w:rPr>
+          <w:vertAlign w:val="subscript"/>
+        </w:rPr>
+        <w:t xml:space="preserve">i</w:t>
+      </w:r>
+      <w:r>
+        <w:t xml:space="preserve">-C</w:t>
+      </w:r>
+      <w:r>
+        <w:rPr>
+          <w:vertAlign w:val="subscript"/>
+        </w:rPr>
+        <w:t xml:space="preserve">c</w:t>
+      </w:r>
+      <w:r>
+        <w:t xml:space="preserve">, measures the coordination between g</w:t>
       </w:r>
       <w:r>
         <w:rPr>
@@ -4155,7 +4395,32 @@
         <w:t xml:space="preserve"> </w:t>
       </w:r>
       <w:r>
-        <w:t xml:space="preserve">for all leaves, with similar intercepts but different slopes between leaf type and light treatment (P = 0.0186). The large increases in g</w:t>
+        <w:t xml:space="preserve">and</w:t>
+      </w:r>
+      <w:r>
+        <w:t xml:space="preserve"> </w:t>
+      </w:r>
+      <w:r>
+        <w:rPr>
+          <w:i/>
+        </w:rPr>
+        <w:t xml:space="preserve">A</w:t>
+      </w:r>
+      <w:r>
+        <w:rPr>
+          <w:vertAlign w:val="subscript"/>
+          <w:i/>
+        </w:rPr>
+        <w:t xml:space="preserve">n</w:t>
+      </w:r>
+      <w:r>
+        <w:t xml:space="preserve"> </w:t>
+      </w:r>
+      <w:r>
+        <w:t xml:space="preserve">(Von Caemmerer &amp; Evans, 2014)</w:t>
+      </w:r>
+      <w:r>
+        <w:t xml:space="preserve">. This drawdown was similar between sun and shade leaves measured at their local light environment and increased marginally in shade leaves at high light (Figure 7c). This was the result of the proportional relationship between g</w:t>
       </w:r>
       <w:r>
         <w:rPr>
@@ -4167,7 +4432,7 @@
         <w:t xml:space="preserve"> </w:t>
       </w:r>
       <w:r>
-        <w:t xml:space="preserve">in shade leaves under high light likely resulted in the highest rates of</w:t>
+        <w:t xml:space="preserve">and</w:t>
       </w:r>
       <w:r>
         <w:t xml:space="preserve"> </w:t>
@@ -4189,19 +4454,55 @@
         <w:t xml:space="preserve"> </w:t>
       </w:r>
       <w:r>
-        <w:t xml:space="preserve">(Figure 3b). No differences in g</w:t>
-      </w:r>
-      <w:r>
-        <w:rPr>
-          <w:vertAlign w:val="subscript"/>
-        </w:rPr>
-        <w:t xml:space="preserve">m</w:t>
-      </w:r>
-      <w:r>
-        <w:t xml:space="preserve"> </w:t>
-      </w:r>
-      <w:r>
-        <w:t xml:space="preserve">were detected with the warming treatment within leaf types. Mesophyll conductance did not vary across measurements campaigns within leaf types and light treatments (Figure S4b), but a weak negative relationship with increasing leaf temperature was detected with sun and shade leaves under their local light environment (P = 0.001 &amp; 0.04, respectively). We also simulated AC</w:t>
+        <w:t xml:space="preserve">across all leaves. The CO</w:t>
+      </w:r>
+      <w:r>
+        <w:rPr>
+          <w:vertAlign w:val="subscript"/>
+        </w:rPr>
+        <w:t xml:space="preserve">2</w:t>
+      </w:r>
+      <w:r>
+        <w:t xml:space="preserve"> </w:t>
+      </w:r>
+      <w:r>
+        <w:t xml:space="preserve">drawdown from C</w:t>
+      </w:r>
+      <w:r>
+        <w:rPr>
+          <w:vertAlign w:val="subscript"/>
+        </w:rPr>
+        <w:t xml:space="preserve">a</w:t>
+      </w:r>
+      <w:r>
+        <w:t xml:space="preserve"> </w:t>
+      </w:r>
+      <w:r>
+        <w:t xml:space="preserve">to C</w:t>
+      </w:r>
+      <w:r>
+        <w:rPr>
+          <w:vertAlign w:val="subscript"/>
+        </w:rPr>
+        <w:t xml:space="preserve">i</w:t>
+      </w:r>
+      <w:r>
+        <w:t xml:space="preserve"> </w:t>
+      </w:r>
+      <w:r>
+        <w:t xml:space="preserve">and C</w:t>
+      </w:r>
+      <w:r>
+        <w:rPr>
+          <w:vertAlign w:val="subscript"/>
+        </w:rPr>
+        <w:t xml:space="preserve">i</w:t>
+      </w:r>
+      <w:r>
+        <w:t xml:space="preserve"> </w:t>
+      </w:r>
+      <w:r>
+        <w:t xml:space="preserve">to C</w:t>
       </w:r>
       <w:r>
         <w:rPr>
@@ -4213,86 +4514,17 @@
         <w:t xml:space="preserve"> </w:t>
       </w:r>
       <w:r>
-        <w:t xml:space="preserve">curves to determine if treatment differences in J</w:t>
-      </w:r>
-      <w:r>
-        <w:rPr>
-          <w:vertAlign w:val="subscript"/>
-        </w:rPr>
-        <w:t xml:space="preserve">max</w:t>
-      </w:r>
-      <w:r>
-        <w:t xml:space="preserve"> </w:t>
-      </w:r>
-      <w:r>
-        <w:t xml:space="preserve">and Vc</w:t>
-      </w:r>
-      <w:r>
-        <w:rPr>
-          <w:vertAlign w:val="subscript"/>
-        </w:rPr>
-        <w:t xml:space="preserve">max</w:t>
-      </w:r>
-      <w:r>
-        <w:t xml:space="preserve"> </w:t>
-      </w:r>
-      <w:r>
-        <w:t xml:space="preserve">where instead the result of differences in g</w:t>
-      </w:r>
-      <w:r>
-        <w:rPr>
-          <w:vertAlign w:val="subscript"/>
-        </w:rPr>
-        <w:t xml:space="preserve">m</w:t>
-      </w:r>
-      <w:r>
-        <w:t xml:space="preserve">. Comparison of AC</w:t>
-      </w:r>
-      <w:r>
-        <w:rPr>
-          <w:vertAlign w:val="subscript"/>
-        </w:rPr>
-        <w:t xml:space="preserve">c</w:t>
-      </w:r>
-      <w:r>
-        <w:t xml:space="preserve"> </w:t>
-      </w:r>
-      <w:r>
-        <w:t xml:space="preserve">curves (Figure S3) and AC</w:t>
-      </w:r>
-      <w:r>
-        <w:rPr>
-          <w:vertAlign w:val="subscript"/>
-        </w:rPr>
-        <w:t xml:space="preserve">i</w:t>
-      </w:r>
-      <w:r>
-        <w:t xml:space="preserve"> </w:t>
-      </w:r>
-      <w:r>
-        <w:t xml:space="preserve">curves revealed similar differences between sun and shade leaves.</w:t>
+        <w:t xml:space="preserve">were both relatively stable across the range of temperatures measured and gas exchange campaigns (Figure S5c and S4c, respectively).</w:t>
       </w:r>
     </w:p>
     <w:p>
       <w:pPr>
-        <w:pStyle w:val="Heading2"/>
-      </w:pPr>
-      <w:bookmarkStart w:id="36" w:name="variation-in-intercellular-and-chloroplastic-co2-concentrations"/>
-      <w:bookmarkEnd w:id="36"/>
-      <w:r>
-        <w:t xml:space="preserve">Variation in intercellular and chloroplastic CO</w:t>
-      </w:r>
-      <w:r>
-        <w:rPr>
-          <w:vertAlign w:val="subscript"/>
-        </w:rPr>
-        <w:t xml:space="preserve">2</w:t>
-      </w:r>
-      <w:r>
-        <w:t xml:space="preserve"> </w:t>
-      </w:r>
-      <w:r>
-        <w:t xml:space="preserve">concentrations</w:t>
+        <w:pStyle w:val="Heading1"/>
+      </w:pPr>
+      <w:bookmarkStart w:id="37" w:name="discussion"/>
+      <w:bookmarkEnd w:id="37"/>
+      <w:r>
+        <w:t xml:space="preserve">Discussion</w:t>
       </w:r>
     </w:p>
     <w:p>
@@ -4300,7 +4532,44 @@
         <w:pStyle w:val="FirstParagraph"/>
       </w:pPr>
       <w:r>
-        <w:t xml:space="preserve">Higher rates of g</w:t>
+        <w:t xml:space="preserve">Here we show that</w:t>
+      </w:r>
+      <w:r>
+        <w:t xml:space="preserve"> </w:t>
+      </w:r>
+      <w:r>
+        <w:rPr>
+          <w:i/>
+        </w:rPr>
+        <w:t xml:space="preserve">A</w:t>
+      </w:r>
+      <w:r>
+        <w:rPr>
+          <w:vertAlign w:val="subscript"/>
+          <w:i/>
+        </w:rPr>
+        <w:t xml:space="preserve">n</w:t>
+      </w:r>
+      <w:r>
+        <w:t xml:space="preserve"> </w:t>
+      </w:r>
+      <w:r>
+        <w:t xml:space="preserve">in leaves within canopies of</w:t>
+      </w:r>
+      <w:r>
+        <w:t xml:space="preserve"> </w:t>
+      </w:r>
+      <w:r>
+        <w:rPr>
+          <w:i/>
+        </w:rPr>
+        <w:t xml:space="preserve">Eucalyptus tereticornis</w:t>
+      </w:r>
+      <w:r>
+        <w:t xml:space="preserve"> </w:t>
+      </w:r>
+      <w:r>
+        <w:t xml:space="preserve">are limited by their local light environment, however, shade leaves increased rates of leaf C gain exceeding sun leaves when light availability increased. Although shade leaves in lower light environments exhibited relatively high g</w:t>
       </w:r>
       <w:r>
         <w:rPr>
@@ -4312,7 +4581,7 @@
         <w:t xml:space="preserve"> </w:t>
       </w:r>
       <w:r>
-        <w:t xml:space="preserve">in shade leaves under low and high light led to significant increases in C</w:t>
+        <w:t xml:space="preserve">and C</w:t>
       </w:r>
       <w:r>
         <w:rPr>
@@ -4321,10 +4590,47 @@
         <w:t xml:space="preserve">i</w:t>
       </w:r>
       <w:r>
-        <w:t xml:space="preserve"> </w:t>
-      </w:r>
-      <w:r>
-        <w:t xml:space="preserve">compared to sun leaves (Figure 7a). The chloroplast CO</w:t>
+        <w:t xml:space="preserve">, it was concomitant increases in g</w:t>
+      </w:r>
+      <w:r>
+        <w:rPr>
+          <w:vertAlign w:val="subscript"/>
+        </w:rPr>
+        <w:t xml:space="preserve">m</w:t>
+      </w:r>
+      <w:r>
+        <w:t xml:space="preserve"> </w:t>
+      </w:r>
+      <w:r>
+        <w:t xml:space="preserve">under periods of high light availability that allowed for this up-regulation of</w:t>
+      </w:r>
+      <w:r>
+        <w:t xml:space="preserve"> </w:t>
+      </w:r>
+      <w:r>
+        <w:rPr>
+          <w:i/>
+        </w:rPr>
+        <w:t xml:space="preserve">A</w:t>
+      </w:r>
+      <w:r>
+        <w:rPr>
+          <w:vertAlign w:val="subscript"/>
+          <w:i/>
+        </w:rPr>
+        <w:t xml:space="preserve">n</w:t>
+      </w:r>
+      <w:r>
+        <w:t xml:space="preserve">. Although we know shade leaves experience transient periods of sun and shade</w:t>
+      </w:r>
+      <w:r>
+        <w:t xml:space="preserve"> </w:t>
+      </w:r>
+      <w:r>
+        <w:t xml:space="preserve">(Pearcy, 1990)</w:t>
+      </w:r>
+      <w:r>
+        <w:t xml:space="preserve">, a lack of empirical data within tree canopies currently impedes our ability to predict whole canopy C gain. These findings offer new insights into how aspects of leaf physiology may be optimized differently in sun and shade leaves and reveal how the total leaf CO</w:t>
       </w:r>
       <w:r>
         <w:rPr>
@@ -4336,199 +4642,17 @@
         <w:t xml:space="preserve"> </w:t>
       </w:r>
       <w:r>
-        <w:t xml:space="preserve">partial pressure was comparable between shade leaves when measured at both low and high light conditions (Figure 7c). In sun leaves C</w:t>
-      </w:r>
-      <w:r>
-        <w:rPr>
-          <w:vertAlign w:val="subscript"/>
-        </w:rPr>
-        <w:t xml:space="preserve">c</w:t>
-      </w:r>
-      <w:r>
-        <w:t xml:space="preserve"> </w:t>
-      </w:r>
-      <w:r>
-        <w:t xml:space="preserve">was significantly lower than shade leaves, consistent with a lower C</w:t>
-      </w:r>
-      <w:r>
-        <w:rPr>
-          <w:vertAlign w:val="subscript"/>
-        </w:rPr>
-        <w:t xml:space="preserve">i</w:t>
-      </w:r>
-      <w:r>
-        <w:t xml:space="preserve">. The drawdown of CO</w:t>
-      </w:r>
-      <w:r>
-        <w:rPr>
-          <w:vertAlign w:val="subscript"/>
-        </w:rPr>
-        <w:t xml:space="preserve">2</w:t>
-      </w:r>
-      <w:r>
-        <w:t xml:space="preserve"> </w:t>
-      </w:r>
-      <w:r>
-        <w:t xml:space="preserve">from intercellular spaces to the chloroplast, C</w:t>
-      </w:r>
-      <w:r>
-        <w:rPr>
-          <w:vertAlign w:val="subscript"/>
-        </w:rPr>
-        <w:t xml:space="preserve">i</w:t>
-      </w:r>
-      <w:r>
-        <w:t xml:space="preserve">-C</w:t>
-      </w:r>
-      <w:r>
-        <w:rPr>
-          <w:vertAlign w:val="subscript"/>
-        </w:rPr>
-        <w:t xml:space="preserve">c</w:t>
-      </w:r>
-      <w:r>
-        <w:t xml:space="preserve">, measures the coordination between g</w:t>
-      </w:r>
-      <w:r>
-        <w:rPr>
-          <w:vertAlign w:val="subscript"/>
-        </w:rPr>
-        <w:t xml:space="preserve">m</w:t>
-      </w:r>
-      <w:r>
-        <w:t xml:space="preserve"> </w:t>
-      </w:r>
-      <w:r>
-        <w:t xml:space="preserve">and</w:t>
-      </w:r>
-      <w:r>
-        <w:t xml:space="preserve"> </w:t>
-      </w:r>
-      <w:r>
-        <w:rPr>
-          <w:i/>
-        </w:rPr>
-        <w:t xml:space="preserve">A</w:t>
-      </w:r>
-      <w:r>
-        <w:rPr>
-          <w:vertAlign w:val="subscript"/>
-          <w:i/>
-        </w:rPr>
-        <w:t xml:space="preserve">n</w:t>
-      </w:r>
-      <w:r>
-        <w:t xml:space="preserve"> </w:t>
-      </w:r>
-      <w:r>
-        <w:t xml:space="preserve">(Von Caemmerer &amp; Evans, 2014)</w:t>
-      </w:r>
-      <w:r>
-        <w:t xml:space="preserve">. This drawdown was similar between sun and shade leaves measured at their local light environment and increased marginally in shade leaves at high light (Figure 7c). This was the result of the proportional relationship between g</w:t>
-      </w:r>
-      <w:r>
-        <w:rPr>
-          <w:vertAlign w:val="subscript"/>
-        </w:rPr>
-        <w:t xml:space="preserve">m</w:t>
-      </w:r>
-      <w:r>
-        <w:t xml:space="preserve"> </w:t>
-      </w:r>
-      <w:r>
-        <w:t xml:space="preserve">and</w:t>
-      </w:r>
-      <w:r>
-        <w:t xml:space="preserve"> </w:t>
-      </w:r>
-      <w:r>
-        <w:rPr>
-          <w:i/>
-        </w:rPr>
-        <w:t xml:space="preserve">A</w:t>
-      </w:r>
-      <w:r>
-        <w:rPr>
-          <w:vertAlign w:val="subscript"/>
-          <w:i/>
-        </w:rPr>
-        <w:t xml:space="preserve">n</w:t>
-      </w:r>
-      <w:r>
-        <w:t xml:space="preserve"> </w:t>
-      </w:r>
-      <w:r>
-        <w:t xml:space="preserve">across all leaves. The CO</w:t>
-      </w:r>
-      <w:r>
-        <w:rPr>
-          <w:vertAlign w:val="subscript"/>
-        </w:rPr>
-        <w:t xml:space="preserve">2</w:t>
-      </w:r>
-      <w:r>
-        <w:t xml:space="preserve"> </w:t>
-      </w:r>
-      <w:r>
-        <w:t xml:space="preserve">drawdown from C</w:t>
-      </w:r>
-      <w:r>
-        <w:rPr>
-          <w:vertAlign w:val="subscript"/>
-        </w:rPr>
-        <w:t xml:space="preserve">a</w:t>
-      </w:r>
-      <w:r>
-        <w:t xml:space="preserve"> </w:t>
-      </w:r>
-      <w:r>
-        <w:t xml:space="preserve">to C</w:t>
-      </w:r>
-      <w:r>
-        <w:rPr>
-          <w:vertAlign w:val="subscript"/>
-        </w:rPr>
-        <w:t xml:space="preserve">i</w:t>
-      </w:r>
-      <w:r>
-        <w:t xml:space="preserve"> </w:t>
-      </w:r>
-      <w:r>
-        <w:t xml:space="preserve">and C</w:t>
-      </w:r>
-      <w:r>
-        <w:rPr>
-          <w:vertAlign w:val="subscript"/>
-        </w:rPr>
-        <w:t xml:space="preserve">i</w:t>
-      </w:r>
-      <w:r>
-        <w:t xml:space="preserve"> </w:t>
-      </w:r>
-      <w:r>
-        <w:t xml:space="preserve">to C</w:t>
-      </w:r>
-      <w:r>
-        <w:rPr>
-          <w:vertAlign w:val="subscript"/>
-        </w:rPr>
-        <w:t xml:space="preserve">c</w:t>
-      </w:r>
-      <w:r>
-        <w:t xml:space="preserve"> </w:t>
-      </w:r>
-      <w:r>
-        <w:t xml:space="preserve">were both relatively stable across the range of temperatures measured and gas exchange campaigns (Figure S5c and S4c, respectively).</w:t>
+        <w:t xml:space="preserve">conductance pathway should be accounted for when testing optimizations of canopy C uptake in future studies. Additionally, with measurements recorded across a large natural range of air temperatures only minimal effects a +3 °C warming treatment were detected on leaf physiology.</w:t>
       </w:r>
     </w:p>
     <w:p>
       <w:pPr>
-        <w:pStyle w:val="Heading1"/>
-      </w:pPr>
-      <w:bookmarkStart w:id="37" w:name="discussion"/>
-      <w:bookmarkEnd w:id="37"/>
-      <w:r>
-        <w:t xml:space="preserve">Discussion</w:t>
+        <w:pStyle w:val="Heading2"/>
+      </w:pPr>
+      <w:bookmarkStart w:id="38" w:name="resource-distribution-and-photosynthetic-capacity"/>
+      <w:bookmarkEnd w:id="38"/>
+      <w:r>
+        <w:t xml:space="preserve">Resource distribution and photosynthetic capacity</w:t>
       </w:r>
     </w:p>
     <w:p>
@@ -4536,7 +4660,19 @@
         <w:pStyle w:val="FirstParagraph"/>
       </w:pPr>
       <w:r>
-        <w:t xml:space="preserve">Here we show that</w:t>
+        <w:t xml:space="preserve">The allocation of N</w:t>
+      </w:r>
+      <w:r>
+        <w:rPr>
+          <w:vertAlign w:val="subscript"/>
+        </w:rPr>
+        <w:t xml:space="preserve">a</w:t>
+      </w:r>
+      <w:r>
+        <w:t xml:space="preserve"> </w:t>
+      </w:r>
+      <w:r>
+        <w:t xml:space="preserve">constrains</w:t>
       </w:r>
       <w:r>
         <w:t xml:space="preserve"> </w:t>
@@ -4558,55 +4694,64 @@
         <w:t xml:space="preserve"> </w:t>
       </w:r>
       <w:r>
-        <w:t xml:space="preserve">in leaves within canopies of</w:t>
-      </w:r>
-      <w:r>
-        <w:t xml:space="preserve"> </w:t>
-      </w:r>
-      <w:r>
-        <w:rPr>
-          <w:i/>
-        </w:rPr>
-        <w:t xml:space="preserve">Eucalyptus tereticornis</w:t>
-      </w:r>
-      <w:r>
-        <w:t xml:space="preserve"> </w:t>
-      </w:r>
-      <w:r>
-        <w:t xml:space="preserve">are limited by their local light environment, however, shade leaves increased rates of leaf C gain exceeding sun leaves when light availability increased. Although shade leaves in lower light environments exhibited relatively high g</w:t>
-      </w:r>
-      <w:r>
-        <w:rPr>
-          <w:vertAlign w:val="subscript"/>
-        </w:rPr>
-        <w:t xml:space="preserve">s</w:t>
-      </w:r>
-      <w:r>
-        <w:t xml:space="preserve"> </w:t>
-      </w:r>
-      <w:r>
-        <w:t xml:space="preserve">and C</w:t>
-      </w:r>
-      <w:r>
-        <w:rPr>
-          <w:vertAlign w:val="subscript"/>
-        </w:rPr>
-        <w:t xml:space="preserve">i</w:t>
-      </w:r>
-      <w:r>
-        <w:t xml:space="preserve">, it was rapid increases in g</w:t>
-      </w:r>
-      <w:r>
-        <w:rPr>
-          <w:vertAlign w:val="subscript"/>
-        </w:rPr>
-        <w:t xml:space="preserve">m</w:t>
-      </w:r>
-      <w:r>
-        <w:t xml:space="preserve"> </w:t>
-      </w:r>
-      <w:r>
-        <w:t xml:space="preserve">under periods of high light availability that allowed for this up-regulation of</w:t>
+        <w:t xml:space="preserve">and is thus a key trait in determining the relative contribution of individual leaves to canopy C gain. Decreasing light availability should decrease the investment into photosynthetic enzyme within a canopy</w:t>
+      </w:r>
+      <w:r>
+        <w:t xml:space="preserve"> </w:t>
+      </w:r>
+      <w:r>
+        <w:t xml:space="preserve">(Mooney &amp; Gulmon, 1979)</w:t>
+      </w:r>
+      <w:r>
+        <w:t xml:space="preserve">. As a result, acclimation of photosynthetic capacity to irradiance is typically reflected in the key photosynthetic biochemical parameters Vc</w:t>
+      </w:r>
+      <w:r>
+        <w:rPr>
+          <w:vertAlign w:val="subscript"/>
+        </w:rPr>
+        <w:t xml:space="preserve">max</w:t>
+      </w:r>
+      <w:r>
+        <w:t xml:space="preserve"> </w:t>
+      </w:r>
+      <w:r>
+        <w:t xml:space="preserve">and J</w:t>
+      </w:r>
+      <w:r>
+        <w:rPr>
+          <w:vertAlign w:val="subscript"/>
+        </w:rPr>
+        <w:t xml:space="preserve">max</w:t>
+      </w:r>
+      <w:r>
+        <w:t xml:space="preserve"> </w:t>
+      </w:r>
+      <w:r>
+        <w:t xml:space="preserve">(Farquhar</w:t>
+      </w:r>
+      <w:r>
+        <w:t xml:space="preserve"> </w:t>
+      </w:r>
+      <w:r>
+        <w:rPr>
+          <w:i/>
+        </w:rPr>
+        <w:t xml:space="preserve">et al.</w:t>
+      </w:r>
+      <w:r>
+        <w:t xml:space="preserve">, 1980)</w:t>
+      </w:r>
+      <w:r>
+        <w:t xml:space="preserve">. Our data agree with these conventional conclusions as the distribution of N</w:t>
+      </w:r>
+      <w:r>
+        <w:rPr>
+          <w:vertAlign w:val="subscript"/>
+        </w:rPr>
+        <w:t xml:space="preserve">a</w:t>
+      </w:r>
+      <w:r>
+        <w:t xml:space="preserve">, both measures of photosynthetic capacity and</w:t>
       </w:r>
       <w:r>
         <w:t xml:space="preserve"> </w:t>
@@ -4625,159 +4770,145 @@
         <w:t xml:space="preserve">n</w:t>
       </w:r>
       <w:r>
-        <w:t xml:space="preserve">. Although we know shade leaves experience transient periods of sun and shade</w:t>
-      </w:r>
-      <w:r>
-        <w:t xml:space="preserve"> </w:t>
-      </w:r>
-      <w:r>
-        <w:t xml:space="preserve">(Pearcy, 1990)</w:t>
-      </w:r>
-      <w:r>
-        <w:t xml:space="preserve">, a lack of empirical data within tree canopies currently impedes our ability to predict whole canopy C gain. These findings offer new insights into how aspects of leaf physiology may be optimized differently in sun and shade leaves and reveal how the total leaf CO</w:t>
-      </w:r>
-      <w:r>
-        <w:rPr>
-          <w:vertAlign w:val="subscript"/>
-        </w:rPr>
-        <w:t xml:space="preserve">2</w:t>
-      </w:r>
-      <w:r>
-        <w:t xml:space="preserve"> </w:t>
-      </w:r>
-      <w:r>
-        <w:t xml:space="preserve">conductance pathway should be accounted for when testing optimizations of canopy C uptake in future studies. Additionally, with measurements recorded across a large natural range of air temperatures only minimal effects a +3 °C warming treatment were detected on leaf physiology.</w:t>
+        <w:t xml:space="preserve"> </w:t>
+      </w:r>
+      <w:r>
+        <w:t xml:space="preserve">were all reduced in shade leaves. Leaf mass per area, however, was not different between sun and shade leaves. This could be due to leaf formation under comparative light conditions or possible unmeasured differences in total non-structural carbohydrates contents between leaf types.</w:t>
       </w:r>
     </w:p>
     <w:p>
       <w:pPr>
-        <w:pStyle w:val="Heading2"/>
-      </w:pPr>
-      <w:bookmarkStart w:id="38" w:name="resource-distribution-and-photosynthetic-capacity"/>
-      <w:bookmarkEnd w:id="38"/>
-      <w:r>
-        <w:t xml:space="preserve">Resource distribution and photosynthetic capacity</w:t>
+        <w:pStyle w:val="BodyText"/>
+      </w:pPr>
+      <w:r>
+        <w:br w:type="textWrapping"/>
+      </w:r>
+      <w:r>
+        <w:t xml:space="preserve">Photosynthesis is also limited by the ability to supply water to the upper canopy. Ultimately, the ability of tree hydraulic architecture to supply water to foliage across increasing pathlengths affects productivity and survival</w:t>
+      </w:r>
+      <w:r>
+        <w:t xml:space="preserve"> </w:t>
+      </w:r>
+      <w:r>
+        <w:t xml:space="preserve">(Sellin</w:t>
+      </w:r>
+      <w:r>
+        <w:t xml:space="preserve"> </w:t>
+      </w:r>
+      <w:r>
+        <w:rPr>
+          <w:i/>
+        </w:rPr>
+        <w:t xml:space="preserve">et al.</w:t>
+      </w:r>
+      <w:r>
+        <w:t xml:space="preserve">, 2008)</w:t>
+      </w:r>
+      <w:r>
+        <w:t xml:space="preserve">. Using a two-leaf model, Peltoniemi et al.</w:t>
+      </w:r>
+      <w:r>
+        <w:t xml:space="preserve"> </w:t>
+      </w:r>
+      <w:r>
+        <w:t xml:space="preserve">(2012)</w:t>
+      </w:r>
+      <w:r>
+        <w:t xml:space="preserve"> </w:t>
+      </w:r>
+      <w:r>
+        <w:t xml:space="preserve">theorizes that optimal N distribution will be proportional to light distribution only if K</w:t>
+      </w:r>
+      <w:r>
+        <w:rPr>
+          <w:vertAlign w:val="subscript"/>
+        </w:rPr>
+        <w:t xml:space="preserve">l</w:t>
+      </w:r>
+      <w:r>
+        <w:t xml:space="preserve"> </w:t>
+      </w:r>
+      <w:r>
+        <w:t xml:space="preserve">is also optimally distributed. In this study, variation in leaf N distribution and</w:t>
+      </w:r>
+      <w:r>
+        <w:t xml:space="preserve"> </w:t>
+      </w:r>
+      <w:r>
+        <w:rPr>
+          <w:i/>
+        </w:rPr>
+        <w:t xml:space="preserve">A</w:t>
+      </w:r>
+      <w:r>
+        <w:rPr>
+          <w:vertAlign w:val="subscript"/>
+          <w:i/>
+        </w:rPr>
+        <w:t xml:space="preserve">n</w:t>
+      </w:r>
+      <w:r>
+        <w:t xml:space="preserve"> </w:t>
+      </w:r>
+      <w:r>
+        <w:t xml:space="preserve">rates were not associated with subsequent changes in K</w:t>
+      </w:r>
+      <w:r>
+        <w:rPr>
+          <w:vertAlign w:val="subscript"/>
+        </w:rPr>
+        <w:t xml:space="preserve">l</w:t>
+      </w:r>
+      <w:r>
+        <w:t xml:space="preserve"> </w:t>
+      </w:r>
+      <w:r>
+        <w:t xml:space="preserve">between sun and shade leaves. Thus, no direct relationship between water supply and N distribution or</w:t>
+      </w:r>
+      <w:r>
+        <w:t xml:space="preserve"> </w:t>
+      </w:r>
+      <w:r>
+        <w:rPr>
+          <w:i/>
+        </w:rPr>
+        <w:t xml:space="preserve">A</w:t>
+      </w:r>
+      <w:r>
+        <w:rPr>
+          <w:vertAlign w:val="subscript"/>
+          <w:i/>
+        </w:rPr>
+        <w:t xml:space="preserve">n</w:t>
+      </w:r>
+      <w:r>
+        <w:t xml:space="preserve"> </w:t>
+      </w:r>
+      <w:r>
+        <w:t xml:space="preserve">within the canopy were detected.</w:t>
       </w:r>
     </w:p>
     <w:p>
       <w:pPr>
-        <w:pStyle w:val="FirstParagraph"/>
-      </w:pPr>
-      <w:r>
-        <w:t xml:space="preserve">The allocation of N</w:t>
-      </w:r>
-      <w:r>
-        <w:rPr>
-          <w:vertAlign w:val="subscript"/>
-        </w:rPr>
-        <w:t xml:space="preserve">a</w:t>
-      </w:r>
-      <w:r>
-        <w:t xml:space="preserve"> </w:t>
-      </w:r>
-      <w:r>
-        <w:t xml:space="preserve">constrains</w:t>
-      </w:r>
-      <w:r>
-        <w:t xml:space="preserve"> </w:t>
-      </w:r>
-      <w:r>
-        <w:rPr>
-          <w:i/>
-        </w:rPr>
-        <w:t xml:space="preserve">A</w:t>
-      </w:r>
-      <w:r>
-        <w:rPr>
-          <w:vertAlign w:val="subscript"/>
-          <w:i/>
-        </w:rPr>
-        <w:t xml:space="preserve">n</w:t>
-      </w:r>
-      <w:r>
-        <w:t xml:space="preserve"> </w:t>
-      </w:r>
-      <w:r>
-        <w:t xml:space="preserve">and is thus a key trait in determining the relative contribution of individual leaves to canopy C gain. Decreasing light availability should decrease the investment into photosynthetic enzyme within a canopy</w:t>
-      </w:r>
-      <w:r>
-        <w:t xml:space="preserve"> </w:t>
-      </w:r>
-      <w:r>
-        <w:t xml:space="preserve">(Mooney &amp; Gulmon, 1979)</w:t>
-      </w:r>
-      <w:r>
-        <w:t xml:space="preserve">. As a result, acclimation of photosynthetic capacity to irradiance is typically reflected in the key photosynthetic biochemical parameters Vc</w:t>
-      </w:r>
-      <w:r>
-        <w:rPr>
-          <w:vertAlign w:val="subscript"/>
-        </w:rPr>
-        <w:t xml:space="preserve">max</w:t>
-      </w:r>
-      <w:r>
-        <w:t xml:space="preserve"> </w:t>
-      </w:r>
-      <w:r>
-        <w:t xml:space="preserve">and J</w:t>
-      </w:r>
-      <w:r>
-        <w:rPr>
-          <w:vertAlign w:val="subscript"/>
-        </w:rPr>
-        <w:t xml:space="preserve">max</w:t>
-      </w:r>
-      <w:r>
-        <w:t xml:space="preserve"> </w:t>
-      </w:r>
-      <w:r>
-        <w:t xml:space="preserve">(Farquhar</w:t>
-      </w:r>
-      <w:r>
-        <w:t xml:space="preserve"> </w:t>
-      </w:r>
-      <w:r>
-        <w:rPr>
-          <w:i/>
-        </w:rPr>
-        <w:t xml:space="preserve">et al.</w:t>
-      </w:r>
-      <w:r>
-        <w:t xml:space="preserve">, 1980)</w:t>
-      </w:r>
-      <w:r>
-        <w:t xml:space="preserve">. Our data agree with these conventional conclusions as the distribution of N</w:t>
-      </w:r>
-      <w:r>
-        <w:rPr>
-          <w:vertAlign w:val="subscript"/>
-        </w:rPr>
-        <w:t xml:space="preserve">a</w:t>
-      </w:r>
-      <w:r>
-        <w:t xml:space="preserve">, both measures of photosynthetic capacity and</w:t>
-      </w:r>
-      <w:r>
-        <w:t xml:space="preserve"> </w:t>
-      </w:r>
-      <w:r>
-        <w:rPr>
-          <w:i/>
-        </w:rPr>
-        <w:t xml:space="preserve">A</w:t>
-      </w:r>
-      <w:r>
-        <w:rPr>
-          <w:vertAlign w:val="subscript"/>
-          <w:i/>
-        </w:rPr>
-        <w:t xml:space="preserve">n</w:t>
-      </w:r>
-      <w:r>
-        <w:t xml:space="preserve"> </w:t>
-      </w:r>
-      <w:r>
-        <w:t xml:space="preserve">were all reduced in shade leaves. Leaf mass per area, however, was not different between sun and shade leaves. This could be due to leaf formation under comparative light conditions or possible unmeasured differences in total non-structural carbohydrates contents between leaf types.</w:t>
+        <w:pStyle w:val="BodyText"/>
+      </w:pPr>
+      <w:r>
+        <w:br w:type="textWrapping"/>
+      </w:r>
+      <w:r>
+        <w:t xml:space="preserve">Unexpected higher rates of g</w:t>
+      </w:r>
+      <w:r>
+        <w:rPr>
+          <w:vertAlign w:val="subscript"/>
+        </w:rPr>
+        <w:t xml:space="preserve">s</w:t>
+      </w:r>
+      <w:r>
+        <w:t xml:space="preserve"> </w:t>
+      </w:r>
+      <w:r>
+        <w:t xml:space="preserve">in shade leaves compared to sun leaves led to decreased ITE in shade leaves throughout the experiment.</w:t>
       </w:r>
     </w:p>
     <w:p>
@@ -4785,134 +4916,7 @@
         <w:pStyle w:val="BodyText"/>
       </w:pPr>
       <w:r>
-        <w:br w:type="textWrapping"/>
-      </w:r>
-      <w:r>
-        <w:t xml:space="preserve">Photosynthesis is also limited by the ability to supply water to the upper canopy. Ultimately, the ability of tree hydraulic architecture to supply water to foliage across increasing pathlengths affects productivity and survival</w:t>
-      </w:r>
-      <w:r>
-        <w:t xml:space="preserve"> </w:t>
-      </w:r>
-      <w:r>
-        <w:t xml:space="preserve">(Sellin</w:t>
-      </w:r>
-      <w:r>
-        <w:t xml:space="preserve"> </w:t>
-      </w:r>
-      <w:r>
-        <w:rPr>
-          <w:i/>
-        </w:rPr>
-        <w:t xml:space="preserve">et al.</w:t>
-      </w:r>
-      <w:r>
-        <w:t xml:space="preserve">, 2008)</w:t>
-      </w:r>
-      <w:r>
-        <w:t xml:space="preserve">. Using a two-leaf model, Peltoniemi et al.</w:t>
-      </w:r>
-      <w:r>
-        <w:t xml:space="preserve"> </w:t>
-      </w:r>
-      <w:r>
-        <w:t xml:space="preserve">(2012)</w:t>
-      </w:r>
-      <w:r>
-        <w:t xml:space="preserve"> </w:t>
-      </w:r>
-      <w:r>
-        <w:t xml:space="preserve">theorizes that optimal N distribution will be proportional to light distribution only if K</w:t>
-      </w:r>
-      <w:r>
-        <w:rPr>
-          <w:vertAlign w:val="subscript"/>
-        </w:rPr>
-        <w:t xml:space="preserve">l</w:t>
-      </w:r>
-      <w:r>
-        <w:t xml:space="preserve"> </w:t>
-      </w:r>
-      <w:r>
-        <w:t xml:space="preserve">is also optimally distributed. In this study, variation in leaf N distribution and</w:t>
-      </w:r>
-      <w:r>
-        <w:t xml:space="preserve"> </w:t>
-      </w:r>
-      <w:r>
-        <w:rPr>
-          <w:i/>
-        </w:rPr>
-        <w:t xml:space="preserve">A</w:t>
-      </w:r>
-      <w:r>
-        <w:rPr>
-          <w:vertAlign w:val="subscript"/>
-          <w:i/>
-        </w:rPr>
-        <w:t xml:space="preserve">n</w:t>
-      </w:r>
-      <w:r>
-        <w:t xml:space="preserve"> </w:t>
-      </w:r>
-      <w:r>
-        <w:t xml:space="preserve">rates were not associated with subsequent changes in K</w:t>
-      </w:r>
-      <w:r>
-        <w:rPr>
-          <w:vertAlign w:val="subscript"/>
-        </w:rPr>
-        <w:t xml:space="preserve">l</w:t>
-      </w:r>
-      <w:r>
-        <w:t xml:space="preserve"> </w:t>
-      </w:r>
-      <w:r>
-        <w:t xml:space="preserve">between sun and shade leaves. Thus, no direct relationship between water supply and N distribution or</w:t>
-      </w:r>
-      <w:r>
-        <w:t xml:space="preserve"> </w:t>
-      </w:r>
-      <w:r>
-        <w:rPr>
-          <w:i/>
-        </w:rPr>
-        <w:t xml:space="preserve">A</w:t>
-      </w:r>
-      <w:r>
-        <w:rPr>
-          <w:vertAlign w:val="subscript"/>
-          <w:i/>
-        </w:rPr>
-        <w:t xml:space="preserve">n</w:t>
-      </w:r>
-      <w:r>
-        <w:t xml:space="preserve"> </w:t>
-      </w:r>
-      <w:r>
-        <w:t xml:space="preserve">within the canopy were detected.</w:t>
-      </w:r>
-    </w:p>
-    <w:p>
-      <w:pPr>
-        <w:pStyle w:val="BodyText"/>
-      </w:pPr>
-      <w:r>
-        <w:br w:type="textWrapping"/>
-      </w:r>
-      <w:r>
-        <w:t xml:space="preserve">Unexpected higher rates of g</w:t>
-      </w:r>
-      <w:r>
-        <w:rPr>
-          <w:vertAlign w:val="subscript"/>
-        </w:rPr>
-        <w:t xml:space="preserve">s</w:t>
-      </w:r>
-      <w:r>
-        <w:t xml:space="preserve"> </w:t>
-      </w:r>
-      <w:r>
-        <w:t xml:space="preserve">in shade leaves compared to sun leaves led to decreased ITE in shade leaves throughout the experiment. Additionally, consistently lower leaf</w:t>
+        <w:t xml:space="preserve">Additionally, consistently lower leaf</w:t>
       </w:r>
       <w:r>
         <w:t xml:space="preserve"> </w:t>
@@ -4973,45 +4977,53 @@
         <w:t xml:space="preserve">i</w:t>
       </w:r>
       <w:r>
-        <w:t xml:space="preserve">. Relative to the differences in</w:t>
-      </w:r>
-      <w:r>
-        <w:t xml:space="preserve"> </w:t>
-      </w:r>
-      <w:r>
-        <w:rPr>
-          <w:i/>
-        </w:rPr>
-        <w:t xml:space="preserve">A</w:t>
-      </w:r>
-      <w:r>
-        <w:rPr>
-          <w:vertAlign w:val="subscript"/>
-          <w:i/>
-        </w:rPr>
-        <w:t xml:space="preserve">n</w:t>
-      </w:r>
-      <w:r>
-        <w:t xml:space="preserve"> </w:t>
-      </w:r>
-      <w:r>
-        <w:t xml:space="preserve">between leaf types, higher rates of g</w:t>
-      </w:r>
-      <w:r>
-        <w:rPr>
-          <w:vertAlign w:val="subscript"/>
-        </w:rPr>
-        <w:t xml:space="preserve">s</w:t>
-      </w:r>
-      <w:r>
-        <w:t xml:space="preserve"> </w:t>
-      </w:r>
-      <w:r>
-        <w:t xml:space="preserve">in shade leaves appear to exhibit inefficient water use. As whole canopy C gain integrates the efficiency of all leaves, this begs the question of why shade leaves maintained a lower ITE compared to sun leaves.</w:t>
+        <w:t xml:space="preserve">.</w:t>
       </w:r>
     </w:p>
     <w:p>
       <w:pPr>
+        <w:pStyle w:val="BodyText"/>
+      </w:pPr>
+      <w:r>
+        <w:t xml:space="preserve">Relative to the differences in</w:t>
+      </w:r>
+      <w:r>
+        <w:t xml:space="preserve"> </w:t>
+      </w:r>
+      <w:r>
+        <w:rPr>
+          <w:i/>
+        </w:rPr>
+        <w:t xml:space="preserve">A</w:t>
+      </w:r>
+      <w:r>
+        <w:rPr>
+          <w:vertAlign w:val="subscript"/>
+          <w:i/>
+        </w:rPr>
+        <w:t xml:space="preserve">n</w:t>
+      </w:r>
+      <w:r>
+        <w:t xml:space="preserve"> </w:t>
+      </w:r>
+      <w:r>
+        <w:t xml:space="preserve">between leaf types, higher rates of g</w:t>
+      </w:r>
+      <w:r>
+        <w:rPr>
+          <w:vertAlign w:val="subscript"/>
+        </w:rPr>
+        <w:t xml:space="preserve">s</w:t>
+      </w:r>
+      <w:r>
+        <w:t xml:space="preserve"> </w:t>
+      </w:r>
+      <w:r>
+        <w:t xml:space="preserve">in shade leaves appear to exhibit inefficient water use. As whole canopy C gain integrates the efficiency of all leaves, this begs the question of why shade leaves maintained a lower ITE compared to sun leaves.</w:t>
+      </w:r>
+    </w:p>
+    <w:p>
+      <w:pPr>
         <w:pStyle w:val="Heading2"/>
       </w:pPr>
       <w:bookmarkStart w:id="39" w:name="physiological-behaviour-of-sun-and-shade-leaves"/>
@@ -5401,7 +5413,7 @@
         <w:t xml:space="preserve"> </w:t>
       </w:r>
       <w:r>
-        <w:t xml:space="preserve">scaled positively across leaf types and, surprisingly, increased rapidly (within minutes) and proportionately when light intensity was increased in shade leaves. Research has suggested that aquaporins can facilitate increases in the CO</w:t>
+        <w:t xml:space="preserve">scaled positively across leaf types and, unexpectedly, increased proportionately after leaf stability (~25 min) when light intensity was increased in shade leaves. Research has suggested that aquaporins can facilitate increases in the CO</w:t>
       </w:r>
       <w:r>
         <w:rPr>
@@ -5464,7 +5476,7 @@
         <w:t xml:space="preserve">, 2014)</w:t>
       </w:r>
       <w:r>
-        <w:t xml:space="preserve">. This provides a potential explanation for the observed rapid increases in g</w:t>
+        <w:t xml:space="preserve">. This provides a potential explanation for the observed increases in g</w:t>
       </w:r>
       <w:r>
         <w:rPr>
@@ -5625,7 +5637,7 @@
         <w:t xml:space="preserve"> </w:t>
       </w:r>
       <w:r>
-        <w:t xml:space="preserve">to rapidly increase CO</w:t>
+        <w:t xml:space="preserve">to opportunistically increase CO</w:t>
       </w:r>
       <w:r>
         <w:rPr>
@@ -6803,6 +6815,18 @@
       </w:r>
       <w:r>
         <w:t xml:space="preserve">s</w:t>
+      </w:r>
+      <w:r>
+        <w:rPr>
+          <w:vertAlign w:val="superscript"/>
+        </w:rPr>
+        <w:t xml:space="preserve">-1</w:t>
+      </w:r>
+      <w:r>
+        <w:t xml:space="preserve"> </w:t>
+      </w:r>
+      <w:r>
+        <w:t xml:space="preserve">bar</w:t>
       </w:r>
       <w:r>
         <w:rPr>
@@ -8523,7 +8547,7 @@
         <w:t xml:space="preserve"> </w:t>
       </w:r>
       <w:r>
-        <w:t xml:space="preserve">for individual shade leaves following an increase in PPFD to match the light environment of the full sun leaf in the same tree. Measurements of g</w:t>
+        <w:t xml:space="preserve">for individual shade leaves following an increase in PPFD to match the light environment of full sun leaves in the same tree. Measurements of g</w:t>
       </w:r>
       <w:r>
         <w:rPr>
@@ -8535,7 +8559,7 @@
         <w:t xml:space="preserve"> </w:t>
       </w:r>
       <w:r>
-        <w:t xml:space="preserve">were recorded after CO</w:t>
+        <w:t xml:space="preserve">were recorded once CO</w:t>
       </w:r>
       <w:r>
         <w:rPr>
@@ -8547,7 +8571,7 @@
         <w:t xml:space="preserve"> </w:t>
       </w:r>
       <w:r>
-        <w:t xml:space="preserve">and water vapour fluxes were stable in the leaf cuvette, which took approximately 25 minutes once light intensity was increased. The dashed line is the 1:1 relationship.</w:t>
+        <w:t xml:space="preserve">and water vapour fluxes were stable in the leaf cuvette, which took approximately 25 minutes after light intensity was increased. The dashed line is the 1:1 relationship.</w:t>
       </w:r>
     </w:p>
     <w:p>
@@ -18412,7 +18436,7 @@
     </w:lvl>
   </w:abstractNum>
   <w:abstractNum w:abstractNumId="990">
-    <w:nsid w:val="46fea6f3"/>
+    <w:nsid w:val="be7e4f24"/>
     <w:multiLevelType w:val="multilevel"/>
     <w:lvl w:ilvl="0">
       <w:numFmt w:val="bullet"/>
@@ -18493,7 +18517,7 @@
     </w:lvl>
   </w:abstractNum>
   <w:abstractNum w:abstractNumId="991">
-    <w:nsid w:val="21229d55"/>
+    <w:nsid w:val="d5355598"/>
     <w:multiLevelType w:val="multilevel"/>
     <w:lvl w:ilvl="0">
       <w:numFmt w:val="bullet"/>

</xml_diff>

<commit_message>
thesis reviewer comments on manuscript and thesis versions
</commit_message>
<xml_diff>
--- a/gm_newphyt/manuscript_gmes.docx
+++ b/gm_newphyt/manuscript_gmes.docx
@@ -7,13 +7,13 @@
         <w:pStyle w:val="Title"/>
       </w:pPr>
       <w:r>
-        <w:t xml:space="preserve">Rapid</w:t>
-      </w:r>
-      <w:r>
-        <w:t xml:space="preserve"> </w:t>
-      </w:r>
-      <w:r>
-        <w:t xml:space="preserve">response</w:t>
+        <w:t xml:space="preserve">Shade</w:t>
+      </w:r>
+      <w:r>
+        <w:t xml:space="preserve"> </w:t>
+      </w:r>
+      <w:r>
+        <w:t xml:space="preserve">leaves</w:t>
       </w:r>
       <w:r>
         <w:t xml:space="preserve"> </w:t>
@@ -25,13 +25,34 @@
         <w:t xml:space="preserve"> </w:t>
       </w:r>
       <w:r>
-        <w:t xml:space="preserve">mesophyll</w:t>
-      </w:r>
-      <w:r>
-        <w:t xml:space="preserve"> </w:t>
-      </w:r>
-      <w:r>
-        <w:t xml:space="preserve">conductance</w:t>
+        <w:rPr>
+          <w:i/>
+        </w:rPr>
+        <w:t xml:space="preserve">Eucalpytus</w:t>
+      </w:r>
+      <w:r>
+        <w:t xml:space="preserve"> </w:t>
+      </w:r>
+      <w:r>
+        <w:t xml:space="preserve">trees</w:t>
+      </w:r>
+      <w:r>
+        <w:t xml:space="preserve"> </w:t>
+      </w:r>
+      <w:r>
+        <w:t xml:space="preserve">lie</w:t>
+      </w:r>
+      <w:r>
+        <w:t xml:space="preserve"> </w:t>
+      </w:r>
+      <w:r>
+        <w:t xml:space="preserve">in</w:t>
+      </w:r>
+      <w:r>
+        <w:t xml:space="preserve"> </w:t>
+      </w:r>
+      <w:r>
+        <w:t xml:space="preserve">wait</w:t>
       </w:r>
       <w:r>
         <w:t xml:space="preserve"> </w:t>
@@ -43,61 +64,31 @@
         <w:t xml:space="preserve"> </w:t>
       </w:r>
       <w:r>
-        <w:t xml:space="preserve">light</w:t>
-      </w:r>
-      <w:r>
-        <w:t xml:space="preserve"> </w:t>
-      </w:r>
-      <w:r>
-        <w:t xml:space="preserve">availability</w:t>
-      </w:r>
-      <w:r>
-        <w:t xml:space="preserve"> </w:t>
-      </w:r>
-      <w:r>
-        <w:t xml:space="preserve">allows</w:t>
-      </w:r>
-      <w:r>
-        <w:t xml:space="preserve"> </w:t>
-      </w:r>
-      <w:r>
-        <w:t xml:space="preserve">shade</w:t>
-      </w:r>
-      <w:r>
-        <w:t xml:space="preserve"> </w:t>
-      </w:r>
-      <w:r>
-        <w:t xml:space="preserve">leaves</w:t>
-      </w:r>
-      <w:r>
-        <w:t xml:space="preserve"> </w:t>
-      </w:r>
-      <w:r>
-        <w:t xml:space="preserve">to</w:t>
-      </w:r>
-      <w:r>
-        <w:t xml:space="preserve"> </w:t>
-      </w:r>
-      <w:r>
-        <w:t xml:space="preserve">take</w:t>
-      </w:r>
-      <w:r>
-        <w:t xml:space="preserve"> </w:t>
-      </w:r>
-      <w:r>
-        <w:t xml:space="preserve">advantage</w:t>
-      </w:r>
-      <w:r>
-        <w:t xml:space="preserve"> </w:t>
-      </w:r>
-      <w:r>
-        <w:t xml:space="preserve">of</w:t>
-      </w:r>
-      <w:r>
-        <w:t xml:space="preserve"> </w:t>
-      </w:r>
-      <w:r>
-        <w:t xml:space="preserve">sunflecks</w:t>
+        <w:t xml:space="preserve">maximize</w:t>
+      </w:r>
+      <w:r>
+        <w:t xml:space="preserve"> </w:t>
+      </w:r>
+      <w:r>
+        <w:t xml:space="preserve">whole</w:t>
+      </w:r>
+      <w:r>
+        <w:t xml:space="preserve"> </w:t>
+      </w:r>
+      <w:r>
+        <w:t xml:space="preserve">canopy</w:t>
+      </w:r>
+      <w:r>
+        <w:t xml:space="preserve"> </w:t>
+      </w:r>
+      <w:r>
+        <w:t xml:space="preserve">carbon</w:t>
+      </w:r>
+      <w:r>
+        <w:t xml:space="preserve"> </w:t>
+      </w:r>
+      <w:r>
+        <w:t xml:space="preserve">gain</w:t>
       </w:r>
     </w:p>
     <w:p>
@@ -1140,7 +1131,46 @@
         <w:t xml:space="preserve">, 2007)</w:t>
       </w:r>
       <w:r>
-        <w:t xml:space="preserve">, yet the trade-offs that constrain this diffusion pathway are yet to be explicitly quantified. Stomatal and mesophyll conductance should not be considered independent of each other</w:t>
+        <w:t xml:space="preserve">, yet the trade-offs that constrain this diffusion pathway are yet to be explicitly quantified. It is likely that leaf anatomical costs associated with minimizing the length, diameter and tortuosity of the g</w:t>
+      </w:r>
+      <w:r>
+        <w:rPr>
+          <w:vertAlign w:val="subscript"/>
+        </w:rPr>
+        <w:t xml:space="preserve">m</w:t>
+      </w:r>
+      <w:r>
+        <w:t xml:space="preserve"> </w:t>
+      </w:r>
+      <w:r>
+        <w:t xml:space="preserve">diffusion pathway are necessary to maintain a high g</w:t>
+      </w:r>
+      <w:r>
+        <w:rPr>
+          <w:vertAlign w:val="subscript"/>
+        </w:rPr>
+        <w:t xml:space="preserve">m</w:t>
+      </w:r>
+      <w:r>
+        <w:t xml:space="preserve"> </w:t>
+      </w:r>
+      <w:r>
+        <w:t xml:space="preserve">(Hassiotou</w:t>
+      </w:r>
+      <w:r>
+        <w:t xml:space="preserve"> </w:t>
+      </w:r>
+      <w:r>
+        <w:rPr>
+          <w:i/>
+        </w:rPr>
+        <w:t xml:space="preserve">et al.</w:t>
+      </w:r>
+      <w:r>
+        <w:t xml:space="preserve">, 2009)</w:t>
+      </w:r>
+      <w:r>
+        <w:t xml:space="preserve">. Stomatal and mesophyll conductance should not be considered independent of each other</w:t>
       </w:r>
       <w:r>
         <w:t xml:space="preserve"> </w:t>
@@ -1923,11 +1953,6 @@
       <w:r>
         <w:t xml:space="preserve">) were auto-logged every 15 s for each gas exchange system over the 12 min interval.</w:t>
       </w:r>
-    </w:p>
-    <w:p>
-      <w:pPr>
-        <w:pStyle w:val="BodyText"/>
-      </w:pPr>
       <w:r>
         <w:br w:type="textWrapping"/>
       </w:r>
@@ -2661,15 +2686,7 @@
         <w:t xml:space="preserve">-1</w:t>
       </w:r>
       <w:r>
-        <w:t xml:space="preserve">).</w:t>
-      </w:r>
-    </w:p>
-    <w:p>
-      <w:pPr>
-        <w:pStyle w:val="BodyText"/>
-      </w:pPr>
-      <w:r>
-        <w:t xml:space="preserve">From these curves the photosynthetic parameters, J</w:t>
+        <w:t xml:space="preserve">). From these curves the photosynthetic parameters, J</w:t>
       </w:r>
       <w:r>
         <w:rPr>
@@ -2739,234 +2756,6 @@
       </w:r>
       <w:r>
         <w:t xml:space="preserve">using default parameters.</w:t>
-      </w:r>
-    </w:p>
-    <w:p>
-      <w:pPr>
-        <w:pStyle w:val="BodyText"/>
-      </w:pPr>
-      <w:r>
-        <w:t xml:space="preserve">As g</w:t>
-      </w:r>
-      <w:r>
-        <w:rPr>
-          <w:vertAlign w:val="subscript"/>
-        </w:rPr>
-        <w:t xml:space="preserve">m</w:t>
-      </w:r>
-      <w:r>
-        <w:t xml:space="preserve"> </w:t>
-      </w:r>
-      <w:r>
-        <w:t xml:space="preserve">was known</w:t>
-      </w:r>
-    </w:p>
-    <w:p>
-      <w:pPr>
-        <w:pStyle w:val="BodyText"/>
-      </w:pPr>
-      <w:r>
-        <w:t xml:space="preserve">An alternate non-rectangular hyperbola version of the biochemical model of</w:t>
-      </w:r>
-      <w:r>
-        <w:t xml:space="preserve"> </w:t>
-      </w:r>
-      <w:r>
-        <w:t xml:space="preserve">(Farquhar</w:t>
-      </w:r>
-      <w:r>
-        <w:t xml:space="preserve"> </w:t>
-      </w:r>
-      <w:r>
-        <w:rPr>
-          <w:i/>
-        </w:rPr>
-        <w:t xml:space="preserve">et al.</w:t>
-      </w:r>
-      <w:r>
-        <w:t xml:space="preserve">, 1980)</w:t>
-      </w:r>
-      <w:r>
-        <w:t xml:space="preserve">, accounting for g</w:t>
-      </w:r>
-      <w:r>
-        <w:rPr>
-          <w:vertAlign w:val="subscript"/>
-        </w:rPr>
-        <w:t xml:space="preserve">m</w:t>
-      </w:r>
-      <w:r>
-        <w:t xml:space="preserve">, was used to quantify chloroplastic J</w:t>
-      </w:r>
-      <w:r>
-        <w:rPr>
-          <w:vertAlign w:val="subscript"/>
-        </w:rPr>
-        <w:t xml:space="preserve">max</w:t>
-      </w:r>
-      <w:r>
-        <w:t xml:space="preserve"> </w:t>
-      </w:r>
-      <w:r>
-        <w:t xml:space="preserve">and Vc</w:t>
-      </w:r>
-      <w:r>
-        <w:rPr>
-          <w:vertAlign w:val="subscript"/>
-        </w:rPr>
-        <w:t xml:space="preserve">max</w:t>
-      </w:r>
-      <w:r>
-        <w:t xml:space="preserve"> </w:t>
-      </w:r>
-      <w:r>
-        <w:t xml:space="preserve">(Ethier &amp; Livingston, 2004)</w:t>
-      </w:r>
-      <w:r>
-        <w:t xml:space="preserve">. All AC</w:t>
-      </w:r>
-      <w:r>
-        <w:rPr>
-          <w:vertAlign w:val="subscript"/>
-        </w:rPr>
-        <w:t xml:space="preserve">i</w:t>
-      </w:r>
-      <w:r>
-        <w:t xml:space="preserve"> </w:t>
-      </w:r>
-      <w:r>
-        <w:t xml:space="preserve">curves were fit with the 'plantecophys' package</w:t>
-      </w:r>
-      <w:r>
-        <w:t xml:space="preserve"> </w:t>
-      </w:r>
-      <w:r>
-        <w:t xml:space="preserve">(Duursma, 2015)</w:t>
-      </w:r>
-      <w:r>
-        <w:t xml:space="preserve"> </w:t>
-      </w:r>
-      <w:r>
-        <w:t xml:space="preserve">in R</w:t>
-      </w:r>
-      <w:r>
-        <w:t xml:space="preserve"> </w:t>
-      </w:r>
-      <w:r>
-        <w:t xml:space="preserve">(R Development Core Team, 2011)</w:t>
-      </w:r>
-      <w:r>
-        <w:t xml:space="preserve"> </w:t>
-      </w:r>
-      <w:r>
-        <w:t xml:space="preserve">using default parameters and treatment specific measured g</w:t>
-      </w:r>
-      <w:r>
-        <w:rPr>
-          <w:vertAlign w:val="subscript"/>
-        </w:rPr>
-        <w:t xml:space="preserve">m</w:t>
-      </w:r>
-      <w:r>
-        <w:t xml:space="preserve">. Conventional AC</w:t>
-      </w:r>
-      <w:r>
-        <w:rPr>
-          <w:vertAlign w:val="subscript"/>
-        </w:rPr>
-        <w:t xml:space="preserve">i</w:t>
-      </w:r>
-      <w:r>
-        <w:t xml:space="preserve"> </w:t>
-      </w:r>
-      <w:r>
-        <w:t xml:space="preserve">curves, fitted without g</w:t>
-      </w:r>
-      <w:r>
-        <w:rPr>
-          <w:vertAlign w:val="subscript"/>
-        </w:rPr>
-        <w:t xml:space="preserve">m</w:t>
-      </w:r>
-      <w:r>
-        <w:t xml:space="preserve">, are provided for reference in Supporting Information (Figure S3).</w:t>
-      </w:r>
-    </w:p>
-    <w:p>
-      <w:pPr>
-        <w:pStyle w:val="BodyText"/>
-      </w:pPr>
-      <w:r>
-        <w:t xml:space="preserve">We also simulated AC</w:t>
-      </w:r>
-      <w:r>
-        <w:rPr>
-          <w:vertAlign w:val="subscript"/>
-        </w:rPr>
-        <w:t xml:space="preserve">c</w:t>
-      </w:r>
-      <w:r>
-        <w:t xml:space="preserve"> </w:t>
-      </w:r>
-      <w:r>
-        <w:t xml:space="preserve">curves to determine if treatment differences in J</w:t>
-      </w:r>
-      <w:r>
-        <w:rPr>
-          <w:vertAlign w:val="subscript"/>
-        </w:rPr>
-        <w:t xml:space="preserve">max</w:t>
-      </w:r>
-      <w:r>
-        <w:t xml:space="preserve"> </w:t>
-      </w:r>
-      <w:r>
-        <w:t xml:space="preserve">and Vc</w:t>
-      </w:r>
-      <w:r>
-        <w:rPr>
-          <w:vertAlign w:val="subscript"/>
-        </w:rPr>
-        <w:t xml:space="preserve">max</w:t>
-      </w:r>
-      <w:r>
-        <w:t xml:space="preserve"> </w:t>
-      </w:r>
-      <w:r>
-        <w:t xml:space="preserve">where instead the result of differences in g</w:t>
-      </w:r>
-      <w:r>
-        <w:rPr>
-          <w:vertAlign w:val="subscript"/>
-        </w:rPr>
-        <w:t xml:space="preserve">m</w:t>
-      </w:r>
-      <w:r>
-        <w:t xml:space="preserve">. Comparison of AC</w:t>
-      </w:r>
-      <w:r>
-        <w:rPr>
-          <w:vertAlign w:val="subscript"/>
-        </w:rPr>
-        <w:t xml:space="preserve">c</w:t>
-      </w:r>
-      <w:r>
-        <w:t xml:space="preserve"> </w:t>
-      </w:r>
-      <w:r>
-        <w:t xml:space="preserve">curves (Figure S3) and AC</w:t>
-      </w:r>
-      <w:r>
-        <w:rPr>
-          <w:vertAlign w:val="subscript"/>
-        </w:rPr>
-        <w:t xml:space="preserve">i</w:t>
-      </w:r>
-      <w:r>
-        <w:t xml:space="preserve"> </w:t>
-      </w:r>
-      <w:r>
-        <w:t xml:space="preserve">curves revealed similar differences between sun and shade leaves.</w:t>
       </w:r>
     </w:p>
     <w:p>
@@ -3181,7 +2970,7 @@
         <w:t xml:space="preserve">-1</w:t>
       </w:r>
       <w:r>
-        <w:t xml:space="preserve">) from gas exchange were then used to calculate leaf-specific hydraulic conductance (K</w:t>
+        <w:t xml:space="preserve">) from gas exchange in the leaf cuvette were then used to calculate leaf-specific hydraulic conductance (K</w:t>
       </w:r>
       <w:r>
         <w:rPr>
@@ -3237,10 +3026,20 @@
           <m:jc m:val="center"/>
         </m:oMathParaPr>
         <m:oMath>
-          <m:r>
-            <m:rPr/>
-            <m:t>K</m:t>
-          </m:r>
+          <m:sSub>
+            <m:e>
+              <m:r>
+                <m:rPr/>
+                <m:t>K</m:t>
+              </m:r>
+            </m:e>
+            <m:sub>
+              <m:r>
+                <m:rPr/>
+                <m:t>l</m:t>
+              </m:r>
+            </m:sub>
+          </m:sSub>
           <m:r>
             <m:rPr/>
             <m:t>=</m:t>
@@ -3340,7 +3139,7 @@
         <w:t xml:space="preserve"> </w:t>
       </w:r>
       <w:r>
-        <w:t xml:space="preserve">parameter was estimated from ITE to VPD response curves by fitting a rearranged optimal g</w:t>
+        <w:t xml:space="preserve">parameter, describing the plants water-use strategy, was estimated from ITE to VPD response curves by fitting a rearranged optimal g</w:t>
       </w:r>
       <w:r>
         <w:rPr>
@@ -3893,7 +3692,7 @@
         <w:t xml:space="preserve"> </w:t>
       </w:r>
       <w:r>
-        <w:t xml:space="preserve">of sun leaves measured at high light or shade leaves at either low or high light. Photosynthesis within leaf types and treatments was similar through time and across the range of leaf temperatures measured (Figure S4a).</w:t>
+        <w:t xml:space="preserve">of sun leaves measured at high light or shade leaves at either low or high light. Photosynthesis within leaf types and treatments was similar through time and across the range of leaf temperatures measured (Figure S3a).</w:t>
       </w:r>
     </w:p>
     <w:p>
@@ -3993,7 +3792,7 @@
         <w:t xml:space="preserve"> </w:t>
       </w:r>
       <w:r>
-        <w:t xml:space="preserve">within or across leaf types. Stomatal conductance within leaf types and treatments was similar through time and across the range of leaf temperatures measured (Figure S5b).</w:t>
+        <w:t xml:space="preserve">within or across leaf types. Stomatal conductance within leaf types and treatments was similar through time and across the range of leaf temperatures measured (Figure S4b).</w:t>
       </w:r>
     </w:p>
     <w:p>
@@ -4028,7 +3827,7 @@
         <w:t xml:space="preserve"> </w:t>
       </w:r>
       <w:r>
-        <w:t xml:space="preserve">value for each leaf type and treatment (Figure 5a). Within leaf types and light treatments the response of VPD to leaf temperature was similar across all measurement campaigns (Figure S5a).</w:t>
+        <w:t xml:space="preserve">value for each leaf type and treatment (Figure 5a). Within leaf types and light treatments the response of VPD to leaf temperature was similar across all measurement campaigns (Figure S4a).</w:t>
       </w:r>
     </w:p>
     <w:p>
@@ -4433,7 +4232,7 @@
         <w:t xml:space="preserve"> </w:t>
       </w:r>
       <w:r>
-        <w:t xml:space="preserve">were detected with the warming treatment within leaf types. Mesophyll conductance did not vary across measurements campaigns within leaf types and light treatments (Figure S4b), but a weak negative relationship with increasing leaf temperature was detected with sun and shade leaves under their local light environment (P = 0.001 &amp; 0.04, respectively).</w:t>
+        <w:t xml:space="preserve">were detected with the warming treatment within leaf types. Mesophyll conductance did not vary across measurements campaigns within leaf types and light treatments (Figure S3b), but a weak negative relationship with increasing leaf temperature was detected with sun and shade leaves under their local light environment (P = 0.001 &amp; 0.04, respectively).</w:t>
       </w:r>
     </w:p>
     <w:p>
@@ -4681,7 +4480,7 @@
         <w:t xml:space="preserve"> </w:t>
       </w:r>
       <w:r>
-        <w:t xml:space="preserve">were both relatively stable across the range of temperatures measured and gas exchange campaigns (Figure S5c and S4c, respectively).</w:t>
+        <w:t xml:space="preserve">were both relatively stable across the range of temperatures measured and gas exchange campaigns (Figure S4c and S3c, respectively).</w:t>
       </w:r>
     </w:p>
     <w:p>
@@ -6034,7 +5833,22 @@
         <w:t xml:space="preserve"> </w:t>
       </w:r>
       <w:r>
-        <w:t xml:space="preserve">MPa, WP is MPa and</w:t>
+        <w:t xml:space="preserve">MPa,</w:t>
+      </w:r>
+      <w:r>
+        <w:t xml:space="preserve"> </w:t>
+      </w:r>
+      <m:oMath>
+        <m:r>
+          <m:rPr/>
+          <m:t>Ψ</m:t>
+        </m:r>
+      </m:oMath>
+      <w:r>
+        <w:t xml:space="preserve"> </w:t>
+      </w:r>
+      <w:r>
+        <w:t xml:space="preserve">is MPa and</w:t>
       </w:r>
       <w:r>
         <w:t xml:space="preserve"> </w:t>
@@ -6058,7 +5872,7 @@
     <w:tbl>
       <w:tblPr>
         <w:tblStyle w:val="TableNormal"/>
-        <w:tblW w:type="pct" w:w="10763.888888888889"/>
+        <w:tblW w:type="pct" w:w="10833.333333333332"/>
         <w:tblLook w:firstRow="1"/>
       </w:tblPr>
       <w:tblGrid>
@@ -6069,7 +5883,7 @@
         <w:gridCol w:w="1650"/>
         <w:gridCol w:w="1870"/>
         <w:gridCol w:w="1650"/>
-        <w:gridCol w:w="1760"/>
+        <w:gridCol w:w="1870"/>
         <w:gridCol w:w="1760"/>
         <w:gridCol w:w="2090"/>
       </w:tblGrid>
@@ -6250,12 +6064,12 @@
               <w:pStyle w:val="Compact"/>
               <w:jc w:val="left"/>
             </w:pPr>
-            <w:r>
-              <w:rPr>
-                <w:b/>
-              </w:rPr>
-              <w:t xml:space="preserve">WP</w:t>
-            </w:r>
+            <m:oMath>
+              <m:r>
+                <m:rPr/>
+                <m:t>Ψ</m:t>
+              </m:r>
+            </m:oMath>
             <w:r>
               <w:rPr>
                 <w:vertAlign w:val="subscript"/>
@@ -6277,18 +6091,18 @@
               <w:pStyle w:val="Compact"/>
               <w:jc w:val="left"/>
             </w:pPr>
-            <w:r>
-              <w:rPr>
-                <w:b/>
-              </w:rPr>
-              <w:t xml:space="preserve">WP</w:t>
-            </w:r>
+            <m:oMath>
+              <m:r>
+                <m:rPr/>
+                <m:t>Ψ</m:t>
+              </m:r>
+            </m:oMath>
             <w:r>
               <w:rPr>
                 <w:vertAlign w:val="subscript"/>
                 <w:b/>
               </w:rPr>
-              <w:t xml:space="preserve">mid</w:t>
+              <w:t xml:space="preserve">l</w:t>
             </w:r>
           </w:p>
         </w:tc>
@@ -6321,7 +6135,7 @@
               <w:rPr>
                 <w:b/>
               </w:rPr>
-              <w:t xml:space="preserve">c</w:t>
+              <w:t xml:space="preserve">C</w:t>
             </w:r>
           </w:p>
         </w:tc>
@@ -8203,25 +8017,54 @@
         <w:br w:type="textWrapping"/>
       </w:r>
       <w:r>
-        <w:t xml:space="preserve">#</w:t>
-      </w:r>
-      <w:r>
-        <w:t xml:space="preserve"> </w:t>
-      </w:r>
-      <w:r>
-        <w:rPr>
-          <w:rStyle w:val="VerbatimChar"/>
-        </w:rPr>
-        <w:t xml:space="preserve">{r acicurves, fig.width=8, fig.height=10, warning=FALSE,echo=FALSE,dev="png", dpi=600, dev.args=list(type="cairo")} # source("master_scripts/aci_vcmaxnitro.R") #</w:t>
-      </w:r>
+        <w:drawing>
+          <wp:inline>
+            <wp:extent cx="5943600" cy="7439819"/>
+            <wp:effectExtent b="0" l="0" r="0" t="0"/>
+            <wp:docPr descr="" id="1" name="Picture"/>
+            <a:graphic>
+              <a:graphicData uri="http://schemas.openxmlformats.org/drawingml/2006/picture">
+                <pic:pic>
+                  <pic:nvPicPr>
+                    <pic:cNvPr descr="manuscript_gmes_files/figure-docx/acicurves-1.png" id="0" name="Picture"/>
+                    <pic:cNvPicPr>
+                      <a:picLocks noChangeArrowheads="1" noChangeAspect="1"/>
+                    </pic:cNvPicPr>
+                  </pic:nvPicPr>
+                  <pic:blipFill>
+                    <a:blip r:embed="rId44"/>
+                    <a:stretch>
+                      <a:fillRect/>
+                    </a:stretch>
+                  </pic:blipFill>
+                  <pic:spPr bwMode="auto">
+                    <a:xfrm>
+                      <a:off x="0" y="0"/>
+                      <a:ext cx="5943600" cy="7439819"/>
+                    </a:xfrm>
+                    <a:prstGeom prst="rect">
+                      <a:avLst/>
+                    </a:prstGeom>
+                    <a:noFill/>
+                    <a:ln w="9525">
+                      <a:noFill/>
+                      <a:headEnd/>
+                      <a:tailEnd/>
+                    </a:ln>
+                  </pic:spPr>
+                </pic:pic>
+              </a:graphicData>
+            </a:graphic>
+          </wp:inline>
+        </w:drawing>
+      </w:r>
+    </w:p>
+    <w:p>
+      <w:pPr>
+        <w:pStyle w:val="BodyText"/>
+      </w:pPr>
       <w:r>
         <w:br w:type="textWrapping"/>
-      </w:r>
-      <w:r>
-        <w:br w:type="textWrapping"/>
-      </w:r>
-      <w:r>
-        <w:t xml:space="preserve"> </w:t>
       </w:r>
       <w:r>
         <w:rPr>
@@ -8354,7 +8197,7 @@
                     </pic:cNvPicPr>
                   </pic:nvPicPr>
                   <pic:blipFill>
-                    <a:blip r:embed="rId44"/>
+                    <a:blip r:embed="rId45"/>
                     <a:stretch>
                       <a:fillRect/>
                     </a:stretch>
@@ -8441,6 +8284,22 @@
       <w:r>
         <w:br w:type="textWrapping"/>
       </w:r>
+    </w:p>
+    <w:p>
+      <w:pPr>
+        <w:pStyle w:val="SourceCode"/>
+      </w:pPr>
+      <w:r>
+        <w:rPr>
+          <w:rStyle w:val="VerbatimChar"/>
+        </w:rPr>
+        <w:t xml:space="preserve">## Loading required package: lattice</w:t>
+      </w:r>
+    </w:p>
+    <w:p>
+      <w:pPr>
+        <w:pStyle w:val="FirstParagraph"/>
+      </w:pPr>
       <w:r>
         <w:drawing>
           <wp:inline>
@@ -8457,7 +8316,7 @@
                     </pic:cNvPicPr>
                   </pic:nvPicPr>
                   <pic:blipFill>
-                    <a:blip r:embed="rId45"/>
+                    <a:blip r:embed="rId46"/>
                     <a:stretch>
                       <a:fillRect/>
                     </a:stretch>
@@ -8555,117 +8414,6 @@
                 <pic:pic>
                   <pic:nvPicPr>
                     <pic:cNvPr descr="manuscript_gmes_files/figure-docx/wateruse-1.png" id="0" name="Picture"/>
-                    <pic:cNvPicPr>
-                      <a:picLocks noChangeArrowheads="1" noChangeAspect="1"/>
-                    </pic:cNvPicPr>
-                  </pic:nvPicPr>
-                  <pic:blipFill>
-                    <a:blip r:embed="rId46"/>
-                    <a:stretch>
-                      <a:fillRect/>
-                    </a:stretch>
-                  </pic:blipFill>
-                  <pic:spPr bwMode="auto">
-                    <a:xfrm>
-                      <a:off x="0" y="0"/>
-                      <a:ext cx="5943600" cy="5943600"/>
-                    </a:xfrm>
-                    <a:prstGeom prst="rect">
-                      <a:avLst/>
-                    </a:prstGeom>
-                    <a:noFill/>
-                    <a:ln w="9525">
-                      <a:noFill/>
-                      <a:headEnd/>
-                      <a:tailEnd/>
-                    </a:ln>
-                  </pic:spPr>
-                </pic:pic>
-              </a:graphicData>
-            </a:graphic>
-          </wp:inline>
-        </w:drawing>
-      </w:r>
-      <w:r>
-        <w:br w:type="textWrapping"/>
-      </w:r>
-      <w:r>
-        <w:rPr>
-          <w:b/>
-        </w:rPr>
-        <w:t xml:space="preserve">Figure 5</w:t>
-      </w:r>
-      <w:r>
-        <w:t xml:space="preserve">. (a) The relationship between instantaneous transpiration efficiency (ITE) and VPD for sun leaves and shade leaves at both low and high light with elevated and ambient temperature treatments. (b) The relationship between leaf</w:t>
-      </w:r>
-      <w:r>
-        <w:t xml:space="preserve"> </w:t>
-      </w:r>
-      <m:oMath>
-        <m:r>
-          <m:rPr/>
-          <m:t>δ</m:t>
-        </m:r>
-      </m:oMath>
-      <w:r>
-        <w:rPr>
-          <w:vertAlign w:val="superscript"/>
-        </w:rPr>
-        <w:t xml:space="preserve">13</w:t>
-      </w:r>
-      <w:r>
-        <w:t xml:space="preserve">C and leaf N</w:t>
-      </w:r>
-      <w:r>
-        <w:rPr>
-          <w:vertAlign w:val="subscript"/>
-        </w:rPr>
-        <w:t xml:space="preserve">a</w:t>
-      </w:r>
-      <w:r>
-        <w:t xml:space="preserve"> </w:t>
-      </w:r>
-      <w:r>
-        <w:t xml:space="preserve">for sun leaves at high light and shade leaves at low light. For (a) VPD is the leaf to air pressure difference inside the gas exchange cuvette and lines represent predictions from the optimal ITE model with a g</w:t>
-      </w:r>
-      <w:r>
-        <w:rPr>
-          <w:vertAlign w:val="subscript"/>
-        </w:rPr>
-        <w:t xml:space="preserve">1</w:t>
-      </w:r>
-      <w:r>
-        <w:t xml:space="preserve"> </w:t>
-      </w:r>
-      <w:r>
-        <w:t xml:space="preserve">value for each leaf type and treatment. For (b) the dashed line represents the significant linear model fit across all leaves with a marginal and conditional R</w:t>
-      </w:r>
-      <w:r>
-        <w:rPr>
-          <w:vertAlign w:val="superscript"/>
-        </w:rPr>
-        <w:t xml:space="preserve">2</w:t>
-      </w:r>
-      <w:r>
-        <w:t xml:space="preserve"> </w:t>
-      </w:r>
-      <w:r>
-        <w:t xml:space="preserve">of 0.41 and 0.45, respectively.</w:t>
-      </w:r>
-      <w:r>
-        <w:br w:type="textWrapping"/>
-      </w:r>
-      <w:r>
-        <w:drawing>
-          <wp:inline>
-            <wp:extent cx="5943600" cy="5943600"/>
-            <wp:effectExtent b="0" l="0" r="0" t="0"/>
-            <wp:docPr descr="" id="1" name="Picture"/>
-            <a:graphic>
-              <a:graphicData uri="http://schemas.openxmlformats.org/drawingml/2006/picture">
-                <pic:pic>
-                  <pic:nvPicPr>
-                    <pic:cNvPr descr="manuscript_gmes_files/figure-docx/gmshade-1.png" id="0" name="Picture"/>
                     <pic:cNvPicPr>
                       <a:picLocks noChangeArrowheads="1" noChangeAspect="1"/>
                     </pic:cNvPicPr>
@@ -8704,6 +8452,117 @@
         <w:rPr>
           <w:b/>
         </w:rPr>
+        <w:t xml:space="preserve">Figure 5</w:t>
+      </w:r>
+      <w:r>
+        <w:t xml:space="preserve">. (a) The relationship between instantaneous transpiration efficiency (ITE) and VPD for sun leaves and shade leaves at both low and high light with elevated and ambient temperature treatments. (b) The relationship between leaf</w:t>
+      </w:r>
+      <w:r>
+        <w:t xml:space="preserve"> </w:t>
+      </w:r>
+      <m:oMath>
+        <m:r>
+          <m:rPr/>
+          <m:t>δ</m:t>
+        </m:r>
+      </m:oMath>
+      <w:r>
+        <w:rPr>
+          <w:vertAlign w:val="superscript"/>
+        </w:rPr>
+        <w:t xml:space="preserve">13</w:t>
+      </w:r>
+      <w:r>
+        <w:t xml:space="preserve">C and leaf N</w:t>
+      </w:r>
+      <w:r>
+        <w:rPr>
+          <w:vertAlign w:val="subscript"/>
+        </w:rPr>
+        <w:t xml:space="preserve">a</w:t>
+      </w:r>
+      <w:r>
+        <w:t xml:space="preserve"> </w:t>
+      </w:r>
+      <w:r>
+        <w:t xml:space="preserve">for sun leaves at high light and shade leaves at low light. For (a) VPD is the leaf to air pressure difference inside the gas exchange cuvette and lines represent predictions from the optimal ITE model with a g</w:t>
+      </w:r>
+      <w:r>
+        <w:rPr>
+          <w:vertAlign w:val="subscript"/>
+        </w:rPr>
+        <w:t xml:space="preserve">1</w:t>
+      </w:r>
+      <w:r>
+        <w:t xml:space="preserve"> </w:t>
+      </w:r>
+      <w:r>
+        <w:t xml:space="preserve">value for each leaf type and treatment. For (b) the dashed line represents the significant linear model fit across all leaves with a marginal and conditional R</w:t>
+      </w:r>
+      <w:r>
+        <w:rPr>
+          <w:vertAlign w:val="superscript"/>
+        </w:rPr>
+        <w:t xml:space="preserve">2</w:t>
+      </w:r>
+      <w:r>
+        <w:t xml:space="preserve"> </w:t>
+      </w:r>
+      <w:r>
+        <w:t xml:space="preserve">of 0.41 and 0.45, respectively.</w:t>
+      </w:r>
+      <w:r>
+        <w:br w:type="textWrapping"/>
+      </w:r>
+      <w:r>
+        <w:drawing>
+          <wp:inline>
+            <wp:extent cx="5943600" cy="5943600"/>
+            <wp:effectExtent b="0" l="0" r="0" t="0"/>
+            <wp:docPr descr="" id="1" name="Picture"/>
+            <a:graphic>
+              <a:graphicData uri="http://schemas.openxmlformats.org/drawingml/2006/picture">
+                <pic:pic>
+                  <pic:nvPicPr>
+                    <pic:cNvPr descr="manuscript_gmes_files/figure-docx/gmshade-1.png" id="0" name="Picture"/>
+                    <pic:cNvPicPr>
+                      <a:picLocks noChangeArrowheads="1" noChangeAspect="1"/>
+                    </pic:cNvPicPr>
+                  </pic:nvPicPr>
+                  <pic:blipFill>
+                    <a:blip r:embed="rId48"/>
+                    <a:stretch>
+                      <a:fillRect/>
+                    </a:stretch>
+                  </pic:blipFill>
+                  <pic:spPr bwMode="auto">
+                    <a:xfrm>
+                      <a:off x="0" y="0"/>
+                      <a:ext cx="5943600" cy="5943600"/>
+                    </a:xfrm>
+                    <a:prstGeom prst="rect">
+                      <a:avLst/>
+                    </a:prstGeom>
+                    <a:noFill/>
+                    <a:ln w="9525">
+                      <a:noFill/>
+                      <a:headEnd/>
+                      <a:tailEnd/>
+                    </a:ln>
+                  </pic:spPr>
+                </pic:pic>
+              </a:graphicData>
+            </a:graphic>
+          </wp:inline>
+        </w:drawing>
+      </w:r>
+      <w:r>
+        <w:br w:type="textWrapping"/>
+      </w:r>
+      <w:r>
+        <w:rPr>
+          <w:b/>
+        </w:rPr>
         <w:t xml:space="preserve">Figure 6</w:t>
       </w:r>
       <w:r>
@@ -8745,11 +8604,6 @@
       <w:r>
         <w:t xml:space="preserve">and water vapour fluxes were stable in the leaf cuvette, which took approximately 25 minutes after light intensity was increased. The dashed line is the 1:1 relationship.</w:t>
       </w:r>
-    </w:p>
-    <w:p>
-      <w:pPr>
-        <w:pStyle w:val="BodyText"/>
-      </w:pPr>
       <w:r>
         <w:br w:type="textWrapping"/>
       </w:r>
@@ -8769,7 +8623,7 @@
                     </pic:cNvPicPr>
                   </pic:nvPicPr>
                   <pic:blipFill>
-                    <a:blip r:embed="rId48"/>
+                    <a:blip r:embed="rId49"/>
                     <a:stretch>
                       <a:fillRect/>
                     </a:stretch>
@@ -8884,8 +8738,8 @@
       <w:pPr>
         <w:pStyle w:val="Heading3"/>
       </w:pPr>
-      <w:bookmarkStart w:id="49" w:name="acknowledgements"/>
-      <w:bookmarkEnd w:id="49"/>
+      <w:bookmarkStart w:id="50" w:name="acknowledgements"/>
+      <w:bookmarkEnd w:id="50"/>
       <w:r>
         <w:t xml:space="preserve">Acknowledgements</w:t>
       </w:r>
@@ -8895,15 +8749,15 @@
         <w:pStyle w:val="FirstParagraph"/>
       </w:pPr>
       <w:r>
-        <w:t xml:space="preserve">We thank Craig Barton and Burhan Amiji for maintaining the Whole Tree Chambers experiment and for their outstanding technical assistance.</w:t>
+        <w:t xml:space="preserve">We thank Craig Barton and Burhan Amiji for maintaining the Whole Tree Chambers experiment and for their outstanding technical assistance. We thank Sune Linder and the Swedish University for Agricultural Science for providing the whole-tree chambers.</w:t>
       </w:r>
     </w:p>
     <w:p>
       <w:pPr>
         <w:pStyle w:val="Heading3"/>
       </w:pPr>
-      <w:bookmarkStart w:id="50" w:name="author-contributions"/>
-      <w:bookmarkEnd w:id="50"/>
+      <w:bookmarkStart w:id="51" w:name="author-contributions"/>
+      <w:bookmarkEnd w:id="51"/>
       <w:r>
         <w:t xml:space="preserve">Author Contributions</w:t>
       </w:r>
@@ -8920,8 +8774,8 @@
       <w:pPr>
         <w:pStyle w:val="Heading1"/>
       </w:pPr>
-      <w:bookmarkStart w:id="51" w:name="supporting-information"/>
-      <w:bookmarkEnd w:id="51"/>
+      <w:bookmarkStart w:id="52" w:name="supporting-information"/>
+      <w:bookmarkEnd w:id="52"/>
       <w:r>
         <w:t xml:space="preserve">Supporting Information</w:t>
       </w:r>
@@ -8930,8 +8784,8 @@
       <w:pPr>
         <w:pStyle w:val="Heading2"/>
       </w:pPr>
-      <w:bookmarkStart w:id="52" w:name="figures-1"/>
-      <w:bookmarkEnd w:id="52"/>
+      <w:bookmarkStart w:id="53" w:name="figures-1"/>
+      <w:bookmarkEnd w:id="53"/>
       <w:r>
         <w:t xml:space="preserve">Figures</w:t>
       </w:r>
@@ -8956,7 +8810,7 @@
                     </pic:cNvPicPr>
                   </pic:nvPicPr>
                   <pic:blipFill>
-                    <a:blip r:embed="rId53"/>
+                    <a:blip r:embed="rId54"/>
                     <a:stretch>
                       <a:fillRect/>
                     </a:stretch>
@@ -9008,136 +8862,6 @@
                 <pic:pic>
                   <pic:nvPicPr>
                     <pic:cNvPr descr="manuscript_gmes_files/figure-docx/deltacica-1.png" id="0" name="Picture"/>
-                    <pic:cNvPicPr>
-                      <a:picLocks noChangeArrowheads="1" noChangeAspect="1"/>
-                    </pic:cNvPicPr>
-                  </pic:nvPicPr>
-                  <pic:blipFill>
-                    <a:blip r:embed="rId54"/>
-                    <a:stretch>
-                      <a:fillRect/>
-                    </a:stretch>
-                  </pic:blipFill>
-                  <pic:spPr bwMode="auto">
-                    <a:xfrm>
-                      <a:off x="0" y="0"/>
-                      <a:ext cx="5486400" cy="5486400"/>
-                    </a:xfrm>
-                    <a:prstGeom prst="rect">
-                      <a:avLst/>
-                    </a:prstGeom>
-                    <a:noFill/>
-                    <a:ln w="9525">
-                      <a:noFill/>
-                      <a:headEnd/>
-                      <a:tailEnd/>
-                    </a:ln>
-                  </pic:spPr>
-                </pic:pic>
-              </a:graphicData>
-            </a:graphic>
-          </wp:inline>
-        </w:drawing>
-      </w:r>
-      <w:r>
-        <w:br w:type="textWrapping"/>
-      </w:r>
-      <w:r>
-        <w:rPr>
-          <w:b/>
-        </w:rPr>
-        <w:t xml:space="preserve">Figure S2</w:t>
-      </w:r>
-      <w:r>
-        <w:t xml:space="preserve">. Relationship between the observed discrimination of</w:t>
-      </w:r>
-      <w:r>
-        <w:t xml:space="preserve"> </w:t>
-      </w:r>
-      <w:r>
-        <w:rPr>
-          <w:vertAlign w:val="superscript"/>
-        </w:rPr>
-        <w:t xml:space="preserve">13</w:t>
-      </w:r>
-      <w:r>
-        <w:t xml:space="preserve">CO</w:t>
-      </w:r>
-      <w:r>
-        <w:rPr>
-          <w:vertAlign w:val="subscript"/>
-        </w:rPr>
-        <w:t xml:space="preserve">2</w:t>
-      </w:r>
-      <w:r>
-        <w:t xml:space="preserve"> </w:t>
-      </w:r>
-      <w:r>
-        <w:t xml:space="preserve">measured during photosynthesis (</w:t>
-      </w:r>
-      <m:oMath>
-        <m:sSub>
-          <m:e>
-            <m:r>
-              <m:rPr/>
-              <m:t>Δ</m:t>
-            </m:r>
-          </m:e>
-          <m:sub>
-            <m:r>
-              <m:rPr/>
-              <m:t>o</m:t>
-            </m:r>
-          </m:sub>
-        </m:sSub>
-      </m:oMath>
-      <w:r>
-        <w:t xml:space="preserve">) and measured C</w:t>
-      </w:r>
-      <w:r>
-        <w:rPr>
-          <w:vertAlign w:val="subscript"/>
-        </w:rPr>
-        <w:t xml:space="preserve">i</w:t>
-      </w:r>
-      <w:r>
-        <w:t xml:space="preserve">/C</w:t>
-      </w:r>
-      <w:r>
-        <w:rPr>
-          <w:vertAlign w:val="subscript"/>
-        </w:rPr>
-        <w:t xml:space="preserve">a</w:t>
-      </w:r>
-      <w:r>
-        <w:t xml:space="preserve"> </w:t>
-      </w:r>
-      <w:r>
-        <w:t xml:space="preserve">for sun leaves measured at high light and shade leaves measured at both low and high light. The solid line represents the theoretical line for C3 plants from Evans et al.</w:t>
-      </w:r>
-      <w:r>
-        <w:t xml:space="preserve"> </w:t>
-      </w:r>
-      <w:r>
-        <w:t xml:space="preserve">(1986)</w:t>
-      </w:r>
-      <w:r>
-        <w:t xml:space="preserve">.</w:t>
-      </w:r>
-      <w:r>
-        <w:br w:type="textWrapping"/>
-      </w:r>
-      <w:r>
-        <w:drawing>
-          <wp:inline>
-            <wp:extent cx="5486400" cy="5486400"/>
-            <wp:effectExtent b="0" l="0" r="0" t="0"/>
-            <wp:docPr descr="" id="1" name="Picture"/>
-            <a:graphic>
-              <a:graphicData uri="http://schemas.openxmlformats.org/drawingml/2006/picture">
-                <pic:pic>
-                  <pic:nvPicPr>
-                    <pic:cNvPr descr="manuscript_gmes_files/figure-docx/acc-1.png" id="0" name="Picture"/>
                     <pic:cNvPicPr>
                       <a:picLocks noChangeArrowheads="1" noChangeAspect="1"/>
                     </pic:cNvPicPr>
@@ -9176,10 +8900,22 @@
         <w:rPr>
           <w:b/>
         </w:rPr>
-        <w:t xml:space="preserve">Figure S3</w:t>
-      </w:r>
-      <w:r>
-        <w:t xml:space="preserve">. Photosynthetic CO</w:t>
+        <w:t xml:space="preserve">Figure S2</w:t>
+      </w:r>
+      <w:r>
+        <w:t xml:space="preserve">. Relationship between the observed discrimination of</w:t>
+      </w:r>
+      <w:r>
+        <w:t xml:space="preserve"> </w:t>
+      </w:r>
+      <w:r>
+        <w:rPr>
+          <w:vertAlign w:val="superscript"/>
+        </w:rPr>
+        <w:t xml:space="preserve">13</w:t>
+      </w:r>
+      <w:r>
+        <w:t xml:space="preserve">CO</w:t>
       </w:r>
       <w:r>
         <w:rPr>
@@ -9191,76 +8927,56 @@
         <w:t xml:space="preserve"> </w:t>
       </w:r>
       <w:r>
-        <w:t xml:space="preserve">response (AC</w:t>
-      </w:r>
-      <w:r>
-        <w:rPr>
-          <w:vertAlign w:val="subscript"/>
-        </w:rPr>
-        <w:t xml:space="preserve">c</w:t>
-      </w:r>
-      <w:r>
-        <w:t xml:space="preserve">) curves for sun and shade leaves at elevated and ambient temperature treatments. C</w:t>
-      </w:r>
-      <w:r>
-        <w:rPr>
-          <w:vertAlign w:val="subscript"/>
-        </w:rPr>
-        <w:t xml:space="preserve">c</w:t>
-      </w:r>
-      <w:r>
-        <w:t xml:space="preserve"> </w:t>
-      </w:r>
-      <w:r>
-        <w:t xml:space="preserve">values were predicted with g</w:t>
-      </w:r>
-      <w:r>
-        <w:rPr>
-          <w:vertAlign w:val="subscript"/>
-        </w:rPr>
-        <w:t xml:space="preserve">m</w:t>
-      </w:r>
-      <w:r>
-        <w:t xml:space="preserve"> </w:t>
-      </w:r>
-      <w:r>
-        <w:t xml:space="preserve">and curves represent chloroplastic photosynthetic parameters at 25°C and saturating light (1800</w:t>
-      </w:r>
-      <w:r>
-        <w:t xml:space="preserve"> </w:t>
+        <w:t xml:space="preserve">measured during photosynthesis (</w:t>
       </w:r>
       <m:oMath>
-        <m:r>
-          <m:rPr/>
-          <m:t>μ</m:t>
-        </m:r>
+        <m:sSub>
+          <m:e>
+            <m:r>
+              <m:rPr/>
+              <m:t>Δ</m:t>
+            </m:r>
+          </m:e>
+          <m:sub>
+            <m:r>
+              <m:rPr/>
+              <m:t>o</m:t>
+            </m:r>
+          </m:sub>
+        </m:sSub>
       </m:oMath>
       <w:r>
-        <w:t xml:space="preserve">mols m</w:t>
-      </w:r>
-      <w:r>
-        <w:rPr>
-          <w:vertAlign w:val="superscript"/>
-        </w:rPr>
-        <w:t xml:space="preserve">-1</w:t>
-      </w:r>
-      <w:r>
-        <w:t xml:space="preserve"> </w:t>
-      </w:r>
-      <w:r>
-        <w:t xml:space="preserve">s</w:t>
-      </w:r>
-      <w:r>
-        <w:rPr>
-          <w:vertAlign w:val="superscript"/>
-        </w:rPr>
-        <w:t xml:space="preserve">-1</w:t>
-      </w:r>
-      <w:r>
-        <w:t xml:space="preserve">).</w:t>
-      </w:r>
-      <w:r>
-        <w:br w:type="textWrapping"/>
+        <w:t xml:space="preserve">) and measured C</w:t>
+      </w:r>
+      <w:r>
+        <w:rPr>
+          <w:vertAlign w:val="subscript"/>
+        </w:rPr>
+        <w:t xml:space="preserve">i</w:t>
+      </w:r>
+      <w:r>
+        <w:t xml:space="preserve">/C</w:t>
+      </w:r>
+      <w:r>
+        <w:rPr>
+          <w:vertAlign w:val="subscript"/>
+        </w:rPr>
+        <w:t xml:space="preserve">a</w:t>
+      </w:r>
+      <w:r>
+        <w:t xml:space="preserve"> </w:t>
+      </w:r>
+      <w:r>
+        <w:t xml:space="preserve">for sun leaves measured at high light and shade leaves measured at both low and high light. The solid line represents the theoretical line for C3 plants from Evans et al.</w:t>
+      </w:r>
+      <w:r>
+        <w:t xml:space="preserve"> </w:t>
+      </w:r>
+      <w:r>
+        <w:t xml:space="preserve">(1986)</w:t>
+      </w:r>
+      <w:r>
+        <w:t xml:space="preserve">.</w:t>
       </w:r>
       <w:r>
         <w:br w:type="textWrapping"/>
@@ -9314,7 +9030,7 @@
         <w:rPr>
           <w:b/>
         </w:rPr>
-        <w:t xml:space="preserve">Figure S4</w:t>
+        <w:t xml:space="preserve">Figure S3</w:t>
       </w:r>
       <w:r>
         <w:t xml:space="preserve">. Response of</w:t>
@@ -9450,7 +9166,7 @@
         <w:rPr>
           <w:b/>
         </w:rPr>
-        <w:t xml:space="preserve">Figure S5</w:t>
+        <w:t xml:space="preserve">Figure S4</w:t>
       </w:r>
       <w:r>
         <w:t xml:space="preserve">. Response of VPD (a), g</w:t>
@@ -13558,26 +13274,7 @@
           <w:b w:val="0"/>
           <w:b/>
         </w:rPr>
-        <w:t xml:space="preserve">Ethier GJ</w:t>
-      </w:r>
-      <w:r>
-        <w:rPr>
-          <w:b/>
-        </w:rPr>
-        <w:t xml:space="preserve">,</w:t>
-      </w:r>
-      <w:r>
-        <w:rPr>
-          <w:b/>
-        </w:rPr>
-        <w:t xml:space="preserve"> </w:t>
-      </w:r>
-      <w:r>
-        <w:rPr>
-          <w:b w:val="0"/>
-          <w:b/>
-        </w:rPr>
-        <w:t xml:space="preserve">Livingston NJ</w:t>
+        <w:t xml:space="preserve">Evans JR</w:t>
       </w:r>
       <w:r>
         <w:t xml:space="preserve">.</w:t>
@@ -13589,43 +13286,31 @@
         <w:rPr>
           <w:b/>
         </w:rPr>
-        <w:t xml:space="preserve">2004</w:t>
-      </w:r>
-      <w:r>
-        <w:t xml:space="preserve">. On the need to incorporate sensitivity to CO</w:t>
-      </w:r>
-      <w:r>
-        <w:rPr>
-          <w:vertAlign w:val="subscript"/>
-        </w:rPr>
-        <w:t xml:space="preserve">2</w:t>
-      </w:r>
-      <w:r>
-        <w:t xml:space="preserve"> </w:t>
-      </w:r>
-      <w:r>
-        <w:t xml:space="preserve">transfer conductance into the Farquhar–von Caemmerer–Berry leaf photosynthesis model.</w:t>
-      </w:r>
-      <w:r>
-        <w:t xml:space="preserve"> </w:t>
-      </w:r>
-      <w:r>
-        <w:rPr>
-          <w:i/>
-        </w:rPr>
-        <w:t xml:space="preserve">Plant, Cell &amp; Environment</w:t>
-      </w:r>
-      <w:r>
-        <w:t xml:space="preserve"> </w:t>
-      </w:r>
-      <w:r>
-        <w:rPr>
-          <w:b/>
-        </w:rPr>
-        <w:t xml:space="preserve">27</w:t>
-      </w:r>
-      <w:r>
-        <w:t xml:space="preserve">: 137–153.</w:t>
+        <w:t xml:space="preserve">1995</w:t>
+      </w:r>
+      <w:r>
+        <w:t xml:space="preserve">. Carbon fixation profiles do reflect light absorption profiles in leaves.</w:t>
+      </w:r>
+      <w:r>
+        <w:t xml:space="preserve"> </w:t>
+      </w:r>
+      <w:r>
+        <w:rPr>
+          <w:i/>
+        </w:rPr>
+        <w:t xml:space="preserve">Functional Plant Biology</w:t>
+      </w:r>
+      <w:r>
+        <w:t xml:space="preserve"> </w:t>
+      </w:r>
+      <w:r>
+        <w:rPr>
+          <w:b/>
+        </w:rPr>
+        <w:t xml:space="preserve">22</w:t>
+      </w:r>
+      <w:r>
+        <w:t xml:space="preserve">: 865–873.</w:t>
       </w:r>
     </w:p>
     <w:p>
@@ -13637,7 +13322,26 @@
           <w:b w:val="0"/>
           <w:b/>
         </w:rPr>
-        <w:t xml:space="preserve">Evans JR</w:t>
+        <w:t xml:space="preserve">Evans J</w:t>
+      </w:r>
+      <w:r>
+        <w:rPr>
+          <w:b/>
+        </w:rPr>
+        <w:t xml:space="preserve">,</w:t>
+      </w:r>
+      <w:r>
+        <w:rPr>
+          <w:b/>
+        </w:rPr>
+        <w:t xml:space="preserve"> </w:t>
+      </w:r>
+      <w:r>
+        <w:rPr>
+          <w:b w:val="0"/>
+          <w:b/>
+        </w:rPr>
+        <w:t xml:space="preserve">Poorter H</w:t>
       </w:r>
       <w:r>
         <w:t xml:space="preserve">.</w:t>
@@ -13649,31 +13353,31 @@
         <w:rPr>
           <w:b/>
         </w:rPr>
-        <w:t xml:space="preserve">1995</w:t>
-      </w:r>
-      <w:r>
-        <w:t xml:space="preserve">. Carbon fixation profiles do reflect light absorption profiles in leaves.</w:t>
-      </w:r>
-      <w:r>
-        <w:t xml:space="preserve"> </w:t>
-      </w:r>
-      <w:r>
-        <w:rPr>
-          <w:i/>
-        </w:rPr>
-        <w:t xml:space="preserve">Functional Plant Biology</w:t>
-      </w:r>
-      <w:r>
-        <w:t xml:space="preserve"> </w:t>
-      </w:r>
-      <w:r>
-        <w:rPr>
-          <w:b/>
-        </w:rPr>
-        <w:t xml:space="preserve">22</w:t>
-      </w:r>
-      <w:r>
-        <w:t xml:space="preserve">: 865–873.</w:t>
+        <w:t xml:space="preserve">2001</w:t>
+      </w:r>
+      <w:r>
+        <w:t xml:space="preserve">. Photosynthetic acclimation of plants to growth irradiance: the relative importance of specific leaf area and nitrogen partitioning in maximizing carbon gain.</w:t>
+      </w:r>
+      <w:r>
+        <w:t xml:space="preserve"> </w:t>
+      </w:r>
+      <w:r>
+        <w:rPr>
+          <w:i/>
+        </w:rPr>
+        <w:t xml:space="preserve">Plant, Cell &amp; Environment</w:t>
+      </w:r>
+      <w:r>
+        <w:t xml:space="preserve"> </w:t>
+      </w:r>
+      <w:r>
+        <w:rPr>
+          <w:b/>
+        </w:rPr>
+        <w:t xml:space="preserve">24</w:t>
+      </w:r>
+      <w:r>
+        <w:t xml:space="preserve">: 755–767.</w:t>
       </w:r>
     </w:p>
     <w:p>
@@ -13685,7 +13389,7 @@
           <w:b w:val="0"/>
           <w:b/>
         </w:rPr>
-        <w:t xml:space="preserve">Evans J</w:t>
+        <w:t xml:space="preserve">Evans JR</w:t>
       </w:r>
       <w:r>
         <w:rPr>
@@ -13704,7 +13408,7 @@
           <w:b w:val="0"/>
           <w:b/>
         </w:rPr>
-        <w:t xml:space="preserve">Poorter H</w:t>
+        <w:t xml:space="preserve">Von Caemmerer S</w:t>
       </w:r>
       <w:r>
         <w:t xml:space="preserve">.</w:t>
@@ -13716,10 +13420,10 @@
         <w:rPr>
           <w:b/>
         </w:rPr>
-        <w:t xml:space="preserve">2001</w:t>
-      </w:r>
-      <w:r>
-        <w:t xml:space="preserve">. Photosynthetic acclimation of plants to growth irradiance: the relative importance of specific leaf area and nitrogen partitioning in maximizing carbon gain.</w:t>
+        <w:t xml:space="preserve">2013</w:t>
+      </w:r>
+      <w:r>
+        <w:t xml:space="preserve">. Temperature response of carbon isotope discrimination and mesophyll conductance in tobacco.</w:t>
       </w:r>
       <w:r>
         <w:t xml:space="preserve"> </w:t>
@@ -13737,10 +13441,10 @@
         <w:rPr>
           <w:b/>
         </w:rPr>
-        <w:t xml:space="preserve">24</w:t>
-      </w:r>
-      <w:r>
-        <w:t xml:space="preserve">: 755–767.</w:t>
+        <w:t xml:space="preserve">36</w:t>
+      </w:r>
+      <w:r>
+        <w:t xml:space="preserve">: 745–756.</w:t>
       </w:r>
     </w:p>
     <w:p>
@@ -13771,7 +13475,45 @@
           <w:b w:val="0"/>
           <w:b/>
         </w:rPr>
-        <w:t xml:space="preserve">Von Caemmerer S</w:t>
+        <w:t xml:space="preserve">Sharkey TD</w:t>
+      </w:r>
+      <w:r>
+        <w:rPr>
+          <w:b/>
+        </w:rPr>
+        <w:t xml:space="preserve">,</w:t>
+      </w:r>
+      <w:r>
+        <w:rPr>
+          <w:b/>
+        </w:rPr>
+        <w:t xml:space="preserve"> </w:t>
+      </w:r>
+      <w:r>
+        <w:rPr>
+          <w:b w:val="0"/>
+          <w:b/>
+        </w:rPr>
+        <w:t xml:space="preserve">Berry JA</w:t>
+      </w:r>
+      <w:r>
+        <w:rPr>
+          <w:b/>
+        </w:rPr>
+        <w:t xml:space="preserve">,</w:t>
+      </w:r>
+      <w:r>
+        <w:rPr>
+          <w:b/>
+        </w:rPr>
+        <w:t xml:space="preserve"> </w:t>
+      </w:r>
+      <w:r>
+        <w:rPr>
+          <w:b w:val="0"/>
+          <w:b/>
+        </w:rPr>
+        <w:t xml:space="preserve">Farquhar GD</w:t>
       </w:r>
       <w:r>
         <w:t xml:space="preserve">.</w:t>
@@ -13783,31 +13525,43 @@
         <w:rPr>
           <w:b/>
         </w:rPr>
-        <w:t xml:space="preserve">2013</w:t>
-      </w:r>
-      <w:r>
-        <w:t xml:space="preserve">. Temperature response of carbon isotope discrimination and mesophyll conductance in tobacco.</w:t>
-      </w:r>
-      <w:r>
-        <w:t xml:space="preserve"> </w:t>
-      </w:r>
-      <w:r>
-        <w:rPr>
-          <w:i/>
-        </w:rPr>
-        <w:t xml:space="preserve">Plant, Cell &amp; Environment</w:t>
-      </w:r>
-      <w:r>
-        <w:t xml:space="preserve"> </w:t>
-      </w:r>
-      <w:r>
-        <w:rPr>
-          <w:b/>
-        </w:rPr>
-        <w:t xml:space="preserve">36</w:t>
-      </w:r>
-      <w:r>
-        <w:t xml:space="preserve">: 745–756.</w:t>
+        <w:t xml:space="preserve">1986</w:t>
+      </w:r>
+      <w:r>
+        <w:t xml:space="preserve">. Carbon isotope discrimination measured concurrently with gas exchange to investigate CO</w:t>
+      </w:r>
+      <w:r>
+        <w:rPr>
+          <w:vertAlign w:val="subscript"/>
+        </w:rPr>
+        <w:t xml:space="preserve">2</w:t>
+      </w:r>
+      <w:r>
+        <w:t xml:space="preserve"> </w:t>
+      </w:r>
+      <w:r>
+        <w:t xml:space="preserve">diffusion in leaves of higher plants.</w:t>
+      </w:r>
+      <w:r>
+        <w:t xml:space="preserve"> </w:t>
+      </w:r>
+      <w:r>
+        <w:rPr>
+          <w:i/>
+        </w:rPr>
+        <w:t xml:space="preserve">Functional Plant Biology</w:t>
+      </w:r>
+      <w:r>
+        <w:t xml:space="preserve"> </w:t>
+      </w:r>
+      <w:r>
+        <w:rPr>
+          <w:b/>
+        </w:rPr>
+        <w:t xml:space="preserve">13</w:t>
+      </w:r>
+      <w:r>
+        <w:t xml:space="preserve">: 281–292.</w:t>
       </w:r>
     </w:p>
     <w:p>
@@ -13819,7 +13573,7 @@
           <w:b w:val="0"/>
           <w:b/>
         </w:rPr>
-        <w:t xml:space="preserve">Evans JR</w:t>
+        <w:t xml:space="preserve">Farquhar GD</w:t>
       </w:r>
       <w:r>
         <w:rPr>
@@ -13838,45 +13592,7 @@
           <w:b w:val="0"/>
           <w:b/>
         </w:rPr>
-        <w:t xml:space="preserve">Sharkey TD</w:t>
-      </w:r>
-      <w:r>
-        <w:rPr>
-          <w:b/>
-        </w:rPr>
-        <w:t xml:space="preserve">,</w:t>
-      </w:r>
-      <w:r>
-        <w:rPr>
-          <w:b/>
-        </w:rPr>
-        <w:t xml:space="preserve"> </w:t>
-      </w:r>
-      <w:r>
-        <w:rPr>
-          <w:b w:val="0"/>
-          <w:b/>
-        </w:rPr>
-        <w:t xml:space="preserve">Berry JA</w:t>
-      </w:r>
-      <w:r>
-        <w:rPr>
-          <w:b/>
-        </w:rPr>
-        <w:t xml:space="preserve">,</w:t>
-      </w:r>
-      <w:r>
-        <w:rPr>
-          <w:b/>
-        </w:rPr>
-        <w:t xml:space="preserve"> </w:t>
-      </w:r>
-      <w:r>
-        <w:rPr>
-          <w:b w:val="0"/>
-          <w:b/>
-        </w:rPr>
-        <w:t xml:space="preserve">Farquhar GD</w:t>
+        <w:t xml:space="preserve">Cernusak LA</w:t>
       </w:r>
       <w:r>
         <w:t xml:space="preserve">.</w:t>
@@ -13888,43 +13604,31 @@
         <w:rPr>
           <w:b/>
         </w:rPr>
-        <w:t xml:space="preserve">1986</w:t>
-      </w:r>
-      <w:r>
-        <w:t xml:space="preserve">. Carbon isotope discrimination measured concurrently with gas exchange to investigate CO</w:t>
-      </w:r>
-      <w:r>
-        <w:rPr>
-          <w:vertAlign w:val="subscript"/>
-        </w:rPr>
-        <w:t xml:space="preserve">2</w:t>
-      </w:r>
-      <w:r>
-        <w:t xml:space="preserve"> </w:t>
-      </w:r>
-      <w:r>
-        <w:t xml:space="preserve">diffusion in leaves of higher plants.</w:t>
-      </w:r>
-      <w:r>
-        <w:t xml:space="preserve"> </w:t>
-      </w:r>
-      <w:r>
-        <w:rPr>
-          <w:i/>
-        </w:rPr>
-        <w:t xml:space="preserve">Functional Plant Biology</w:t>
-      </w:r>
-      <w:r>
-        <w:t xml:space="preserve"> </w:t>
-      </w:r>
-      <w:r>
-        <w:rPr>
-          <w:b/>
-        </w:rPr>
-        <w:t xml:space="preserve">13</w:t>
-      </w:r>
-      <w:r>
-        <w:t xml:space="preserve">: 281–292.</w:t>
+        <w:t xml:space="preserve">2012</w:t>
+      </w:r>
+      <w:r>
+        <w:t xml:space="preserve">. Ternary effects on the gas exchange of isotopologues of carbon dioxide.</w:t>
+      </w:r>
+      <w:r>
+        <w:t xml:space="preserve"> </w:t>
+      </w:r>
+      <w:r>
+        <w:rPr>
+          <w:i/>
+        </w:rPr>
+        <w:t xml:space="preserve">Plant, Cell &amp; Environment</w:t>
+      </w:r>
+      <w:r>
+        <w:t xml:space="preserve"> </w:t>
+      </w:r>
+      <w:r>
+        <w:rPr>
+          <w:b/>
+        </w:rPr>
+        <w:t xml:space="preserve">35</w:t>
+      </w:r>
+      <w:r>
+        <w:t xml:space="preserve">: 1221–1231.</w:t>
       </w:r>
     </w:p>
     <w:p>
@@ -13955,7 +13659,26 @@
           <w:b w:val="0"/>
           <w:b/>
         </w:rPr>
-        <w:t xml:space="preserve">Cernusak LA</w:t>
+        <w:t xml:space="preserve">Caemmerer S von von</w:t>
+      </w:r>
+      <w:r>
+        <w:rPr>
+          <w:b/>
+        </w:rPr>
+        <w:t xml:space="preserve">,</w:t>
+      </w:r>
+      <w:r>
+        <w:rPr>
+          <w:b/>
+        </w:rPr>
+        <w:t xml:space="preserve"> </w:t>
+      </w:r>
+      <w:r>
+        <w:rPr>
+          <w:b w:val="0"/>
+          <w:b/>
+        </w:rPr>
+        <w:t xml:space="preserve">Berry JA</w:t>
       </w:r>
       <w:r>
         <w:t xml:space="preserve">.</w:t>
@@ -13967,31 +13690,43 @@
         <w:rPr>
           <w:b/>
         </w:rPr>
-        <w:t xml:space="preserve">2012</w:t>
-      </w:r>
-      <w:r>
-        <w:t xml:space="preserve">. Ternary effects on the gas exchange of isotopologues of carbon dioxide.</w:t>
-      </w:r>
-      <w:r>
-        <w:t xml:space="preserve"> </w:t>
-      </w:r>
-      <w:r>
-        <w:rPr>
-          <w:i/>
-        </w:rPr>
-        <w:t xml:space="preserve">Plant, Cell &amp; Environment</w:t>
-      </w:r>
-      <w:r>
-        <w:t xml:space="preserve"> </w:t>
-      </w:r>
-      <w:r>
-        <w:rPr>
-          <w:b/>
-        </w:rPr>
-        <w:t xml:space="preserve">35</w:t>
-      </w:r>
-      <w:r>
-        <w:t xml:space="preserve">: 1221–1231.</w:t>
+        <w:t xml:space="preserve">1980</w:t>
+      </w:r>
+      <w:r>
+        <w:t xml:space="preserve">. A biochemical model of photosynthetic CO</w:t>
+      </w:r>
+      <w:r>
+        <w:rPr>
+          <w:vertAlign w:val="subscript"/>
+        </w:rPr>
+        <w:t xml:space="preserve">2</w:t>
+      </w:r>
+      <w:r>
+        <w:t xml:space="preserve"> </w:t>
+      </w:r>
+      <w:r>
+        <w:t xml:space="preserve">assimilation in leaves of C3 species.</w:t>
+      </w:r>
+      <w:r>
+        <w:t xml:space="preserve"> </w:t>
+      </w:r>
+      <w:r>
+        <w:rPr>
+          <w:i/>
+        </w:rPr>
+        <w:t xml:space="preserve">Planta</w:t>
+      </w:r>
+      <w:r>
+        <w:t xml:space="preserve"> </w:t>
+      </w:r>
+      <w:r>
+        <w:rPr>
+          <w:b/>
+        </w:rPr>
+        <w:t xml:space="preserve">149</w:t>
+      </w:r>
+      <w:r>
+        <w:t xml:space="preserve">: 78–90.</w:t>
       </w:r>
     </w:p>
     <w:p>
@@ -14003,45 +13738,7 @@
           <w:b w:val="0"/>
           <w:b/>
         </w:rPr>
-        <w:t xml:space="preserve">Farquhar GD</w:t>
-      </w:r>
-      <w:r>
-        <w:rPr>
-          <w:b/>
-        </w:rPr>
-        <w:t xml:space="preserve">,</w:t>
-      </w:r>
-      <w:r>
-        <w:rPr>
-          <w:b/>
-        </w:rPr>
-        <w:t xml:space="preserve"> </w:t>
-      </w:r>
-      <w:r>
-        <w:rPr>
-          <w:b w:val="0"/>
-          <w:b/>
-        </w:rPr>
-        <w:t xml:space="preserve">Caemmerer S von von</w:t>
-      </w:r>
-      <w:r>
-        <w:rPr>
-          <w:b/>
-        </w:rPr>
-        <w:t xml:space="preserve">,</w:t>
-      </w:r>
-      <w:r>
-        <w:rPr>
-          <w:b/>
-        </w:rPr>
-        <w:t xml:space="preserve"> </w:t>
-      </w:r>
-      <w:r>
-        <w:rPr>
-          <w:b w:val="0"/>
-          <w:b/>
-        </w:rPr>
-        <w:t xml:space="preserve">Berry JA</w:t>
+        <w:t xml:space="preserve">Field C</w:t>
       </w:r>
       <w:r>
         <w:t xml:space="preserve">.</w:t>
@@ -14053,43 +13750,31 @@
         <w:rPr>
           <w:b/>
         </w:rPr>
-        <w:t xml:space="preserve">1980</w:t>
-      </w:r>
-      <w:r>
-        <w:t xml:space="preserve">. A biochemical model of photosynthetic CO</w:t>
-      </w:r>
-      <w:r>
-        <w:rPr>
-          <w:vertAlign w:val="subscript"/>
-        </w:rPr>
-        <w:t xml:space="preserve">2</w:t>
-      </w:r>
-      <w:r>
-        <w:t xml:space="preserve"> </w:t>
-      </w:r>
-      <w:r>
-        <w:t xml:space="preserve">assimilation in leaves of C3 species.</w:t>
-      </w:r>
-      <w:r>
-        <w:t xml:space="preserve"> </w:t>
-      </w:r>
-      <w:r>
-        <w:rPr>
-          <w:i/>
-        </w:rPr>
-        <w:t xml:space="preserve">Planta</w:t>
-      </w:r>
-      <w:r>
-        <w:t xml:space="preserve"> </w:t>
-      </w:r>
-      <w:r>
-        <w:rPr>
-          <w:b/>
-        </w:rPr>
-        <w:t xml:space="preserve">149</w:t>
-      </w:r>
-      <w:r>
-        <w:t xml:space="preserve">: 78–90.</w:t>
+        <w:t xml:space="preserve">1983</w:t>
+      </w:r>
+      <w:r>
+        <w:t xml:space="preserve">. Allocating leaf nitrogen for the maximization of carbon gain: leaf age as a control on the allocation program.</w:t>
+      </w:r>
+      <w:r>
+        <w:t xml:space="preserve"> </w:t>
+      </w:r>
+      <w:r>
+        <w:rPr>
+          <w:i/>
+        </w:rPr>
+        <w:t xml:space="preserve">Oecologia</w:t>
+      </w:r>
+      <w:r>
+        <w:t xml:space="preserve"> </w:t>
+      </w:r>
+      <w:r>
+        <w:rPr>
+          <w:b/>
+        </w:rPr>
+        <w:t xml:space="preserve">56</w:t>
+      </w:r>
+      <w:r>
+        <w:t xml:space="preserve">: 341–347.</w:t>
       </w:r>
     </w:p>
     <w:p>
@@ -14101,7 +13786,26 @@
           <w:b w:val="0"/>
           <w:b/>
         </w:rPr>
-        <w:t xml:space="preserve">Field C</w:t>
+        <w:t xml:space="preserve">Field CH</w:t>
+      </w:r>
+      <w:r>
+        <w:rPr>
+          <w:b/>
+        </w:rPr>
+        <w:t xml:space="preserve">,</w:t>
+      </w:r>
+      <w:r>
+        <w:rPr>
+          <w:b/>
+        </w:rPr>
+        <w:t xml:space="preserve"> </w:t>
+      </w:r>
+      <w:r>
+        <w:rPr>
+          <w:b w:val="0"/>
+          <w:b/>
+        </w:rPr>
+        <w:t xml:space="preserve">Mooney HA</w:t>
       </w:r>
       <w:r>
         <w:t xml:space="preserve">.</w:t>
@@ -14113,31 +13817,10 @@
         <w:rPr>
           <w:b/>
         </w:rPr>
-        <w:t xml:space="preserve">1983</w:t>
-      </w:r>
-      <w:r>
-        <w:t xml:space="preserve">. Allocating leaf nitrogen for the maximization of carbon gain: leaf age as a control on the allocation program.</w:t>
-      </w:r>
-      <w:r>
-        <w:t xml:space="preserve"> </w:t>
-      </w:r>
-      <w:r>
-        <w:rPr>
-          <w:i/>
-        </w:rPr>
-        <w:t xml:space="preserve">Oecologia</w:t>
-      </w:r>
-      <w:r>
-        <w:t xml:space="preserve"> </w:t>
-      </w:r>
-      <w:r>
-        <w:rPr>
-          <w:b/>
-        </w:rPr>
-        <w:t xml:space="preserve">56</w:t>
-      </w:r>
-      <w:r>
-        <w:t xml:space="preserve">: 341–347.</w:t>
+        <w:t xml:space="preserve">1986</w:t>
+      </w:r>
+      <w:r>
+        <w:t xml:space="preserve">. Photosynthesis–nitrogen relationship in wild plants. On the economy of plant form and function: Proceedings of the sixth maria moors cabot symposium. Cambridge University Press, 25–55.</w:t>
       </w:r>
     </w:p>
     <w:p>
@@ -14149,7 +13832,7 @@
           <w:b w:val="0"/>
           <w:b/>
         </w:rPr>
-        <w:t xml:space="preserve">Field CH</w:t>
+        <w:t xml:space="preserve">Flexas J</w:t>
       </w:r>
       <w:r>
         <w:rPr>
@@ -14168,7 +13851,83 @@
           <w:b w:val="0"/>
           <w:b/>
         </w:rPr>
-        <w:t xml:space="preserve">Mooney HA</w:t>
+        <w:t xml:space="preserve">Diaz-Espejo A</w:t>
+      </w:r>
+      <w:r>
+        <w:rPr>
+          <w:b/>
+        </w:rPr>
+        <w:t xml:space="preserve">,</w:t>
+      </w:r>
+      <w:r>
+        <w:rPr>
+          <w:b/>
+        </w:rPr>
+        <w:t xml:space="preserve"> </w:t>
+      </w:r>
+      <w:r>
+        <w:rPr>
+          <w:b w:val="0"/>
+          <w:b/>
+        </w:rPr>
+        <w:t xml:space="preserve">Galmes J</w:t>
+      </w:r>
+      <w:r>
+        <w:rPr>
+          <w:b/>
+        </w:rPr>
+        <w:t xml:space="preserve">,</w:t>
+      </w:r>
+      <w:r>
+        <w:rPr>
+          <w:b/>
+        </w:rPr>
+        <w:t xml:space="preserve"> </w:t>
+      </w:r>
+      <w:r>
+        <w:rPr>
+          <w:b w:val="0"/>
+          <w:b/>
+        </w:rPr>
+        <w:t xml:space="preserve">Kaldenhoff R</w:t>
+      </w:r>
+      <w:r>
+        <w:rPr>
+          <w:b/>
+        </w:rPr>
+        <w:t xml:space="preserve">,</w:t>
+      </w:r>
+      <w:r>
+        <w:rPr>
+          <w:b/>
+        </w:rPr>
+        <w:t xml:space="preserve"> </w:t>
+      </w:r>
+      <w:r>
+        <w:rPr>
+          <w:b w:val="0"/>
+          <w:b/>
+        </w:rPr>
+        <w:t xml:space="preserve">Medrano H</w:t>
+      </w:r>
+      <w:r>
+        <w:rPr>
+          <w:b/>
+        </w:rPr>
+        <w:t xml:space="preserve">,</w:t>
+      </w:r>
+      <w:r>
+        <w:rPr>
+          <w:b/>
+        </w:rPr>
+        <w:t xml:space="preserve"> </w:t>
+      </w:r>
+      <w:r>
+        <w:rPr>
+          <w:b w:val="0"/>
+          <w:b/>
+        </w:rPr>
+        <w:t xml:space="preserve">Ribas-Carbó M</w:t>
       </w:r>
       <w:r>
         <w:t xml:space="preserve">.</w:t>
@@ -14180,10 +13939,43 @@
         <w:rPr>
           <w:b/>
         </w:rPr>
-        <w:t xml:space="preserve">1986</w:t>
-      </w:r>
-      <w:r>
-        <w:t xml:space="preserve">. Photosynthesis–nitrogen relationship in wild plants. On the economy of plant form and function: Proceedings of the sixth maria moors cabot symposium. Cambridge University Press, 25–55.</w:t>
+        <w:t xml:space="preserve">2007</w:t>
+      </w:r>
+      <w:r>
+        <w:t xml:space="preserve">. Rapid variations of mesophyll conductance in response to changes in CO</w:t>
+      </w:r>
+      <w:r>
+        <w:rPr>
+          <w:vertAlign w:val="subscript"/>
+        </w:rPr>
+        <w:t xml:space="preserve">2</w:t>
+      </w:r>
+      <w:r>
+        <w:t xml:space="preserve"> </w:t>
+      </w:r>
+      <w:r>
+        <w:t xml:space="preserve">concentration around leaves.</w:t>
+      </w:r>
+      <w:r>
+        <w:t xml:space="preserve"> </w:t>
+      </w:r>
+      <w:r>
+        <w:rPr>
+          <w:i/>
+        </w:rPr>
+        <w:t xml:space="preserve">Plant, Cell &amp; Environment</w:t>
+      </w:r>
+      <w:r>
+        <w:t xml:space="preserve"> </w:t>
+      </w:r>
+      <w:r>
+        <w:rPr>
+          <w:b/>
+        </w:rPr>
+        <w:t xml:space="preserve">30</w:t>
+      </w:r>
+      <w:r>
+        <w:t xml:space="preserve">: 1284–1298.</w:t>
       </w:r>
     </w:p>
     <w:p>
@@ -14214,6 +14006,25 @@
           <w:b w:val="0"/>
           <w:b/>
         </w:rPr>
+        <w:t xml:space="preserve">Ribas-Carbó M</w:t>
+      </w:r>
+      <w:r>
+        <w:rPr>
+          <w:b/>
+        </w:rPr>
+        <w:t xml:space="preserve">,</w:t>
+      </w:r>
+      <w:r>
+        <w:rPr>
+          <w:b/>
+        </w:rPr>
+        <w:t xml:space="preserve"> </w:t>
+      </w:r>
+      <w:r>
+        <w:rPr>
+          <w:b w:val="0"/>
+          <w:b/>
+        </w:rPr>
         <w:t xml:space="preserve">Diaz-Espejo A</w:t>
       </w:r>
       <w:r>
@@ -14252,47 +14063,9 @@
           <w:b w:val="0"/>
           <w:b/>
         </w:rPr>
-        <w:t xml:space="preserve">Kaldenhoff R</w:t>
-      </w:r>
-      <w:r>
-        <w:rPr>
-          <w:b/>
-        </w:rPr>
-        <w:t xml:space="preserve">,</w:t>
-      </w:r>
-      <w:r>
-        <w:rPr>
-          <w:b/>
-        </w:rPr>
-        <w:t xml:space="preserve"> </w:t>
-      </w:r>
-      <w:r>
-        <w:rPr>
-          <w:b w:val="0"/>
-          <w:b/>
-        </w:rPr>
         <w:t xml:space="preserve">Medrano H</w:t>
       </w:r>
       <w:r>
-        <w:rPr>
-          <w:b/>
-        </w:rPr>
-        <w:t xml:space="preserve">,</w:t>
-      </w:r>
-      <w:r>
-        <w:rPr>
-          <w:b/>
-        </w:rPr>
-        <w:t xml:space="preserve"> </w:t>
-      </w:r>
-      <w:r>
-        <w:rPr>
-          <w:b w:val="0"/>
-          <w:b/>
-        </w:rPr>
-        <w:t xml:space="preserve">Ribas-Carbó M</w:t>
-      </w:r>
-      <w:r>
         <w:t xml:space="preserve">.</w:t>
       </w:r>
       <w:r>
@@ -14302,10 +14075,10 @@
         <w:rPr>
           <w:b/>
         </w:rPr>
-        <w:t xml:space="preserve">2007</w:t>
-      </w:r>
-      <w:r>
-        <w:t xml:space="preserve">. Rapid variations of mesophyll conductance in response to changes in CO</w:t>
+        <w:t xml:space="preserve">2008</w:t>
+      </w:r>
+      <w:r>
+        <w:t xml:space="preserve">. Mesophyll conductance to CO</w:t>
       </w:r>
       <w:r>
         <w:rPr>
@@ -14314,10 +14087,7 @@
         <w:t xml:space="preserve">2</w:t>
       </w:r>
       <w:r>
-        <w:t xml:space="preserve"> </w:t>
-      </w:r>
-      <w:r>
-        <w:t xml:space="preserve">concentration around leaves.</w:t>
+        <w:t xml:space="preserve">: current knowledge and future prospects.</w:t>
       </w:r>
       <w:r>
         <w:t xml:space="preserve"> </w:t>
@@ -14335,10 +14105,10 @@
         <w:rPr>
           <w:b/>
         </w:rPr>
-        <w:t xml:space="preserve">30</w:t>
-      </w:r>
-      <w:r>
-        <w:t xml:space="preserve">: 1284–1298.</w:t>
+        <w:t xml:space="preserve">31</w:t>
+      </w:r>
+      <w:r>
+        <w:t xml:space="preserve">: 602–621.</w:t>
       </w:r>
     </w:p>
     <w:p>
@@ -14350,7 +14120,7 @@
           <w:b w:val="0"/>
           <w:b/>
         </w:rPr>
-        <w:t xml:space="preserve">Flexas J</w:t>
+        <w:t xml:space="preserve">Griffiths H</w:t>
       </w:r>
       <w:r>
         <w:rPr>
@@ -14369,64 +14139,7 @@
           <w:b w:val="0"/>
           <w:b/>
         </w:rPr>
-        <w:t xml:space="preserve">Ribas-Carbó M</w:t>
-      </w:r>
-      <w:r>
-        <w:rPr>
-          <w:b/>
-        </w:rPr>
-        <w:t xml:space="preserve">,</w:t>
-      </w:r>
-      <w:r>
-        <w:rPr>
-          <w:b/>
-        </w:rPr>
-        <w:t xml:space="preserve"> </w:t>
-      </w:r>
-      <w:r>
-        <w:rPr>
-          <w:b w:val="0"/>
-          <w:b/>
-        </w:rPr>
-        <w:t xml:space="preserve">Diaz-Espejo A</w:t>
-      </w:r>
-      <w:r>
-        <w:rPr>
-          <w:b/>
-        </w:rPr>
-        <w:t xml:space="preserve">,</w:t>
-      </w:r>
-      <w:r>
-        <w:rPr>
-          <w:b/>
-        </w:rPr>
-        <w:t xml:space="preserve"> </w:t>
-      </w:r>
-      <w:r>
-        <w:rPr>
-          <w:b w:val="0"/>
-          <w:b/>
-        </w:rPr>
-        <w:t xml:space="preserve">Galmes J</w:t>
-      </w:r>
-      <w:r>
-        <w:rPr>
-          <w:b/>
-        </w:rPr>
-        <w:t xml:space="preserve">,</w:t>
-      </w:r>
-      <w:r>
-        <w:rPr>
-          <w:b/>
-        </w:rPr>
-        <w:t xml:space="preserve"> </w:t>
-      </w:r>
-      <w:r>
-        <w:rPr>
-          <w:b w:val="0"/>
-          <w:b/>
-        </w:rPr>
-        <w:t xml:space="preserve">Medrano H</w:t>
+        <w:t xml:space="preserve">Helliker BR</w:t>
       </w:r>
       <w:r>
         <w:t xml:space="preserve">.</w:t>
@@ -14438,19 +14151,10 @@
         <w:rPr>
           <w:b/>
         </w:rPr>
-        <w:t xml:space="preserve">2008</w:t>
-      </w:r>
-      <w:r>
-        <w:t xml:space="preserve">. Mesophyll conductance to CO</w:t>
-      </w:r>
-      <w:r>
-        <w:rPr>
-          <w:vertAlign w:val="subscript"/>
-        </w:rPr>
-        <w:t xml:space="preserve">2</w:t>
-      </w:r>
-      <w:r>
-        <w:t xml:space="preserve">: current knowledge and future prospects.</w:t>
+        <w:t xml:space="preserve">2013</w:t>
+      </w:r>
+      <w:r>
+        <w:t xml:space="preserve">. Mesophyll conductance: internal insights of leaf carbon exchange.</w:t>
       </w:r>
       <w:r>
         <w:t xml:space="preserve"> </w:t>
@@ -14468,10 +14172,10 @@
         <w:rPr>
           <w:b/>
         </w:rPr>
-        <w:t xml:space="preserve">31</w:t>
-      </w:r>
-      <w:r>
-        <w:t xml:space="preserve">: 602–621.</w:t>
+        <w:t xml:space="preserve">36</w:t>
+      </w:r>
+      <w:r>
+        <w:t xml:space="preserve">: 733–735.</w:t>
       </w:r>
     </w:p>
     <w:p>
@@ -14483,7 +14187,7 @@
           <w:b w:val="0"/>
           <w:b/>
         </w:rPr>
-        <w:t xml:space="preserve">Griffiths H</w:t>
+        <w:t xml:space="preserve">Hanba YT</w:t>
       </w:r>
       <w:r>
         <w:rPr>
@@ -14502,7 +14206,26 @@
           <w:b w:val="0"/>
           <w:b/>
         </w:rPr>
-        <w:t xml:space="preserve">Helliker BR</w:t>
+        <w:t xml:space="preserve">Kogami H</w:t>
+      </w:r>
+      <w:r>
+        <w:rPr>
+          <w:b/>
+        </w:rPr>
+        <w:t xml:space="preserve">,</w:t>
+      </w:r>
+      <w:r>
+        <w:rPr>
+          <w:b/>
+        </w:rPr>
+        <w:t xml:space="preserve"> </w:t>
+      </w:r>
+      <w:r>
+        <w:rPr>
+          <w:b w:val="0"/>
+          <w:b/>
+        </w:rPr>
+        <w:t xml:space="preserve">Terashima I</w:t>
       </w:r>
       <w:r>
         <w:t xml:space="preserve">.</w:t>
@@ -14514,10 +14237,25 @@
         <w:rPr>
           <w:b/>
         </w:rPr>
-        <w:t xml:space="preserve">2013</w:t>
-      </w:r>
-      <w:r>
-        <w:t xml:space="preserve">. Mesophyll conductance: internal insights of leaf carbon exchange.</w:t>
+        <w:t xml:space="preserve">2002</w:t>
+      </w:r>
+      <w:r>
+        <w:t xml:space="preserve">. The effect of growth irradiance on leaf anatomy and photosynthesis in</w:t>
+      </w:r>
+      <w:r>
+        <w:t xml:space="preserve"> </w:t>
+      </w:r>
+      <w:r>
+        <w:rPr>
+          <w:i/>
+        </w:rPr>
+        <w:t xml:space="preserve">Acer</w:t>
+      </w:r>
+      <w:r>
+        <w:t xml:space="preserve"> </w:t>
+      </w:r>
+      <w:r>
+        <w:t xml:space="preserve">species differing in light demand.</w:t>
       </w:r>
       <w:r>
         <w:t xml:space="preserve"> </w:t>
@@ -14535,10 +14273,10 @@
         <w:rPr>
           <w:b/>
         </w:rPr>
-        <w:t xml:space="preserve">36</w:t>
-      </w:r>
-      <w:r>
-        <w:t xml:space="preserve">: 733–735.</w:t>
+        <w:t xml:space="preserve">25</w:t>
+      </w:r>
+      <w:r>
+        <w:t xml:space="preserve">: 1021–1030.</w:t>
       </w:r>
     </w:p>
     <w:p>
@@ -14569,7 +14307,7 @@
           <w:b w:val="0"/>
           <w:b/>
         </w:rPr>
-        <w:t xml:space="preserve">Kogami H</w:t>
+        <w:t xml:space="preserve">Shibasaka M</w:t>
       </w:r>
       <w:r>
         <w:rPr>
@@ -14588,9 +14326,85 @@
           <w:b w:val="0"/>
           <w:b/>
         </w:rPr>
+        <w:t xml:space="preserve">Hayashi Y</w:t>
+      </w:r>
+      <w:r>
+        <w:rPr>
+          <w:b/>
+        </w:rPr>
+        <w:t xml:space="preserve">,</w:t>
+      </w:r>
+      <w:r>
+        <w:rPr>
+          <w:b/>
+        </w:rPr>
+        <w:t xml:space="preserve"> </w:t>
+      </w:r>
+      <w:r>
+        <w:rPr>
+          <w:b w:val="0"/>
+          <w:b/>
+        </w:rPr>
+        <w:t xml:space="preserve">Hayakawa T</w:t>
+      </w:r>
+      <w:r>
+        <w:rPr>
+          <w:b/>
+        </w:rPr>
+        <w:t xml:space="preserve">,</w:t>
+      </w:r>
+      <w:r>
+        <w:rPr>
+          <w:b/>
+        </w:rPr>
+        <w:t xml:space="preserve"> </w:t>
+      </w:r>
+      <w:r>
+        <w:rPr>
+          <w:b w:val="0"/>
+          <w:b/>
+        </w:rPr>
+        <w:t xml:space="preserve">Kasamo K</w:t>
+      </w:r>
+      <w:r>
+        <w:rPr>
+          <w:b/>
+        </w:rPr>
+        <w:t xml:space="preserve">,</w:t>
+      </w:r>
+      <w:r>
+        <w:rPr>
+          <w:b/>
+        </w:rPr>
+        <w:t xml:space="preserve"> </w:t>
+      </w:r>
+      <w:r>
+        <w:rPr>
+          <w:b w:val="0"/>
+          <w:b/>
+        </w:rPr>
         <w:t xml:space="preserve">Terashima I</w:t>
       </w:r>
       <w:r>
+        <w:rPr>
+          <w:b/>
+        </w:rPr>
+        <w:t xml:space="preserve">,</w:t>
+      </w:r>
+      <w:r>
+        <w:rPr>
+          <w:b/>
+        </w:rPr>
+        <w:t xml:space="preserve"> </w:t>
+      </w:r>
+      <w:r>
+        <w:rPr>
+          <w:b w:val="0"/>
+          <w:b/>
+        </w:rPr>
+        <w:t xml:space="preserve">Katsuhara M</w:t>
+      </w:r>
+      <w:r>
         <w:t xml:space="preserve">.</w:t>
       </w:r>
       <w:r>
@@ -14600,46 +14414,55 @@
         <w:rPr>
           <w:b/>
         </w:rPr>
-        <w:t xml:space="preserve">2002</w:t>
-      </w:r>
-      <w:r>
-        <w:t xml:space="preserve">. The effect of growth irradiance on leaf anatomy and photosynthesis in</w:t>
-      </w:r>
-      <w:r>
-        <w:t xml:space="preserve"> </w:t>
-      </w:r>
-      <w:r>
-        <w:rPr>
-          <w:i/>
-        </w:rPr>
-        <w:t xml:space="preserve">Acer</w:t>
-      </w:r>
-      <w:r>
-        <w:t xml:space="preserve"> </w:t>
-      </w:r>
-      <w:r>
-        <w:t xml:space="preserve">species differing in light demand.</w:t>
-      </w:r>
-      <w:r>
-        <w:t xml:space="preserve"> </w:t>
-      </w:r>
-      <w:r>
-        <w:rPr>
-          <w:i/>
-        </w:rPr>
-        <w:t xml:space="preserve">Plant, Cell &amp; Environment</w:t>
-      </w:r>
-      <w:r>
-        <w:t xml:space="preserve"> </w:t>
-      </w:r>
-      <w:r>
-        <w:rPr>
-          <w:b/>
-        </w:rPr>
-        <w:t xml:space="preserve">25</w:t>
-      </w:r>
-      <w:r>
-        <w:t xml:space="preserve">: 1021–1030.</w:t>
+        <w:t xml:space="preserve">2004</w:t>
+      </w:r>
+      <w:r>
+        <w:t xml:space="preserve">. Overexpression of the barley aquaporin HvPIP2; 1 increases internal CO</w:t>
+      </w:r>
+      <w:r>
+        <w:rPr>
+          <w:vertAlign w:val="subscript"/>
+        </w:rPr>
+        <w:t xml:space="preserve">2</w:t>
+      </w:r>
+      <w:r>
+        <w:t xml:space="preserve"> </w:t>
+      </w:r>
+      <w:r>
+        <w:t xml:space="preserve">conductance and CO</w:t>
+      </w:r>
+      <w:r>
+        <w:rPr>
+          <w:vertAlign w:val="subscript"/>
+        </w:rPr>
+        <w:t xml:space="preserve">2</w:t>
+      </w:r>
+      <w:r>
+        <w:t xml:space="preserve"> </w:t>
+      </w:r>
+      <w:r>
+        <w:t xml:space="preserve">assimilation in the leaves of transgenic rice plants.</w:t>
+      </w:r>
+      <w:r>
+        <w:t xml:space="preserve"> </w:t>
+      </w:r>
+      <w:r>
+        <w:rPr>
+          <w:i/>
+        </w:rPr>
+        <w:t xml:space="preserve">Plant and Cell Physiology</w:t>
+      </w:r>
+      <w:r>
+        <w:t xml:space="preserve"> </w:t>
+      </w:r>
+      <w:r>
+        <w:rPr>
+          <w:b/>
+        </w:rPr>
+        <w:t xml:space="preserve">45</w:t>
+      </w:r>
+      <w:r>
+        <w:t xml:space="preserve">: 521–529.</w:t>
       </w:r>
     </w:p>
     <w:p>
@@ -14651,7 +14474,7 @@
           <w:b w:val="0"/>
           <w:b/>
         </w:rPr>
-        <w:t xml:space="preserve">Hanba YT</w:t>
+        <w:t xml:space="preserve">Hassiotou F</w:t>
       </w:r>
       <w:r>
         <w:rPr>
@@ -14670,7 +14493,7 @@
           <w:b w:val="0"/>
           <w:b/>
         </w:rPr>
-        <w:t xml:space="preserve">Shibasaka M</w:t>
+        <w:t xml:space="preserve">Ludwig M</w:t>
       </w:r>
       <w:r>
         <w:rPr>
@@ -14689,7 +14512,7 @@
           <w:b w:val="0"/>
           <w:b/>
         </w:rPr>
-        <w:t xml:space="preserve">Hayashi Y</w:t>
+        <w:t xml:space="preserve">Renton M</w:t>
       </w:r>
       <w:r>
         <w:rPr>
@@ -14708,7 +14531,7 @@
           <w:b w:val="0"/>
           <w:b/>
         </w:rPr>
-        <w:t xml:space="preserve">Hayakawa T</w:t>
+        <w:t xml:space="preserve">Veneklaas EJ</w:t>
       </w:r>
       <w:r>
         <w:rPr>
@@ -14727,45 +14550,7 @@
           <w:b w:val="0"/>
           <w:b/>
         </w:rPr>
-        <w:t xml:space="preserve">Kasamo K</w:t>
-      </w:r>
-      <w:r>
-        <w:rPr>
-          <w:b/>
-        </w:rPr>
-        <w:t xml:space="preserve">,</w:t>
-      </w:r>
-      <w:r>
-        <w:rPr>
-          <w:b/>
-        </w:rPr>
-        <w:t xml:space="preserve"> </w:t>
-      </w:r>
-      <w:r>
-        <w:rPr>
-          <w:b w:val="0"/>
-          <w:b/>
-        </w:rPr>
-        <w:t xml:space="preserve">Terashima I</w:t>
-      </w:r>
-      <w:r>
-        <w:rPr>
-          <w:b/>
-        </w:rPr>
-        <w:t xml:space="preserve">,</w:t>
-      </w:r>
-      <w:r>
-        <w:rPr>
-          <w:b/>
-        </w:rPr>
-        <w:t xml:space="preserve"> </w:t>
-      </w:r>
-      <w:r>
-        <w:rPr>
-          <w:b w:val="0"/>
-          <w:b/>
-        </w:rPr>
-        <w:t xml:space="preserve">Katsuhara M</w:t>
+        <w:t xml:space="preserve">Evans JR</w:t>
       </w:r>
       <w:r>
         <w:t xml:space="preserve">.</w:t>
@@ -14777,10 +14562,10 @@
         <w:rPr>
           <w:b/>
         </w:rPr>
-        <w:t xml:space="preserve">2004</w:t>
-      </w:r>
-      <w:r>
-        <w:t xml:space="preserve">. Overexpression of the barley aquaporin HvPIP2; 1 increases internal CO</w:t>
+        <w:t xml:space="preserve">2009</w:t>
+      </w:r>
+      <w:r>
+        <w:t xml:space="preserve">. Influence of leaf dry mass per area, CO</w:t>
       </w:r>
       <w:r>
         <w:rPr>
@@ -14789,43 +14574,28 @@
         <w:t xml:space="preserve">2</w:t>
       </w:r>
       <w:r>
-        <w:t xml:space="preserve"> </w:t>
-      </w:r>
-      <w:r>
-        <w:t xml:space="preserve">conductance and CO</w:t>
-      </w:r>
-      <w:r>
-        <w:rPr>
-          <w:vertAlign w:val="subscript"/>
-        </w:rPr>
-        <w:t xml:space="preserve">2</w:t>
-      </w:r>
-      <w:r>
-        <w:t xml:space="preserve"> </w:t>
-      </w:r>
-      <w:r>
-        <w:t xml:space="preserve">assimilation in the leaves of transgenic rice plants.</w:t>
-      </w:r>
-      <w:r>
-        <w:t xml:space="preserve"> </w:t>
-      </w:r>
-      <w:r>
-        <w:rPr>
-          <w:i/>
-        </w:rPr>
-        <w:t xml:space="preserve">Plant and Cell Physiology</w:t>
-      </w:r>
-      <w:r>
-        <w:t xml:space="preserve"> </w:t>
-      </w:r>
-      <w:r>
-        <w:rPr>
-          <w:b/>
-        </w:rPr>
-        <w:t xml:space="preserve">45</w:t>
-      </w:r>
-      <w:r>
-        <w:t xml:space="preserve">: 521–529.</w:t>
+        <w:t xml:space="preserve">, and irradiance on mesophyll conductance in sclerophylls.</w:t>
+      </w:r>
+      <w:r>
+        <w:t xml:space="preserve"> </w:t>
+      </w:r>
+      <w:r>
+        <w:rPr>
+          <w:i/>
+        </w:rPr>
+        <w:t xml:space="preserve">Journal of Experimental Botany</w:t>
+      </w:r>
+      <w:r>
+        <w:t xml:space="preserve"> </w:t>
+      </w:r>
+      <w:r>
+        <w:rPr>
+          <w:b/>
+        </w:rPr>
+        <w:t xml:space="preserve">60</w:t>
+      </w:r>
+      <w:r>
+        <w:t xml:space="preserve">: 2303–2314.</w:t>
       </w:r>
     </w:p>
     <w:p>
@@ -19056,7 +18826,7 @@
     </w:lvl>
   </w:abstractNum>
   <w:abstractNum w:abstractNumId="990">
-    <w:nsid w:val="2388f252"/>
+    <w:nsid w:val="5943dafa"/>
     <w:multiLevelType w:val="multilevel"/>
     <w:lvl w:ilvl="0">
       <w:numFmt w:val="bullet"/>
@@ -19137,7 +18907,7 @@
     </w:lvl>
   </w:abstractNum>
   <w:abstractNum w:abstractNumId="991">
-    <w:nsid w:val="825d38f2"/>
+    <w:nsid w:val="25925fa6"/>
     <w:multiLevelType w:val="multilevel"/>
     <w:lvl w:ilvl="0">
       <w:numFmt w:val="bullet"/>

</xml_diff>

<commit_message>
new manuscrupt draft completed and sent to co-authors
</commit_message>
<xml_diff>
--- a/gm_newphyt/manuscript_gmes.docx
+++ b/gm_newphyt/manuscript_gmes.docx
@@ -7,7 +7,31 @@
         <w:pStyle w:val="Title"/>
       </w:pPr>
       <w:r>
-        <w:t xml:space="preserve">Shade</w:t>
+        <w:t xml:space="preserve">Dynamic</w:t>
+      </w:r>
+      <w:r>
+        <w:t xml:space="preserve"> </w:t>
+      </w:r>
+      <w:r>
+        <w:t xml:space="preserve">physiological</w:t>
+      </w:r>
+      <w:r>
+        <w:t xml:space="preserve"> </w:t>
+      </w:r>
+      <w:r>
+        <w:t xml:space="preserve">behavior</w:t>
+      </w:r>
+      <w:r>
+        <w:t xml:space="preserve"> </w:t>
+      </w:r>
+      <w:r>
+        <w:t xml:space="preserve">allows</w:t>
+      </w:r>
+      <w:r>
+        <w:t xml:space="preserve"> </w:t>
+      </w:r>
+      <w:r>
+        <w:t xml:space="preserve">shade</w:t>
       </w:r>
       <w:r>
         <w:t xml:space="preserve"> </w:t>
@@ -19,28 +43,25 @@
         <w:t xml:space="preserve"> </w:t>
       </w:r>
       <w:r>
-        <w:t xml:space="preserve">of</w:t>
-      </w:r>
-      <w:r>
-        <w:t xml:space="preserve"> </w:t>
-      </w:r>
-      <w:r>
-        <w:rPr>
-          <w:i/>
-        </w:rPr>
-        <w:t xml:space="preserve">Eucalpytus</w:t>
-      </w:r>
-      <w:r>
-        <w:t xml:space="preserve"> </w:t>
-      </w:r>
-      <w:r>
-        <w:t xml:space="preserve">trees</w:t>
-      </w:r>
-      <w:r>
-        <w:t xml:space="preserve"> </w:t>
-      </w:r>
-      <w:r>
-        <w:t xml:space="preserve">lie</w:t>
+        <w:t xml:space="preserve">to</w:t>
+      </w:r>
+      <w:r>
+        <w:t xml:space="preserve"> </w:t>
+      </w:r>
+      <w:r>
+        <w:t xml:space="preserve">outperform</w:t>
+      </w:r>
+      <w:r>
+        <w:t xml:space="preserve"> </w:t>
+      </w:r>
+      <w:r>
+        <w:t xml:space="preserve">sun</w:t>
+      </w:r>
+      <w:r>
+        <w:t xml:space="preserve"> </w:t>
+      </w:r>
+      <w:r>
+        <w:t xml:space="preserve">leaves</w:t>
       </w:r>
       <w:r>
         <w:t xml:space="preserve"> </w:t>
@@ -52,43 +73,13 @@
         <w:t xml:space="preserve"> </w:t>
       </w:r>
       <w:r>
-        <w:t xml:space="preserve">wait</w:t>
-      </w:r>
-      <w:r>
-        <w:t xml:space="preserve"> </w:t>
-      </w:r>
-      <w:r>
-        <w:t xml:space="preserve">to</w:t>
-      </w:r>
-      <w:r>
-        <w:t xml:space="preserve"> </w:t>
-      </w:r>
-      <w:r>
-        <w:t xml:space="preserve">maximize</w:t>
-      </w:r>
-      <w:r>
-        <w:t xml:space="preserve"> </w:t>
-      </w:r>
-      <w:r>
-        <w:t xml:space="preserve">whole</w:t>
-      </w:r>
-      <w:r>
-        <w:t xml:space="preserve"> </w:t>
-      </w:r>
-      <w:r>
-        <w:t xml:space="preserve">canopy</w:t>
-      </w:r>
-      <w:r>
-        <w:t xml:space="preserve"> </w:t>
-      </w:r>
-      <w:r>
-        <w:t xml:space="preserve">carbon</w:t>
-      </w:r>
-      <w:r>
-        <w:t xml:space="preserve"> </w:t>
-      </w:r>
-      <w:r>
-        <w:t xml:space="preserve">gain</w:t>
+        <w:t xml:space="preserve">high</w:t>
+      </w:r>
+      <w:r>
+        <w:t xml:space="preserve"> </w:t>
+      </w:r>
+      <w:r>
+        <w:t xml:space="preserve">light</w:t>
       </w:r>
     </w:p>
     <w:p>
@@ -225,19 +216,14 @@
           <w:t xml:space="preserve">courtneycampany@gmail.com</w:t>
         </w:r>
       </w:hyperlink>
-    </w:p>
-    <w:p>
-      <w:pPr>
-        <w:pStyle w:val="BodyText"/>
-      </w:pPr>
       <w:r>
         <w:br w:type="textWrapping"/>
       </w:r>
       <w:r>
-        <w:t xml:space="preserve"> </w:t>
-      </w:r>
-      <w:r>
-        <w:t xml:space="preserve">|count | answer|count2 |answer2 | |:-----------------------------|------:|:------------------------------------|:------------------------| |Total word count (main body): | 5535|No. of Figures: |6 (all in color) | |Summary: | 219|No of Tables: |2 | |Introduction: | 1207|No. of Supporting Information files: |6 (5 Figures, 1 Methods) | |Materials and Methods: | 1847| | | |Results: | 1102| | | |Discussion: | 1359| | | |Acknowledgements: | 20| | |</w:t>
+        <w:br w:type="textWrapping"/>
+      </w:r>
+      <w:r>
+        <w:t xml:space="preserve">Total word count (excluding summary, references and legends): 5563 Summary: 200 Introduction: 1186 Materials and Methods: 1863 Results: 1098 Discussion: 1380 Acknowledgements: 36 Number of figures: 7 (6 in color) Number of tables: 2 Number of supporting information files: 4 figures, 1 methods</w:t>
       </w:r>
     </w:p>
     <w:p>
@@ -422,7 +408,7 @@
         </w:numPr>
       </w:pPr>
       <w:r>
-        <w:t xml:space="preserve">Here we show that dynamic physiological responses of shade leaves to altered light environments has important implications for upscaling leaf level measurements and predicting whole canopy carbon gain. We argue that the up-regulation of g</w:t>
+        <w:t xml:space="preserve">Here we show that dynamic physiological responses of shade leaves to altered light environments has important implications for up-scaling leaf level measurements and predicting whole canopy carbon gain. We argue that the up-regulation of g</w:t>
       </w:r>
       <w:r>
         <w:rPr>
@@ -470,7 +456,7 @@
         <w:pStyle w:val="FirstParagraph"/>
       </w:pPr>
       <w:r>
-        <w:t xml:space="preserve">Light availability is one of the most important environmental drivers of leaf carbon (C) uptake in trees. Predicting C uptake of forests usually involves upscaling leaf level measurements to assess whole canopy function. Due to the costs and limitations of efficient light harvesting, plants cannot expose all leaves to full sun</w:t>
+        <w:t xml:space="preserve">Light availability is one of the most important environmental drivers of leaf carbon (C) uptake in trees. Predicting C uptake of forests usually involves up-scaling leaf level measurements to assess whole canopy function. Due to the costs and limitations of efficient light harvesting, plants cannot expose all leaves to full sun</w:t>
       </w:r>
       <w:r>
         <w:t xml:space="preserve"> </w:t>
@@ -479,7 +465,7 @@
         <w:t xml:space="preserve">(Niinemets, 2010)</w:t>
       </w:r>
       <w:r>
-        <w:t xml:space="preserve">, making simple upscaling based on solar irradiance problematic. Incident photosynthetic photon flux density (PPFD) declines exponentially with cumulative leaf area index, creating a steep light gradient from the canopy top to bottom</w:t>
+        <w:t xml:space="preserve">, making simple up-scaling based on solar irradiance problematic. Incident photosynthetic photon flux density (PPFD) declines exponentially with cumulative leaf area index, creating a steep light gradient from the canopy top to bottom</w:t>
       </w:r>
       <w:r>
         <w:t xml:space="preserve"> </w:t>
@@ -1493,7 +1479,7 @@
         <w:t xml:space="preserve">m</w:t>
       </w:r>
       <w:r>
-        <w:t xml:space="preserve">, will have implications for upscaling</w:t>
+        <w:t xml:space="preserve">, will have implications for up-scaling</w:t>
       </w:r>
       <w:r>
         <w:t xml:space="preserve"> </w:t>
@@ -5587,7 +5573,7 @@
         <w:pStyle w:val="FirstParagraph"/>
       </w:pPr>
       <w:r>
-        <w:t xml:space="preserve">Here we show that dynamic physiological responses of shade leaves to altered light environments has important implications for upscaling leaf level measurements to the canopy. Although resource allocation constrains leaf photosynthetic capacity it is the physiological behaviour of individual leaves which actually determine C gain. These findings suggest that current theories of leaf optimal behaviour should be extended to include dynamic light environments, which will have important implications for process-based models that predict canopy C gain from rates of leaf photosynthesis. Furthermore, the dynamic nature of g</w:t>
+        <w:t xml:space="preserve">Here we show that dynamic physiological responses of shade leaves to altered light environments has important implications for up-scaling leaf level measurements to the canopy. Although resource allocation constrains leaf photosynthetic capacity it is the physiological behaviour of individual leaves which actually determine C gain. These findings suggest that current theories of leaf optimal behaviour should be extended to include dynamic light environments, which will have important implications for process-based models that predict canopy C gain from rates of leaf photosynthesis. Furthermore, the dynamic nature of g</w:t>
       </w:r>
       <w:r>
         <w:rPr>
@@ -5776,13 +5762,13 @@
         <w:t xml:space="preserve"> </w:t>
       </w:r>
       <w:r>
-        <w:t xml:space="preserve">curves measured in each chamber at saturating light. Units of LMA and Leaf N</w:t>
-      </w:r>
-      <w:r>
-        <w:rPr>
-          <w:vertAlign w:val="subscript"/>
-        </w:rPr>
-        <w:t xml:space="preserve">area</w:t>
+        <w:t xml:space="preserve">curves measured in each chamber at saturating light. Units of LMA and leaf N</w:t>
+      </w:r>
+      <w:r>
+        <w:rPr>
+          <w:vertAlign w:val="subscript"/>
+        </w:rPr>
+        <w:t xml:space="preserve">a</w:t>
       </w:r>
       <w:r>
         <w:t xml:space="preserve"> </w:t>
@@ -8284,22 +8270,6 @@
       <w:r>
         <w:br w:type="textWrapping"/>
       </w:r>
-    </w:p>
-    <w:p>
-      <w:pPr>
-        <w:pStyle w:val="SourceCode"/>
-      </w:pPr>
-      <w:r>
-        <w:rPr>
-          <w:rStyle w:val="VerbatimChar"/>
-        </w:rPr>
-        <w:t xml:space="preserve">## Loading required package: lattice</w:t>
-      </w:r>
-    </w:p>
-    <w:p>
-      <w:pPr>
-        <w:pStyle w:val="FirstParagraph"/>
-      </w:pPr>
       <w:r>
         <w:drawing>
           <wp:inline>
@@ -8517,7 +8487,7 @@
       <w:r>
         <w:drawing>
           <wp:inline>
-            <wp:extent cx="5943600" cy="5943600"/>
+            <wp:extent cx="5486400" cy="5486400"/>
             <wp:effectExtent b="0" l="0" r="0" t="0"/>
             <wp:docPr descr="" id="1" name="Picture"/>
             <a:graphic>
@@ -8538,7 +8508,7 @@
                   <pic:spPr bwMode="auto">
                     <a:xfrm>
                       <a:off x="0" y="0"/>
-                      <a:ext cx="5943600" cy="5943600"/>
+                      <a:ext cx="5486400" cy="5486400"/>
                     </a:xfrm>
                     <a:prstGeom prst="rect">
                       <a:avLst/>
@@ -9905,7 +9875,7 @@
         <w:t xml:space="preserve">(1986)</w:t>
       </w:r>
       <w:r>
-        <w:t xml:space="preserve">. In this experiment, a modified form of this equation presented in Evans &amp; Von Caemmerer</w:t>
+        <w:t xml:space="preserve">. In this experiment, a modified form of this equation presented in Evans &amp; von Caemmerer</w:t>
       </w:r>
       <w:r>
         <w:t xml:space="preserve"> </w:t>
@@ -11866,7 +11836,7 @@
         <w:t xml:space="preserve"> </w:t>
       </w:r>
       <w:r>
-        <w:t xml:space="preserve">to be consistent with Evans &amp; Von Caemmerer</w:t>
+        <w:t xml:space="preserve">to be consistent with Evans &amp; von Caemmerer</w:t>
       </w:r>
       <w:r>
         <w:t xml:space="preserve"> </w:t>
@@ -18826,7 +18796,7 @@
     </w:lvl>
   </w:abstractNum>
   <w:abstractNum w:abstractNumId="990">
-    <w:nsid w:val="5943dafa"/>
+    <w:nsid w:val="fb5c4498"/>
     <w:multiLevelType w:val="multilevel"/>
     <w:lvl w:ilvl="0">
       <w:numFmt w:val="bullet"/>
@@ -18907,7 +18877,7 @@
     </w:lvl>
   </w:abstractNum>
   <w:abstractNum w:abstractNumId="991">
-    <w:nsid w:val="25925fa6"/>
+    <w:nsid w:val="addf40ee"/>
     <w:multiLevelType w:val="multilevel"/>
     <w:lvl w:ilvl="0">
       <w:numFmt w:val="bullet"/>

</xml_diff>

<commit_message>
Final round of edits everywhere
</commit_message>
<xml_diff>
--- a/gm_newphyt/manuscript_gmes.docx
+++ b/gm_newphyt/manuscript_gmes.docx
@@ -97,7 +97,7 @@
         <w:t xml:space="preserve"> </w:t>
       </w:r>
       <w:r>
-        <w:t xml:space="preserve">sunflecks.</w:t>
+        <w:t xml:space="preserve">sunflecks</w:t>
       </w:r>
     </w:p>
     <w:p>
@@ -449,7 +449,7 @@
         <w:t xml:space="preserve">m</w:t>
       </w:r>
       <w:r>
-        <w:t xml:space="preserve">, leaf nitrogen and photosynthetic biochemical parameters (</w:t>
+        <w:t xml:space="preserve">, leaf nitrogen and photosynthetic capacity (</w:t>
       </w:r>
       <w:r>
         <w:rPr>
@@ -548,7 +548,7 @@
         <w:t xml:space="preserve"> </w:t>
       </w:r>
       <w:r>
-        <w:t xml:space="preserve">increased, leading to increases in</w:t>
+        <w:t xml:space="preserve">increased, and</w:t>
       </w:r>
       <w:r>
         <w:t xml:space="preserve"> </w:t>
@@ -569,7 +569,7 @@
         <w:t xml:space="preserve"> </w:t>
       </w:r>
       <w:r>
-        <w:t xml:space="preserve">greater than sun leaves.</w:t>
+        <w:t xml:space="preserve">increased to values greater than sun leaves.</w:t>
       </w:r>
     </w:p>
     <w:p>
@@ -581,7 +581,7 @@
         </w:numPr>
       </w:pPr>
       <w:r>
-        <w:t xml:space="preserve">Here we show that dynamic physiological responses of shade leaves to altered light environments have important implications for up-scaling leaf level measurements and predicting whole canopy carbon gain. Despite exhibiting reduced photosynthetic biochemical capacity, the rapid up-regulation of</w:t>
+        <w:t xml:space="preserve">Here we show that dynamic physiological responses of shade leaves to altered light environments have implications for up-scaling leaf level measurements and predicting whole canopy carbon gain. Despite exhibiting reduced photosynthetic capacity, the rapid up-regulation of</w:t>
       </w:r>
       <w:r>
         <w:t xml:space="preserve"> </w:t>
@@ -602,7 +602,7 @@
         <w:t xml:space="preserve"> </w:t>
       </w:r>
       <w:r>
-        <w:t xml:space="preserve">with increased light enables shade leaves to respond quickly to sunflecks, possibly representing a new mechanism underpinning leaf gas exchange responses to light.</w:t>
+        <w:t xml:space="preserve">with increased light enables shade leaves to respond quickly to sunflecks.</w:t>
       </w:r>
     </w:p>
     <w:p>
@@ -1221,40 +1221,7 @@
         <w:t xml:space="preserve">(Niinemets, 2007)</w:t>
       </w:r>
       <w:r>
-        <w:t xml:space="preserve">, if</w:t>
-      </w:r>
-      <w:r>
-        <w:t xml:space="preserve"> </w:t>
-      </w:r>
-      <w:r>
-        <w:rPr>
-          <w:i/>
-        </w:rPr>
-        <w:t xml:space="preserve">g</w:t>
-      </w:r>
-      <w:r>
-        <w:rPr>
-          <w:vertAlign w:val="subscript"/>
-        </w:rPr>
-        <w:t xml:space="preserve">m</w:t>
-      </w:r>
-      <w:r>
-        <w:t xml:space="preserve"> </w:t>
-      </w:r>
-      <w:r>
-        <w:t xml:space="preserve">constrains CO</w:t>
-      </w:r>
-      <w:r>
-        <w:rPr>
-          <w:vertAlign w:val="subscript"/>
-        </w:rPr>
-        <w:t xml:space="preserve">2</w:t>
-      </w:r>
-      <w:r>
-        <w:t xml:space="preserve"> </w:t>
-      </w:r>
-      <w:r>
-        <w:t xml:space="preserve">supply to the chloroplast. Part of the variation in photosynthetic capacity between sun and shade leaves may arise from differences in</w:t>
+        <w:t xml:space="preserve">. Part of the variation in photosynthetic capacity between sun and shade leaves may arise from differences in</w:t>
       </w:r>
       <w:r>
         <w:t xml:space="preserve"> </w:t>
@@ -1523,7 +1490,7 @@
         <w:t xml:space="preserve">, 2005)</w:t>
       </w:r>
       <w:r>
-        <w:t xml:space="preserve">. The utilization of sunflecks in shade leaves is first limited by delayed responses of stomata opening, which may take minutes, effectively limiting the maximum assimilation rate that can be achieved</w:t>
+        <w:t xml:space="preserve">. The utilization of sunflecks in shade leaves is initially limited by delayed responses of stomata opening, which may take minutes, limiting the assimilation rate that can be achieved</w:t>
       </w:r>
       <w:r>
         <w:t xml:space="preserve"> </w:t>
@@ -1736,7 +1703,7 @@
         <w:t xml:space="preserve"> </w:t>
       </w:r>
       <w:r>
-        <w:t xml:space="preserve">are also unlikely to adjust during transient fluctuations in light. The physiological behaviour of shade leaves to maximize C gain must be assessed as both a degree of acclimation to local irradiance of the growth environment and as a potential response to transitory light availability.</w:t>
+        <w:t xml:space="preserve">are unlikely to adjust during transient fluctuations in light. The physiological behaviour of shade leaves to maximize C gain must be assessed as both a degree of acclimation to local irradiance of the growth environment and as a potential response to transitory light availability.</w:t>
       </w:r>
     </w:p>
     <w:p>
@@ -1747,7 +1714,7 @@
         <w:br w:type="textWrapping"/>
       </w:r>
       <w:r>
-        <w:t xml:space="preserve">Climate warming may also affect the physiological behaviour of leaves within a canopy. This is because leaves can be exposed to different heat, water and high light stresses as temperature and vapour pressure deficit (VPD) vary with canopy light availability</w:t>
+        <w:t xml:space="preserve">Climate warming may also affect the physiological behaviour of leaves within a canopy. Leaves are exposed to different heat, water and high light stresses as temperature and vapour pressure deficit (VPD) vary with canopy light availability</w:t>
       </w:r>
       <w:r>
         <w:t xml:space="preserve"> </w:t>
@@ -1921,7 +1888,7 @@
         <w:t xml:space="preserve">, 2002)</w:t>
       </w:r>
       <w:r>
-        <w:t xml:space="preserve">. How these parameters are differentially affected by warming may impact constraints of N distribution and leaf photosynthetic capacity across light gradients. The impacts of warming on plant physiological processes are vast, yet differentiating their impacts on leaf physiology within a canopy will be essential to evaluate whole tree responses to a changing climate.</w:t>
+        <w:t xml:space="preserve">. How these parameters are differentially affected by warming may impact constraints of N distribution and leaf photosynthetic capacity across light gradients. The impacts of warming on plant physiological processes are diverse, yet differentiating their impacts on leaf physiology within a canopy will be essential to evaluate whole tree responses to a changing climate.</w:t>
       </w:r>
     </w:p>
     <w:p>
@@ -1947,7 +1914,7 @@
         <w:t xml:space="preserve"> </w:t>
       </w:r>
       <w:r>
-        <w:t xml:space="preserve">trees, planted in naturally sunlit climate controlled whole-tree chambers with ambient and elevated temperature (ambient +3°C) treatments, to test whether the distribution of N and water supply capacity via leaf-specific hydraulic conductance and leaf physiological behaviour result in higher photosynthetic capacity in sun leaves compared to shade leaves. We further aimed to quantify the contraints on</w:t>
+        <w:t xml:space="preserve">trees, planted in naturally sunlit climate controlled whole-tree chambers with ambient and elevated temperature (ambient +3°C) treatments, to test whether the distribution of N, water supply capacity and leaf physiological traits result in higher photosynthetic capacity in sun leaves compared to shade leaves. We further aimed to quantify the constraints on</w:t>
       </w:r>
       <w:r>
         <w:t xml:space="preserve"> </w:t>
@@ -2061,7 +2028,7 @@
         <w:t xml:space="preserve"> </w:t>
       </w:r>
       <w:r>
-        <w:t xml:space="preserve">to values lower than that attained by sun leaves in similar conditions. We further predicted that climate warming would decrease</w:t>
+        <w:t xml:space="preserve">in shade leaves, but reach values lower than that attained by sun leaves in similar conditions. We further predicted that climate warming would decrease</w:t>
       </w:r>
       <w:r>
         <w:t xml:space="preserve"> </w:t>
@@ -2082,7 +2049,7 @@
         <w:t xml:space="preserve"> </w:t>
       </w:r>
       <w:r>
-        <w:t xml:space="preserve">and leaf C gain in sun leaves more so than shade leaves during summer months, as increased evaporation demand from higher temperatures and irradiance lead to stomatal closure.</w:t>
+        <w:t xml:space="preserve">and leaf C gain in sun leaves more so than shade leaves during summer months, as increased evaporative demand from higher temperatures and irradiance lead to stomatal closure.</w:t>
       </w:r>
     </w:p>
     <w:p>
@@ -2253,19 +2220,7 @@
         <w:br w:type="textWrapping"/>
       </w:r>
       <w:r>
-        <w:t xml:space="preserve">Leaf gas exchange measurements were initiated in October 2013 when trees had both ample height growth and canopy development for realistic canopy light gradients to be measured. At this point, trees under AT treatment had a mean diameter of 28.2±1.1 mm</w:t>
-      </w:r>
-      <w:r>
-        <w:t xml:space="preserve"> </w:t>
-      </w:r>
-      <w:r>
-        <w:rPr>
-          <w:b/>
-        </w:rPr>
-        <w:t xml:space="preserve">SD, SE or CI?</w:t>
-      </w:r>
-      <w:r>
-        <w:t xml:space="preserve">, height of 348±15.1 cm and an leaf area of 3.9±0.1 m</w:t>
+        <w:t xml:space="preserve">Leaf gas exchange measurements were initiated in October 2013 when trees had both ample height growth and canopy development for realistic canopy light gradients to be measured. At this point, trees under AT treatment had a mean stem diameter (measured at 65cm from the stem base) of 28.2±1.1 mm (SE), height of 348±15.1 cm and a total leaf area of 3.9±0.1 m</w:t>
       </w:r>
       <w:r>
         <w:rPr>
@@ -2511,49 +2466,7 @@
         <w:t xml:space="preserve">2</w:t>
       </w:r>
       <w:r>
-        <w:t xml:space="preserve">) in order to correct for gain drift of the TDL on each measurement cycle. Photosynthesis,</w:t>
-      </w:r>
-      <w:r>
-        <w:t xml:space="preserve"> </w:t>
-      </w:r>
-      <w:r>
-        <w:rPr>
-          <w:i/>
-        </w:rPr>
-        <w:t xml:space="preserve">g</w:t>
-      </w:r>
-      <w:r>
-        <w:rPr>
-          <w:vertAlign w:val="subscript"/>
-        </w:rPr>
-        <w:t xml:space="preserve">s</w:t>
-      </w:r>
-      <w:r>
-        <w:t xml:space="preserve">, transpiration, VPD and intercellular [CO</w:t>
-      </w:r>
-      <w:r>
-        <w:rPr>
-          <w:vertAlign w:val="subscript"/>
-        </w:rPr>
-        <w:t xml:space="preserve">2</w:t>
-      </w:r>
-      <w:r>
-        <w:t xml:space="preserve">] (</w:t>
-      </w:r>
-      <w:r>
-        <w:rPr>
-          <w:i/>
-        </w:rPr>
-        <w:t xml:space="preserve">C</w:t>
-      </w:r>
-      <w:r>
-        <w:rPr>
-          <w:vertAlign w:val="subscript"/>
-        </w:rPr>
-        <w:t xml:space="preserve">i</w:t>
-      </w:r>
-      <w:r>
-        <w:t xml:space="preserve">) were auto-logged every 15 s for each gas exchange system over the 12 min interval.</w:t>
+        <w:t xml:space="preserve">) in order to correct for gain drift of the TDL on each measurement cycle. All gas exchange variables were auto-logged every 15 s for each gas exchange system over the 12 min interval.</w:t>
       </w:r>
     </w:p>
     <w:p>
@@ -3280,7 +3193,7 @@
         <w:t xml:space="preserve">i</w:t>
       </w:r>
       <w:r>
-        <w:t xml:space="preserve">) curves were measured at 25 °C for one sun and shade leaf for each WTC, sampling in February 2014 when all tress were well-watered in each temperature treatment (</w:t>
+        <w:t xml:space="preserve">) curves were measured for one sun and shade leaf for each WTC in February 2014, when all trees were well-watered in each temperature treatment (</w:t>
       </w:r>
       <w:r>
         <w:rPr>
@@ -3373,7 +3286,22 @@
         <w:t xml:space="preserve"> </w:t>
       </w:r>
       <w:r>
-        <w:t xml:space="preserve">at 25 °C at saturating light (1800</w:t>
+        <w:t xml:space="preserve">with leaf temperature (</w:t>
+      </w:r>
+      <w:r>
+        <w:rPr>
+          <w:i/>
+        </w:rPr>
+        <w:t xml:space="preserve">T</w:t>
+      </w:r>
+      <w:r>
+        <w:rPr>
+          <w:vertAlign w:val="subscript"/>
+        </w:rPr>
+        <w:t xml:space="preserve">leaf</w:t>
+      </w:r>
+      <w:r>
+        <w:t xml:space="preserve">) held constant at 25 °C, and saturating PPFD (1800</w:t>
       </w:r>
       <w:r>
         <w:t xml:space="preserve"> </w:t>
@@ -3445,28 +3373,16 @@
         <w:t xml:space="preserve">cmax</w:t>
       </w:r>
       <w:r>
-        <w:t xml:space="preserve">, were quantified using the photosynthesis model of</w:t>
-      </w:r>
-      <w:r>
-        <w:t xml:space="preserve"> </w:t>
-      </w:r>
-      <w:r>
-        <w:t xml:space="preserve">(Farquhar</w:t>
-      </w:r>
-      <w:r>
-        <w:t xml:space="preserve"> </w:t>
-      </w:r>
-      <w:r>
-        <w:rPr>
-          <w:i/>
-        </w:rPr>
-        <w:t xml:space="preserve">et al.</w:t>
-      </w:r>
-      <w:r>
-        <w:t xml:space="preserve">, 1980)</w:t>
-      </w:r>
-      <w:r>
-        <w:t xml:space="preserve">. We used the 'fitaci' function in the 'plantecophys' package in R, see</w:t>
+        <w:t xml:space="preserve">, were quantified using the photosynthesis model of Farquhar et al.</w:t>
+      </w:r>
+      <w:r>
+        <w:t xml:space="preserve"> </w:t>
+      </w:r>
+      <w:r>
+        <w:t xml:space="preserve">(1980)</w:t>
+      </w:r>
+      <w:r>
+        <w:t xml:space="preserve">. We used the 'fitaci' function in the 'plantecophys' package in R, see Duursma</w:t>
       </w:r>
       <w:r>
         <w:t xml:space="preserve"> </w:t>
@@ -3478,7 +3394,7 @@
         <w:t xml:space="preserve"> </w:t>
       </w:r>
       <w:r>
-        <w:t xml:space="preserve">for detailed description of the fitting methods. This package uses non-linear regression to estimate</w:t>
+        <w:t xml:space="preserve">for detailed description of the fitting methods. This method uses non-linear regression to estimate</w:t>
       </w:r>
       <w:r>
         <w:t xml:space="preserve"> </w:t>
@@ -3613,7 +3529,25 @@
         <w:t xml:space="preserve">cmax</w:t>
       </w:r>
       <w:r>
-        <w:t xml:space="preserve">, which effectively include a mesophyll conductance component. When fitting the A-Ci curves, we calculated</w:t>
+        <w:t xml:space="preserve">, which effectively include a mesophyll conductance component. When fitting the A-</w:t>
+      </w:r>
+      <w:r>
+        <w:rPr>
+          <w:i/>
+        </w:rPr>
+        <w:t xml:space="preserve">C</w:t>
+      </w:r>
+      <w:r>
+        <w:rPr>
+          <w:vertAlign w:val="subscript"/>
+        </w:rPr>
+        <w:t xml:space="preserve">i</w:t>
+      </w:r>
+      <w:r>
+        <w:t xml:space="preserve"> </w:t>
+      </w:r>
+      <w:r>
+        <w:t xml:space="preserve">curves, we calculated</w:t>
       </w:r>
       <w:r>
         <w:t xml:space="preserve"> </w:t>
@@ -3692,7 +3626,7 @@
         <w:t xml:space="preserve">m</w:t>
       </w:r>
       <w:r>
-        <w:t xml:space="preserve">) was estimated from</w:t>
+        <w:t xml:space="preserve">) was estimated from Medlyn et al.</w:t>
       </w:r>
       <w:r>
         <w:t xml:space="preserve"> </w:t>
@@ -3816,10 +3750,10 @@
       <w:pPr>
         <w:pStyle w:val="Heading2"/>
       </w:pPr>
-      <w:bookmarkStart w:id="29" w:name="leaf-chemistry-and-hydraulic-parameters"/>
+      <w:bookmarkStart w:id="29" w:name="leaf-nitrogen-and-hydraulic-conductance"/>
       <w:bookmarkEnd w:id="29"/>
       <w:r>
-        <w:t xml:space="preserve">Leaf chemistry and hydraulic parameters</w:t>
+        <w:t xml:space="preserve">Leaf nitrogen and hydraulic conductance</w:t>
       </w:r>
     </w:p>
     <w:p>
@@ -4321,7 +4255,7 @@
         <w:t xml:space="preserve"> </w:t>
       </w:r>
       <w:r>
-        <w:t xml:space="preserve">indicate that transpiration is comparatively costly in C terms and reflecting conservative water use (increaed water-use efficiency), whereas large values imply a lower C cost and decreased water-use efficiency</w:t>
+        <w:t xml:space="preserve">indicate that transpiration is comparatively costly in C terms and reflecting conservative water use (increased water-use efficiency), whereas large values imply a lower C cost and decreased water-use efficiency</w:t>
       </w:r>
       <w:r>
         <w:t xml:space="preserve"> </w:t>
@@ -4360,19 +4294,7 @@
         <w:pStyle w:val="FirstParagraph"/>
       </w:pPr>
       <w:r>
-        <w:t xml:space="preserve">Differences in respones of dependent variables to either the warming treatment or leaf type were analysed with linear mixed-effects models with WTC as a random effect, and leaf type (sun, shade or shade in the sun) and warming treatment as fixed effects</w:t>
-      </w:r>
-      <w:r>
-        <w:t xml:space="preserve"> </w:t>
-      </w:r>
-      <w:r>
-        <w:rPr>
-          <w:b/>
-        </w:rPr>
-        <w:t xml:space="preserve">(and the interaction??)</w:t>
-      </w:r>
-      <w:r>
-        <w:t xml:space="preserve">. Explained variance (R</w:t>
+        <w:t xml:space="preserve">Differences in responses of dependent variables to either the warming treatment or leaf type were analysed with linear mixed-effects models with WTC as a random effect, and leaf type (sun, shade or shade in the sun) and warming treatment, and the interaction as fixed effects. The interaction was never significant, so we only report results of the tests of the main effects. Explained variance (R</w:t>
       </w:r>
       <w:r>
         <w:rPr>
@@ -4381,7 +4303,7 @@
         <w:t xml:space="preserve">2</w:t>
       </w:r>
       <w:r>
-        <w:t xml:space="preserve">) of mixed models were computed as in Nakagawa &amp; Schielzeth</w:t>
+        <w:t xml:space="preserve">) of mixed models was computed as in Nakagawa &amp; Schielzeth</w:t>
       </w:r>
       <w:r>
         <w:t xml:space="preserve"> </w:t>
@@ -4414,7 +4336,7 @@
         <w:t xml:space="preserve"> </w:t>
       </w:r>
       <w:r>
-        <w:t xml:space="preserve">by both fixed and random factors. Confidence intervals (95 %) of mixed effect linear models were generated using bootstrapping methods with 999 simulations, using the bootMer function in the 'lme4' package</w:t>
+        <w:t xml:space="preserve">by both fixed and random factors. Confidence intervals (95 %) of linear mixed-effects models were generated using bootstrapping methods with 999 simulations, using the 'bootMer' function in the 'lme4' package</w:t>
       </w:r>
       <w:r>
         <w:t xml:space="preserve"> </w:t>
@@ -4459,7 +4381,28 @@
         <w:t xml:space="preserve"> </w:t>
       </w:r>
       <w:r>
-        <w:t xml:space="preserve">of 0.05. All analyses were performed with R 3.3.0</w:t>
+        <w:t xml:space="preserve">of 0.05. For multiple post-hoc comparisons, we used Tukey pairwise comparison tests with the 'multcomp' package</w:t>
+      </w:r>
+      <w:r>
+        <w:t xml:space="preserve"> </w:t>
+      </w:r>
+      <w:r>
+        <w:t xml:space="preserve">(Hothorn</w:t>
+      </w:r>
+      <w:r>
+        <w:t xml:space="preserve"> </w:t>
+      </w:r>
+      <w:r>
+        <w:rPr>
+          <w:i/>
+        </w:rPr>
+        <w:t xml:space="preserve">et al.</w:t>
+      </w:r>
+      <w:r>
+        <w:t xml:space="preserve">, 2008)</w:t>
+      </w:r>
+      <w:r>
+        <w:t xml:space="preserve">. In all results, we report the mean ± one standard error for the mean (SE). All analyses were performed with R 3.3.0</w:t>
       </w:r>
       <w:r>
         <w:t xml:space="preserve"> </w:t>
@@ -4559,7 +4502,25 @@
         </m:sSub>
       </m:oMath>
       <w:r>
-        <w:t xml:space="preserve">, Table 1) nor transpiration rates (E, Table 2) differed between leaf types. Leaf</w:t>
+        <w:t xml:space="preserve">, Table 1) nor transpiration rates (</w:t>
+      </w:r>
+      <w:r>
+        <w:rPr>
+          <w:i/>
+        </w:rPr>
+        <w:t xml:space="preserve">E</w:t>
+      </w:r>
+      <w:r>
+        <w:rPr>
+          <w:vertAlign w:val="subscript"/>
+        </w:rPr>
+        <w:t xml:space="preserve">L</w:t>
+      </w:r>
+      <w:r>
+        <w:t xml:space="preserve"> </w:t>
+      </w:r>
+      <w:r>
+        <w:t xml:space="preserve">, Table 2) differed between leaf types. Leaf</w:t>
       </w:r>
       <w:r>
         <w:t xml:space="preserve"> </w:t>
@@ -4580,22 +4541,7 @@
         <w:t xml:space="preserve"> </w:t>
       </w:r>
       <w:r>
-        <w:t xml:space="preserve">was approximately 20% higher in sun leaves compared to shade leaves (Table 1). Leaf mass per area (LMA) was not different between leaf types (Table 1). No effect of the warming treatment</w:t>
-      </w:r>
-      <w:r>
-        <w:t xml:space="preserve"> </w:t>
-      </w:r>
-      <w:r>
-        <w:rPr>
-          <w:b/>
-        </w:rPr>
-        <w:t xml:space="preserve">was interaction tested??</w:t>
-      </w:r>
-      <w:r>
-        <w:t xml:space="preserve"> </w:t>
-      </w:r>
-      <w:r>
-        <w:t xml:space="preserve">was detected with PPFD,</w:t>
+        <w:t xml:space="preserve">was approximately 20% higher in sun leaves compared to shade leaves (Table 1). Leaf mass per area (LMA) was not different between leaf types (Table 1). No effect of the warming treatment was detected on PPFD,</w:t>
       </w:r>
       <w:r>
         <w:t xml:space="preserve"> </w:t>
@@ -5292,7 +5238,13 @@
         <w:t xml:space="preserve">i</w:t>
       </w:r>
       <w:r>
-        <w:t xml:space="preserve">/C</w:t>
+        <w:t xml:space="preserve">/</w:t>
+      </w:r>
+      <w:r>
+        <w:rPr>
+          <w:i/>
+        </w:rPr>
+        <w:t xml:space="preserve">C</w:t>
       </w:r>
       <w:r>
         <w:rPr>
@@ -5551,7 +5503,7 @@
         <w:t xml:space="preserve"> </w:t>
       </w:r>
       <w:r>
-        <w:t xml:space="preserve">for all leaves, with similar intercepts but different slopes between leaf type and light treatment (P = 0.0186). The large increases in</w:t>
+        <w:t xml:space="preserve">for all leaves, with similar intercepts but different slopes between leaf type and light treatment (P = 0.019). The large increases in</w:t>
       </w:r>
       <w:r>
         <w:t xml:space="preserve"> </w:t>
@@ -5614,7 +5566,7 @@
         <w:t xml:space="preserve"> </w:t>
       </w:r>
       <w:r>
-        <w:t xml:space="preserve">were detected with the warming treatment within leaf types. Mesophyll conductance did not vary across measurements campaigns within leaf types and light treatments (Figure S3b), but a weak negative relationship with increasing leaf temperature was detected with sun and shade leaves under their local light environment (P = 0.001 &amp; 0.04, respectively).</w:t>
+        <w:t xml:space="preserve">were detected with the warming treatment within leaf types. Mesophyll conductance did not vary across measurements campaigns within leaf types and light treatments (Figure S3b), but a weak negative relationship with increasing leaf temperature was detected with sun and shade leaves under their local light environment (P = 0.001 for sun leaves, P = 0.04 for shade leaves).</w:t>
       </w:r>
     </w:p>
     <w:p>
@@ -5827,7 +5779,7 @@
         <w:t xml:space="preserve">(Von Caemmerer &amp; Evans, 2014)</w:t>
       </w:r>
       <w:r>
-        <w:t xml:space="preserve">. This drawdown was similar between sun and shade leaves measured at their local light and temperature environment and increased marginally in shade leaves at high light (Figure 7c). This was the result of the proportional relationship between</w:t>
+        <w:t xml:space="preserve">. This drawdown was similar between sun and shade leaves measured at their local light and temperature environment and increased marginally in shade leaves at high light (Figure 7c). This result demonstrates the approximately proportional relationship between</w:t>
       </w:r>
       <w:r>
         <w:t xml:space="preserve"> </w:t>
@@ -5881,7 +5833,16 @@
         <w:t xml:space="preserve"> </w:t>
       </w:r>
       <w:r>
-        <w:t xml:space="preserve">drawdown from C</w:t>
+        <w:t xml:space="preserve">drawdown from</w:t>
+      </w:r>
+      <w:r>
+        <w:t xml:space="preserve"> </w:t>
+      </w:r>
+      <w:r>
+        <w:rPr>
+          <w:i/>
+        </w:rPr>
+        <w:t xml:space="preserve">C</w:t>
       </w:r>
       <w:r>
         <w:rPr>
@@ -6010,7 +5971,7 @@
         <w:t xml:space="preserve"> </w:t>
       </w:r>
       <w:r>
-        <w:t xml:space="preserve">are limited by their local light environment, however, shade leaves increased rates of leaf C gain exceeding sun leaves when light availability increased. Although shade leaves in lower light environments exhibited relatively high</w:t>
+        <w:t xml:space="preserve">is limited by the local light environment, however, shade leaves increased rates of leaf C gain exceeding sun leaves when light availability increased. Although shade leaves in lower light environments exhibited relatively high</w:t>
       </w:r>
       <w:r>
         <w:t xml:space="preserve"> </w:t>
@@ -6049,7 +6010,7 @@
         <w:t xml:space="preserve">i</w:t>
       </w:r>
       <w:r>
-        <w:t xml:space="preserve">, it was concomitant increases in</w:t>
+        <w:t xml:space="preserve">, the increases in</w:t>
       </w:r>
       <w:r>
         <w:t xml:space="preserve"> </w:t>
@@ -6070,7 +6031,7 @@
         <w:t xml:space="preserve"> </w:t>
       </w:r>
       <w:r>
-        <w:t xml:space="preserve">under periods of high light availability that enabled up-regulation of</w:t>
+        <w:t xml:space="preserve">under periods of high light availability enabled the up-regulation of</w:t>
       </w:r>
       <w:r>
         <w:t xml:space="preserve"> </w:t>
@@ -6088,7 +6049,7 @@
         <w:t xml:space="preserve">n</w:t>
       </w:r>
       <w:r>
-        <w:t xml:space="preserve">. Although we know shade leaves experience transient periods of sun and shade</w:t>
+        <w:t xml:space="preserve">. Although it is well-known that shade leaves experience transient periods of sun and shade</w:t>
       </w:r>
       <w:r>
         <w:t xml:space="preserve"> </w:t>
@@ -6109,7 +6070,7 @@
         <w:t xml:space="preserve"> </w:t>
       </w:r>
       <w:r>
-        <w:t xml:space="preserve">conductance pathway should be accounted for when testing optimizations of canopy C uptake and water use in future studies. Additionally, with measurements recorded across a large natural range of air temperatures only minimal effects a +3 °C warming treatment were detected on leaf physiology, owing to temperature acclimation</w:t>
+        <w:t xml:space="preserve">conductance pathway should be accounted for when testing optimizations of canopy C uptake and water use in future studies. Additionally, with measurements recorded across a large natural range of air temperatures only minimal effects a +3 °C warming treatment were detected on leaf physiology, consistent with temperature acclimation demonstrated in this experiment</w:t>
       </w:r>
       <w:r>
         <w:t xml:space="preserve"> </w:t>
@@ -6169,7 +6130,7 @@
         <w:t xml:space="preserve"> </w:t>
       </w:r>
       <w:r>
-        <w:t xml:space="preserve">constrains</w:t>
+        <w:t xml:space="preserve">along canopy gradients constrains</w:t>
       </w:r>
       <w:r>
         <w:t xml:space="preserve"> </w:t>
@@ -6274,7 +6235,7 @@
         <w:t xml:space="preserve">a</w:t>
       </w:r>
       <w:r>
-        <w:t xml:space="preserve">, both measures of photosynthetic capacity and</w:t>
+        <w:t xml:space="preserve">, both measures of photosynthetic capacity, and</w:t>
       </w:r>
       <w:r>
         <w:t xml:space="preserve"> </w:t>
@@ -6671,7 +6632,28 @@
         <w:br w:type="textWrapping"/>
       </w:r>
       <w:r>
-        <w:t xml:space="preserve">The observed pattern of inefficient water use in shade leaves leads to the rejection of the hypothesis that</w:t>
+        <w:t xml:space="preserve">In sun leaves,</w:t>
+      </w:r>
+      <w:r>
+        <w:t xml:space="preserve"> </w:t>
+      </w:r>
+      <w:r>
+        <w:rPr>
+          <w:i/>
+        </w:rPr>
+        <w:t xml:space="preserve">A</w:t>
+      </w:r>
+      <w:r>
+        <w:rPr>
+          <w:vertAlign w:val="subscript"/>
+        </w:rPr>
+        <w:t xml:space="preserve">n</w:t>
+      </w:r>
+      <w:r>
+        <w:t xml:space="preserve"> </w:t>
+      </w:r>
+      <w:r>
+        <w:t xml:space="preserve">and</w:t>
       </w:r>
       <w:r>
         <w:t xml:space="preserve"> </w:t>
@@ -6692,70 +6674,7 @@
         <w:t xml:space="preserve"> </w:t>
       </w:r>
       <w:r>
-        <w:t xml:space="preserve">and</w:t>
-      </w:r>
-      <w:r>
-        <w:t xml:space="preserve"> </w:t>
-      </w:r>
-      <w:r>
-        <w:rPr>
-          <w:i/>
-        </w:rPr>
-        <w:t xml:space="preserve">A</w:t>
-      </w:r>
-      <w:r>
-        <w:rPr>
-          <w:vertAlign w:val="subscript"/>
-        </w:rPr>
-        <w:t xml:space="preserve">n</w:t>
-      </w:r>
-      <w:r>
-        <w:t xml:space="preserve"> </w:t>
-      </w:r>
-      <w:r>
-        <w:t xml:space="preserve">are proportional across sun and shade leaves. In sun leaves,</w:t>
-      </w:r>
-      <w:r>
-        <w:t xml:space="preserve"> </w:t>
-      </w:r>
-      <w:r>
-        <w:rPr>
-          <w:i/>
-        </w:rPr>
-        <w:t xml:space="preserve">A</w:t>
-      </w:r>
-      <w:r>
-        <w:rPr>
-          <w:vertAlign w:val="subscript"/>
-        </w:rPr>
-        <w:t xml:space="preserve">n</w:t>
-      </w:r>
-      <w:r>
-        <w:t xml:space="preserve"> </w:t>
-      </w:r>
-      <w:r>
-        <w:t xml:space="preserve">and</w:t>
-      </w:r>
-      <w:r>
-        <w:t xml:space="preserve"> </w:t>
-      </w:r>
-      <w:r>
-        <w:rPr>
-          <w:i/>
-        </w:rPr>
-        <w:t xml:space="preserve">g</w:t>
-      </w:r>
-      <w:r>
-        <w:rPr>
-          <w:vertAlign w:val="subscript"/>
-        </w:rPr>
-        <w:t xml:space="preserve">s</w:t>
-      </w:r>
-      <w:r>
-        <w:t xml:space="preserve"> </w:t>
-      </w:r>
-      <w:r>
-        <w:t xml:space="preserve">were strongly correlated, exhibiting behaviour broadly consistent with optimal stomatal theory. However, lower rates of</w:t>
+        <w:t xml:space="preserve">were strongly correlated, exhibiting behaviour broadly consistent with optimal stomatal theory (Fig. 5). However, lower rates of</w:t>
       </w:r>
       <w:r>
         <w:t xml:space="preserve"> </w:t>
@@ -6940,7 +6859,7 @@
         <w:t xml:space="preserve"> </w:t>
       </w:r>
       <w:r>
-        <w:t xml:space="preserve">to values equal or even outperforming sun leaves when subjected to a brief period of identical high-light intensity. Transpiration-induced cooling in shade leaves, by keeping stomata open, has also been suggested as an effective strategy to reduce sunfleck-induced rapid increases in leaf temperature</w:t>
+        <w:t xml:space="preserve">to values equal or even outperforming sun leaves when subjected to a brief period of identical high-light intensity. Transpiration-induced cooling in shade leaves, by keeping stomata open, has also been suggested as an effective strategy to reduce sunfleck-induced rapid increase in leaf temperature</w:t>
       </w:r>
       <w:r>
         <w:t xml:space="preserve"> </w:t>
@@ -6961,7 +6880,7 @@
         <w:t xml:space="preserve">, 2013)</w:t>
       </w:r>
       <w:r>
-        <w:t xml:space="preserve">, which have been shown to inhibit C gain</w:t>
+        <w:t xml:space="preserve">, which has been shown to inhibit C gain</w:t>
       </w:r>
       <w:r>
         <w:t xml:space="preserve"> </w:t>
@@ -7400,7 +7319,28 @@
         <w:t xml:space="preserve">(Way &amp; Pearcy, 2012)</w:t>
       </w:r>
       <w:r>
-        <w:t xml:space="preserve">. If the valuation of sunflecks as a C resource is large enough, then costs of sub-optimal stomatal behaviour could be offset over the leaf lifespan or across the entire canopy when considering both sun and shade leaf types. For example, the potential C gain in leaves where sunflecks constitute a large proportion of total daily PFFD may be large enough to accommodate the cost of increased water use in the shade. However, accounting for the heterogeneous nature of light within a canopy remains a current challenge for empirical and modelling studies. Thus, models which predict leaf photosynthesis from N distribution within a canopy will be incomplete unless inclusion of canopy light extinction and the integration of sunflecks on shade leaves are included</w:t>
+        <w:t xml:space="preserve">. If the valuation of sunflecks as a C resource is large enough, then costs of sub-optimal stomatal behaviour could be offset over the leaf lifespan or across the entire canopy when considering both sun and shade leaf types</w:t>
+      </w:r>
+      <w:r>
+        <w:t xml:space="preserve"> </w:t>
+      </w:r>
+      <w:r>
+        <w:t xml:space="preserve">(Vico</w:t>
+      </w:r>
+      <w:r>
+        <w:t xml:space="preserve"> </w:t>
+      </w:r>
+      <w:r>
+        <w:rPr>
+          <w:i/>
+        </w:rPr>
+        <w:t xml:space="preserve">et al.</w:t>
+      </w:r>
+      <w:r>
+        <w:t xml:space="preserve">, 2011)</w:t>
+      </w:r>
+      <w:r>
+        <w:t xml:space="preserve">. For example, the potential C gain in leaves where sunflecks constitute a large proportion of total daily PFFD may be large enough to accommodate the cost of increased water use in the shade. However, accounting for the heterogeneous nature of light within a canopy remains a current challenge for empirical and modelling studies. Thus, models which predict leaf photosynthesis from N distribution within a canopy will be incomplete unless inclusion of canopy light extinction and the integration of sunflecks on shade leaves are included</w:t>
       </w:r>
       <w:r>
         <w:t xml:space="preserve"> </w:t>
@@ -7427,7 +7367,7 @@
         <w:pStyle w:val="FirstParagraph"/>
       </w:pPr>
       <w:r>
-        <w:t xml:space="preserve">Here we show that dynamic physiological responses of shade leaves to altered light environments have important implications for up-scaling leaf level measurements to the canopy. Although resource allocation constrains leaf photosynthetic capacity it is the physiological behaviour of individual leaves that determines C gain. These findings suggest that current theories of leaf optimal behaviour should be extended to include dynamic light environments, which will have important implications for process-based models that predict canopy C gain from rates of leaf photosynthesis. Furthermore, the dynamic nature of</w:t>
+        <w:t xml:space="preserve">Here we show that dynamic physiological responses of shade leaves to altered light environments have important implications for up-scaling leaf level measurements to the canopy. Although resource allocation constrains leaf photosynthetic capacity it is the physiological behaviour of individual leaves that determines C gain. These findings suggest that current theories of leaf optimal behaviour should be extended to include dynamic light environments, which will have implications for process-based models that predict canopy C gain from rates of leaf photosynthesis. Furthermore, the dynamic nature of</w:t>
       </w:r>
       <w:r>
         <w:t xml:space="preserve"> </w:t>
@@ -7487,7 +7427,19 @@
         <w:pStyle w:val="FirstParagraph"/>
       </w:pPr>
       <w:r>
-        <w:t xml:space="preserve">We thank Craig Barton and Burhan Amiji for maintaining the whole-tree chambers experiment and for their outstanding technical assistance. We thank Sune Linder and the Swedish University for Agricultural Science for providing the whole-tree chambers.</w:t>
+        <w:t xml:space="preserve">We thank Craig Barton and Burhan Amiji for maintaining the whole-tree chambers experiment and for their outstanding technical assistance. We thank Sune Linder and the Swedish University for Agricultural Science for providing the whole-tree chambers. The complete dataset can be downloaded from</w:t>
+      </w:r>
+      <w:r>
+        <w:t xml:space="preserve"> </w:t>
+      </w:r>
+      <w:r>
+        <w:rPr>
+          <w:i/>
+        </w:rPr>
+        <w:t xml:space="preserve">link to figshare will be added</w:t>
+      </w:r>
+      <w:r>
+        <w:t xml:space="preserve">.</w:t>
       </w:r>
     </w:p>
     <w:p>
@@ -7619,7 +7571,7 @@
         <w:rPr>
           <w:vertAlign w:val="subscript"/>
         </w:rPr>
-        <w:t xml:space="preserve">l</w:t>
+        <w:t xml:space="preserve">L</w:t>
       </w:r>
       <w:r>
         <w:t xml:space="preserve">, MPa) and leaf-specific hydraulic condctance (</w:t>
@@ -7736,20 +7688,20 @@
     <w:tbl>
       <w:tblPr>
         <w:tblStyle w:val="TableNormal"/>
-        <w:tblW w:type="pct" w:w="4999.999999999999"/>
+        <w:tblW w:type="pct" w:w="5000.000000000001"/>
         <w:tblLook w:firstRow="1"/>
       </w:tblPr>
       <w:tblGrid>
-        <w:gridCol w:w="507"/>
-        <w:gridCol w:w="863"/>
-        <w:gridCol w:w="761"/>
-        <w:gridCol w:w="761"/>
-        <w:gridCol w:w="761"/>
-        <w:gridCol w:w="863"/>
-        <w:gridCol w:w="761"/>
-        <w:gridCol w:w="863"/>
-        <w:gridCol w:w="812"/>
-        <w:gridCol w:w="964"/>
+        <w:gridCol w:w="510"/>
+        <w:gridCol w:w="868"/>
+        <w:gridCol w:w="766"/>
+        <w:gridCol w:w="766"/>
+        <w:gridCol w:w="766"/>
+        <w:gridCol w:w="868"/>
+        <w:gridCol w:w="766"/>
+        <w:gridCol w:w="817"/>
+        <w:gridCol w:w="817"/>
+        <w:gridCol w:w="970"/>
       </w:tblGrid>
       <w:tr>
         <w:trPr>
@@ -7942,7 +7894,7 @@
                 <w:vertAlign w:val="subscript"/>
                 <w:b/>
               </w:rPr>
-              <w:t xml:space="preserve">pre</w:t>
+              <w:t xml:space="preserve">pd</w:t>
             </w:r>
           </w:p>
         </w:tc>
@@ -7969,7 +7921,7 @@
                 <w:vertAlign w:val="subscript"/>
                 <w:b/>
               </w:rPr>
-              <w:t xml:space="preserve">l</w:t>
+              <w:t xml:space="preserve">L</w:t>
             </w:r>
           </w:p>
         </w:tc>
@@ -9973,7 +9925,7 @@
         <w:t xml:space="preserve">Figure 1</w:t>
       </w:r>
       <w:r>
-        <w:t xml:space="preserve">. Environmental conditions during the six measurement campaigns. Bars represent the local light environment for sun and shade leaves during six gas exchange campaigns from October 2013 to April 2014 (as photosynthetic photon flux density, PPFD). Means ± 1 standard error represent PPFD measured with a ceptometer at the height of each selected leaf in the canopy. Points connected by a line represent the mean (± 1 standard error) daily maximum air temperature during each campaign period. Each date represents the starting date for each measurement campaign; each campaign was completed in **how many days???*.</w:t>
+        <w:t xml:space="preserve">. Environmental conditions during the six measurement campaigns. Bars represent the local light environment for sun and shade leaves during six gas exchange campaigns from October 2013 to April 2014 (as photosynthetic photon flux density, PPFD). Means ± 1 standard error represent PPFD measured with a ceptometer at the height of each selected leaf in the canopy. Points connected by a line represent the mean (± 1 standard error) daily maximum air temperature during each campaign period. Each date represents the starting date for each measurement campaign; each campaign was completed in 3 days.</w:t>
       </w:r>
     </w:p>
     <w:p>
@@ -9998,7 +9950,7 @@
         <w:t xml:space="preserve">Figure 2</w:t>
       </w:r>
       <w:r>
-        <w:t xml:space="preserve">. Photosynthetic capacity, photosynthetis rate and leaf nitrogen for sun and shade leaves. (a) A-</w:t>
+        <w:t xml:space="preserve">. Photosynthetic capacity, photosynthesis rate and leaf nitrogen for sun and shade leaves. (a) A-</w:t>
       </w:r>
       <w:r>
         <w:rPr>
@@ -10211,7 +10163,7 @@
         <w:t xml:space="preserve">m</w:t>
       </w:r>
       <w:r>
-        <w:t xml:space="preserve">, panel (b)) for sun leaves and shade leaves in low or high light. Sun leaves were measured at high light, shade leaves were measured at both low and high light. Data are cobined across elevated (ET, triangles) and ambient (ET, circles) temperature treatments, and six measurement campaigns. Lines represent either smoothed regressions from a generalized additive model fit (a) or linear model fits (b), fitted across all data but accounting for random effects (see Methods). Grey areas are 95% confidence intervals for the mean.</w:t>
+        <w:t xml:space="preserve">, panel (b)) for sun leaves and shade leaves in low or high light. Sun leaves were measured at high light, shade leaves were measured at both low and high light. Data are combined across elevated (ET, triangles) and ambient (ET, circles) temperature treatments, and six measurement campaigns. Lines represent either smoothed regressions from a generalized additive model fit (a) or linear model fits (b), fitted across all data but accounting for random effects (see Methods). Grey areas are 95% confidence intervals for the mean.</w:t>
       </w:r>
       <w:r>
         <w:br w:type="textWrapping"/>
@@ -13586,6 +13538,92 @@
       </w:r>
       <w:r>
         <w:t xml:space="preserve">: 2971–2985.</w:t>
+      </w:r>
+    </w:p>
+    <w:p>
+      <w:pPr>
+        <w:pStyle w:val="Bibliography"/>
+      </w:pPr>
+      <w:r>
+        <w:rPr>
+          <w:b w:val="0"/>
+          <w:b/>
+        </w:rPr>
+        <w:t xml:space="preserve">Hothorn T</w:t>
+      </w:r>
+      <w:r>
+        <w:rPr>
+          <w:b/>
+        </w:rPr>
+        <w:t xml:space="preserve">,</w:t>
+      </w:r>
+      <w:r>
+        <w:rPr>
+          <w:b/>
+        </w:rPr>
+        <w:t xml:space="preserve"> </w:t>
+      </w:r>
+      <w:r>
+        <w:rPr>
+          <w:b w:val="0"/>
+          <w:b/>
+        </w:rPr>
+        <w:t xml:space="preserve">Bretz F</w:t>
+      </w:r>
+      <w:r>
+        <w:rPr>
+          <w:b/>
+        </w:rPr>
+        <w:t xml:space="preserve">,</w:t>
+      </w:r>
+      <w:r>
+        <w:rPr>
+          <w:b/>
+        </w:rPr>
+        <w:t xml:space="preserve"> </w:t>
+      </w:r>
+      <w:r>
+        <w:rPr>
+          <w:b w:val="0"/>
+          <w:b/>
+        </w:rPr>
+        <w:t xml:space="preserve">Westfall P</w:t>
+      </w:r>
+      <w:r>
+        <w:t xml:space="preserve">.</w:t>
+      </w:r>
+      <w:r>
+        <w:t xml:space="preserve"> </w:t>
+      </w:r>
+      <w:r>
+        <w:rPr>
+          <w:b/>
+        </w:rPr>
+        <w:t xml:space="preserve">2008</w:t>
+      </w:r>
+      <w:r>
+        <w:t xml:space="preserve">. Simultaneous inference in general parametric models.</w:t>
+      </w:r>
+      <w:r>
+        <w:t xml:space="preserve"> </w:t>
+      </w:r>
+      <w:r>
+        <w:rPr>
+          <w:i/>
+        </w:rPr>
+        <w:t xml:space="preserve">Biometrical Journal</w:t>
+      </w:r>
+      <w:r>
+        <w:t xml:space="preserve"> </w:t>
+      </w:r>
+      <w:r>
+        <w:rPr>
+          <w:b/>
+        </w:rPr>
+        <w:t xml:space="preserve">50</w:t>
+      </w:r>
+      <w:r>
+        <w:t xml:space="preserve">: 346–363.</w:t>
       </w:r>
     </w:p>
     <w:p>
@@ -18344,7 +18382,7 @@
     </w:lvl>
   </w:abstractNum>
   <w:abstractNum w:abstractNumId="990">
-    <w:nsid w:val="6945cd2d"/>
+    <w:nsid w:val="cbe91933"/>
     <w:multiLevelType w:val="multilevel"/>
     <w:lvl w:ilvl="0">
       <w:numFmt w:val="bullet"/>
@@ -18425,7 +18463,7 @@
     </w:lvl>
   </w:abstractNum>
   <w:abstractNum w:abstractNumId="991">
-    <w:nsid w:val="62ddfc85"/>
+    <w:nsid w:val="f7636855"/>
     <w:multiLevelType w:val="multilevel"/>
     <w:lvl w:ilvl="0">
       <w:numFmt w:val="bullet"/>

</xml_diff>

<commit_message>
New colours and minor edits from MT and SvC
</commit_message>
<xml_diff>
--- a/gm_newphyt/manuscript_gmes.docx
+++ b/gm_newphyt/manuscript_gmes.docx
@@ -341,7 +341,7 @@
         <w:t xml:space="preserve"> </w:t>
       </w:r>
       <w:r>
-        <w:t xml:space="preserve">diffusion pathway of sun and shade leaves, leaf gas exchange was coupled concurrent measurements of carbon isotope discrimination to measure net leaf photosynthesis (</w:t>
+        <w:t xml:space="preserve">diffusion pathway of sun and shade leaves, leaf gas exchange was coupled with concurrent measurements of carbon isotope discrimination to measure net leaf photosynthesis (</w:t>
       </w:r>
       <w:r>
         <w:rPr>
@@ -2374,7 +2374,7 @@
         <w:t xml:space="preserve">-1</w:t>
       </w:r>
       <w:r>
-        <w:t xml:space="preserve">. Two identical gas exchanges systems were run simultaneously, one in each of a randomly chosen WTC for each temperature treatment. Leaf temperatures were controlled at the current AT or ET WTC air temperature. PPFD in the cuvette was set to match the individual light environment of each leaf type (explained above). Sustained periods of high irradiance (sunflecks) were simulated for shade leaves by increasing the leaf cuvette PPFD (LI-COR red/blue light source) to match the light environment of the sun leaf in the same tree. The maximum sunfleck response of shade leaves was then recorded once CO</w:t>
+        <w:t xml:space="preserve">. Two identical gas exchange systems were run simultaneously, one in each of a randomly chosen WTC for each temperature treatment. Leaf temperatures were controlled at the current AT or ET WTC air temperature, and measurements were made at ambient air humidity. PPFD in the cuvette was set to match the individual light environment of each leaf type (explained above). Sustained periods of high irradiance (sunflecks) were simulated for shade leaves by increasing the leaf cuvette PPFD (LI-COR red/blue light source) to match the light environment of the sun leaf in the same tree. The maximum sunfleck response of shade leaves was then recorded once CO</w:t>
       </w:r>
       <w:r>
         <w:rPr>
@@ -3662,7 +3662,49 @@
         <w:t xml:space="preserve"> </w:t>
       </w:r>
       <w:r>
-        <w:t xml:space="preserve">at 25°C). The temperature response parameters for</w:t>
+        <w:t xml:space="preserve">at 25°C, using a</w:t>
+      </w:r>
+      <w:r>
+        <w:t xml:space="preserve"> </w:t>
+      </w:r>
+      <w:r>
+        <w:rPr>
+          <w:i/>
+        </w:rPr>
+        <w:t xml:space="preserve">K</w:t>
+      </w:r>
+      <w:r>
+        <w:rPr>
+          <w:vertAlign w:val="subscript"/>
+        </w:rPr>
+        <w:t xml:space="preserve">c</w:t>
+      </w:r>
+      <w:r>
+        <w:t xml:space="preserve"> </w:t>
+      </w:r>
+      <w:r>
+        <w:t xml:space="preserve">of 405</w:t>
+      </w:r>
+      <w:r>
+        <w:t xml:space="preserve"> </w:t>
+      </w:r>
+      <m:oMath>
+        <m:r>
+          <m:rPr/>
+          <m:t>μ</m:t>
+        </m:r>
+      </m:oMath>
+      <w:r>
+        <w:t xml:space="preserve">mol mol</w:t>
+      </w:r>
+      <w:r>
+        <w:rPr>
+          <w:vertAlign w:val="superscript"/>
+        </w:rPr>
+        <w:t xml:space="preserve">-1</w:t>
+      </w:r>
+      <w:r>
+        <w:t xml:space="preserve">, with an atmospheric pressure of 100 kPa). The temperature response parameters for</w:t>
       </w:r>
       <w:r>
         <w:t xml:space="preserve"> </w:t>
@@ -18382,7 +18424,7 @@
     </w:lvl>
   </w:abstractNum>
   <w:abstractNum w:abstractNumId="990">
-    <w:nsid w:val="cbe91933"/>
+    <w:nsid w:val="dc74a005"/>
     <w:multiLevelType w:val="multilevel"/>
     <w:lvl w:ilvl="0">
       <w:numFmt w:val="bullet"/>
@@ -18463,7 +18505,7 @@
     </w:lvl>
   </w:abstractNum>
   <w:abstractNum w:abstractNumId="991">
-    <w:nsid w:val="f7636855"/>
+    <w:nsid w:val="8fa24653"/>
     <w:multiLevelType w:val="multilevel"/>
     <w:lvl w:ilvl="0">
       <w:numFmt w:val="bullet"/>

</xml_diff>

<commit_message>
last edits before manuscrupt submission
</commit_message>
<xml_diff>
--- a/gm_newphyt/manuscript_gmes.docx
+++ b/gm_newphyt/manuscript_gmes.docx
@@ -241,7 +241,7 @@
         <w:br w:type="textWrapping"/>
       </w:r>
       <w:r>
-        <w:t xml:space="preserve">Total word count (excluding summary, references and legends): 5563</w:t>
+        <w:t xml:space="preserve">Total word count (excluding summary, references and legends): 5903</w:t>
       </w:r>
       <w:r>
         <w:br w:type="textWrapping"/>
@@ -253,31 +253,31 @@
         <w:br w:type="textWrapping"/>
       </w:r>
       <w:r>
-        <w:t xml:space="preserve">Introduction: 1186</w:t>
+        <w:t xml:space="preserve">Introduction: 1242</w:t>
       </w:r>
       <w:r>
         <w:br w:type="textWrapping"/>
       </w:r>
       <w:r>
-        <w:t xml:space="preserve">Materials and Methods: 1863</w:t>
+        <w:t xml:space="preserve">Materials and Methods: 2106</w:t>
       </w:r>
       <w:r>
         <w:br w:type="textWrapping"/>
       </w:r>
       <w:r>
-        <w:t xml:space="preserve">Results: 1098</w:t>
+        <w:t xml:space="preserve">Results: 1114</w:t>
       </w:r>
       <w:r>
         <w:br w:type="textWrapping"/>
       </w:r>
       <w:r>
-        <w:t xml:space="preserve">Discussion: 1380</w:t>
+        <w:t xml:space="preserve">Discussion: 1393</w:t>
       </w:r>
       <w:r>
         <w:br w:type="textWrapping"/>
       </w:r>
       <w:r>
-        <w:t xml:space="preserve">Acknowledgements: 36</w:t>
+        <w:t xml:space="preserve">Acknowledgements: 48</w:t>
       </w:r>
       <w:r>
         <w:br w:type="textWrapping"/>
@@ -317,7 +317,7 @@
         </w:numPr>
       </w:pPr>
       <w:r>
-        <w:t xml:space="preserve">Light gradients within tree canopies play a major role in the distribution of plant resources that define the photosynthetic capacity of sun and shade leaves. However, biochemical and diffusional constraints on gas exchange in sun and shade leaves in response to light remain poorly quantified, but critical for predicting carbon and water exchange in canopies.</w:t>
+        <w:t xml:space="preserve">Light gradients within tree canopies play a major role in the distribution of plant resources that define the photosynthetic capacity of sun and shade leaves. However, biochemical and diffusional constraints on gas exchange in sun and shade leaves in response to light remain poorly quantified, but critical for predicting canopy carbon and water exchange.</w:t>
       </w:r>
     </w:p>
     <w:p>
@@ -401,7 +401,7 @@
         <w:t xml:space="preserve"> </w:t>
       </w:r>
       <w:r>
-        <w:t xml:space="preserve">trees grown in the field in climate controlled whole tree chambers.</w:t>
+        <w:t xml:space="preserve">trees grown in climate controlled whole tree chambers.</w:t>
       </w:r>
     </w:p>
     <w:p>
@@ -18469,7 +18469,7 @@
     </w:lvl>
   </w:abstractNum>
   <w:abstractNum w:abstractNumId="990">
-    <w:nsid w:val="d7d41a02"/>
+    <w:nsid w:val="fa37df97"/>
     <w:multiLevelType w:val="multilevel"/>
     <w:lvl w:ilvl="0">
       <w:numFmt w:val="bullet"/>
@@ -18550,7 +18550,7 @@
     </w:lvl>
   </w:abstractNum>
   <w:abstractNum w:abstractNumId="991">
-    <w:nsid w:val="e34bfced"/>
+    <w:nsid w:val="c1a52cb4"/>
     <w:multiLevelType w:val="multilevel"/>
     <w:lvl w:ilvl="0">
       <w:numFmt w:val="bullet"/>

</xml_diff>